<commit_message>
Added state diagram for sending and/or receiving.
Signed-off-by: Michael Chen <michaelchentejada@gmail.com>
</commit_message>
<xml_diff>
--- a/HW4.docx
+++ b/HW4.docx
@@ -176,15 +176,7 @@
           <w:lang w:val="en-US"/>
         </w:rPr>
         <w:tab/>
-        <w:t>If an out of order package is received, the package is discarded. Furthermore, a negative acknowledgement must be sent back in order to notify t</w:t>
-      </w:r>
-      <w:bookmarkStart w:id="0" w:name="_GoBack"/>
-      <w:bookmarkEnd w:id="0"/>
-      <w:r>
-        <w:rPr>
-          <w:lang w:val="en-US"/>
-        </w:rPr>
-        <w:t>he sender that one of the packages was either lost or delayed and that it should be retransmitted.</w:t>
+        <w:t>If an out of order package is received, the package is discarded. Furthermore, a negative acknowledgement must be sent back in order to notify the sender that one of the packages was either lost or delayed and that it should be retransmitted.</w:t>
       </w:r>
     </w:p>
     <w:p>
@@ -316,6 +308,53 @@
         <w:gridCol w:w="1454"/>
         <w:gridCol w:w="3293"/>
       </w:tblGrid>
+      <w:tr>
+        <w:trPr>
+          <w:trHeight w:val="551"/>
+          <w:jc w:val="center"/>
+        </w:trPr>
+        <w:tc>
+          <w:tcPr>
+            <w:tcW w:w="3292" w:type="dxa"/>
+            <w:gridSpan w:val="2"/>
+            <w:vAlign w:val="center"/>
+          </w:tcPr>
+          <w:p>
+            <w:pPr>
+              <w:jc w:val="center"/>
+              <w:rPr>
+                <w:lang w:val="en-US" w:eastAsia="es-PA"/>
+              </w:rPr>
+            </w:pPr>
+            <w:r>
+              <w:rPr>
+                <w:lang w:val="en-US" w:eastAsia="es-PA"/>
+              </w:rPr>
+              <w:t>Source Port (16 bits)</w:t>
+            </w:r>
+          </w:p>
+        </w:tc>
+        <w:tc>
+          <w:tcPr>
+            <w:tcW w:w="3293" w:type="dxa"/>
+            <w:vAlign w:val="center"/>
+          </w:tcPr>
+          <w:p>
+            <w:pPr>
+              <w:jc w:val="center"/>
+              <w:rPr>
+                <w:lang w:val="en-US" w:eastAsia="es-PA"/>
+              </w:rPr>
+            </w:pPr>
+            <w:r>
+              <w:rPr>
+                <w:lang w:val="en-US" w:eastAsia="es-PA"/>
+              </w:rPr>
+              <w:t>Destination Port (16 bits)</w:t>
+            </w:r>
+          </w:p>
+        </w:tc>
+      </w:tr>
       <w:tr>
         <w:trPr>
           <w:trHeight w:val="551"/>
@@ -527,6 +566,7 @@
     </w:p>
     <w:p>
       <w:pPr>
+        <w:ind w:firstLine="708"/>
         <w:jc w:val="both"/>
         <w:rPr>
           <w:lang w:val="en-US" w:eastAsia="es-PA"/>
@@ -536,11 +576,33 @@
         <w:rPr>
           <w:lang w:val="en-US" w:eastAsia="es-PA"/>
         </w:rPr>
-        <w:t xml:space="preserve"> A 32 bit integer contains the sequence number, which identifies the position of the first payload byte if a payload is present. The next 32 bit integer contains the acknowledgement number, which is the position of next expected byte when receiving a package.</w:t>
+        <w:t>Two 16 bit shorts contain the source and destination ports. These are used for multiplexing</w:t>
+      </w:r>
+      <w:r>
+        <w:rPr>
+          <w:lang w:val="en-US" w:eastAsia="es-PA"/>
+        </w:rPr>
+        <w:t xml:space="preserve"> the packets received among different applications. Each port should only be bound to one application at a time.</w:t>
       </w:r>
     </w:p>
     <w:p>
       <w:pPr>
+        <w:ind w:firstLine="708"/>
+        <w:jc w:val="both"/>
+        <w:rPr>
+          <w:lang w:val="en-US" w:eastAsia="es-PA"/>
+        </w:rPr>
+      </w:pPr>
+      <w:r>
+        <w:rPr>
+          <w:lang w:val="en-US" w:eastAsia="es-PA"/>
+        </w:rPr>
+        <w:t xml:space="preserve"> A 32 bit integer contains the sequence number, which identifies the position of the first payload byte if a payload is present. The next 32 bit integer contains the acknowledgement number, which is the position of next expected byte when receiving a package.</w:t>
+      </w:r>
+    </w:p>
+    <w:p>
+      <w:pPr>
+        <w:ind w:firstLine="708"/>
         <w:jc w:val="both"/>
         <w:rPr>
           <w:lang w:val="en-US" w:eastAsia="es-PA"/>
@@ -704,20 +766,38 @@
     </w:p>
     <w:p>
       <w:pPr>
-        <w:pStyle w:val="Heading1"/>
-        <w:rPr>
-          <w:lang w:val="en-US" w:eastAsia="es-PA"/>
-        </w:rPr>
-      </w:pPr>
-      <w:r>
-        <w:rPr>
-          <w:lang w:val="en-US" w:eastAsia="es-PA"/>
-        </w:rPr>
-        <w:t>Checksum Implementation</w:t>
+        <w:rPr>
+          <w:rFonts w:asciiTheme="majorHAnsi" w:eastAsiaTheme="majorEastAsia" w:hAnsiTheme="majorHAnsi" w:cstheme="majorBidi"/>
+          <w:color w:val="2E74B5" w:themeColor="accent1" w:themeShade="BF"/>
+          <w:sz w:val="32"/>
+          <w:szCs w:val="32"/>
+          <w:lang w:val="en-US" w:eastAsia="es-PA"/>
+        </w:rPr>
+      </w:pPr>
+      <w:r>
+        <w:rPr>
+          <w:lang w:val="en-US" w:eastAsia="es-PA"/>
+        </w:rPr>
+        <w:br w:type="page"/>
       </w:r>
     </w:p>
     <w:p>
       <w:pPr>
+        <w:pStyle w:val="Heading1"/>
+        <w:rPr>
+          <w:lang w:val="en-US" w:eastAsia="es-PA"/>
+        </w:rPr>
+      </w:pPr>
+      <w:r>
+        <w:rPr>
+          <w:lang w:val="en-US" w:eastAsia="es-PA"/>
+        </w:rPr>
+        <w:lastRenderedPageBreak/>
+        <w:t>Checksum Implementation</w:t>
+      </w:r>
+    </w:p>
+    <w:p>
+      <w:pPr>
         <w:jc w:val="both"/>
         <w:rPr>
           <w:lang w:val="en-US" w:eastAsia="es-PA"/>
@@ -748,25 +828,49 @@
     </w:p>
     <w:p>
       <w:pPr>
-        <w:jc w:val="both"/>
-        <w:rPr>
-          <w:lang w:val="en-US" w:eastAsia="es-PA"/>
-        </w:rPr>
-      </w:pPr>
+        <w:pStyle w:val="Heading1"/>
+        <w:rPr>
+          <w:lang w:val="en-US" w:eastAsia="es-PA"/>
+        </w:rPr>
+      </w:pPr>
+      <w:r>
+        <w:rPr>
+          <w:lang w:val="en-US" w:eastAsia="es-PA"/>
+        </w:rPr>
+        <w:t>Sequence</w:t>
+      </w:r>
+      <w:r>
+        <w:rPr>
+          <w:lang w:val="en-US" w:eastAsia="es-PA"/>
+        </w:rPr>
+        <w:t xml:space="preserve"> and Acknowledgement</w:t>
+      </w:r>
+      <w:r>
+        <w:rPr>
+          <w:lang w:val="en-US" w:eastAsia="es-PA"/>
+        </w:rPr>
+        <w:t xml:space="preserve"> numbers</w:t>
+      </w:r>
     </w:p>
     <w:p>
       <w:pPr>
-        <w:pStyle w:val="Heading1"/>
-        <w:rPr>
-          <w:lang w:val="en-US" w:eastAsia="es-PA"/>
-        </w:rPr>
-      </w:pPr>
-      <w:r>
-        <w:rPr>
-          <w:lang w:val="en-US" w:eastAsia="es-PA"/>
-        </w:rPr>
-        <w:lastRenderedPageBreak/>
-        <w:t>Finite State Diagrams</w:t>
+        <w:jc w:val="both"/>
+        <w:rPr>
+          <w:lang w:val="en-US" w:eastAsia="es-PA"/>
+        </w:rPr>
+      </w:pPr>
+      <w:r>
+        <w:rPr>
+          <w:lang w:val="en-US" w:eastAsia="es-PA"/>
+        </w:rPr>
+        <w:tab/>
+        <w:t xml:space="preserve">Sequence numbers are used in order to identify out of order or missing packages. In the proposed protocol, sequence numbers are byte addressed. In other words, a package with a payload of n bytes increases the sequence number by n. SYN and FIN packages </w:t>
+      </w:r>
+      <w:r>
+        <w:rPr>
+          <w:lang w:val="en-US" w:eastAsia="es-PA"/>
+        </w:rPr>
+        <w:t>will be treated as one byte-payload packages when increasing the sequence numbers.</w:t>
       </w:r>
     </w:p>
     <w:p>
@@ -781,329 +885,303 @@
           <w:lang w:val="en-US" w:eastAsia="es-PA"/>
         </w:rPr>
         <w:tab/>
-        <w:t xml:space="preserve">In order to simplify the finite state diagrams, the diagrams have been divided into two segments. </w:t>
+        <w:t xml:space="preserve">The initial sequence number when a connection is initiated should be selected at random; the SYN flag is used to notify the other endpoint which value was selected as the initial sequence number. </w:t>
       </w:r>
     </w:p>
     <w:p>
       <w:pPr>
-        <w:spacing w:after="180" w:line="240" w:lineRule="auto"/>
-        <w:rPr>
-          <w:rFonts w:ascii="Arial" w:eastAsia="Times New Roman" w:hAnsi="Arial" w:cs="Arial"/>
-          <w:color w:val="232323"/>
-          <w:sz w:val="24"/>
-          <w:szCs w:val="24"/>
-          <w:lang w:val="en-US" w:eastAsia="es-PA"/>
-        </w:rPr>
-      </w:pPr>
-      <w:r>
-        <w:rPr>
-          <w:rFonts w:ascii="Arial" w:eastAsia="Times New Roman" w:hAnsi="Arial" w:cs="Arial"/>
-          <w:b/>
-          <w:bCs/>
-          <w:color w:val="232323"/>
-          <w:sz w:val="24"/>
-          <w:szCs w:val="24"/>
-          <w:lang w:val="en-US" w:eastAsia="es-PA"/>
-        </w:rPr>
-        <w:t>2- Reliable Transport Protocol </w:t>
+        <w:jc w:val="both"/>
+        <w:rPr>
+          <w:lang w:val="en-US" w:eastAsia="es-PA"/>
+        </w:rPr>
+      </w:pPr>
+      <w:r>
+        <w:rPr>
+          <w:lang w:val="en-US" w:eastAsia="es-PA"/>
+        </w:rPr>
+        <w:tab/>
+        <w:t xml:space="preserve">The acknowledgement number is used to acknowledge a package. Every package must be acknowledged when they are received; the acknowledgement number is always the sequence number of the next expected byte. </w:t>
       </w:r>
     </w:p>
     <w:p>
       <w:pPr>
-        <w:spacing w:after="180" w:line="240" w:lineRule="auto"/>
-        <w:rPr>
-          <w:rFonts w:ascii="Arial" w:eastAsia="Times New Roman" w:hAnsi="Arial" w:cs="Arial"/>
-          <w:color w:val="232323"/>
-          <w:sz w:val="20"/>
-          <w:szCs w:val="20"/>
-          <w:lang w:val="en-US" w:eastAsia="es-PA"/>
-        </w:rPr>
-      </w:pPr>
-      <w:r>
-        <w:rPr>
-          <w:rFonts w:ascii="Arial" w:eastAsia="Times New Roman" w:hAnsi="Arial" w:cs="Arial"/>
-          <w:color w:val="232323"/>
-          <w:sz w:val="20"/>
-          <w:szCs w:val="20"/>
-          <w:lang w:val="en-US" w:eastAsia="es-PA"/>
-        </w:rPr>
-        <w:t xml:space="preserve">The </w:t>
-      </w:r>
-      <w:proofErr w:type="spellStart"/>
-      <w:r>
-        <w:rPr>
-          <w:rFonts w:ascii="Arial" w:eastAsia="Times New Roman" w:hAnsi="Arial" w:cs="Arial"/>
-          <w:color w:val="232323"/>
-          <w:sz w:val="20"/>
-          <w:szCs w:val="20"/>
-          <w:lang w:val="en-US" w:eastAsia="es-PA"/>
-        </w:rPr>
-        <w:t>RxP</w:t>
-      </w:r>
-      <w:proofErr w:type="spellEnd"/>
-      <w:r>
-        <w:rPr>
-          <w:rFonts w:ascii="Arial" w:eastAsia="Times New Roman" w:hAnsi="Arial" w:cs="Arial"/>
-          <w:color w:val="232323"/>
-          <w:sz w:val="20"/>
-          <w:szCs w:val="20"/>
-          <w:lang w:val="en-US" w:eastAsia="es-PA"/>
-        </w:rPr>
-        <w:t xml:space="preserve"> design specification will need to specify </w:t>
-      </w:r>
-      <w:r>
-        <w:rPr>
-          <w:rFonts w:ascii="Arial" w:eastAsia="Times New Roman" w:hAnsi="Arial" w:cs="Arial"/>
-          <w:i/>
-          <w:iCs/>
-          <w:color w:val="232323"/>
-          <w:sz w:val="20"/>
-          <w:szCs w:val="20"/>
-          <w:lang w:val="en-US" w:eastAsia="es-PA"/>
-        </w:rPr>
-        <w:t>at least </w:t>
-      </w:r>
-      <w:r>
-        <w:rPr>
-          <w:rFonts w:ascii="Arial" w:eastAsia="Times New Roman" w:hAnsi="Arial" w:cs="Arial"/>
-          <w:color w:val="232323"/>
-          <w:sz w:val="20"/>
-          <w:szCs w:val="20"/>
-          <w:lang w:val="en-US" w:eastAsia="es-PA"/>
-        </w:rPr>
-        <w:t>the following: </w:t>
+        <w:pStyle w:val="Heading1"/>
+        <w:rPr>
+          <w:lang w:val="en-US" w:eastAsia="es-PA"/>
+        </w:rPr>
+      </w:pPr>
+      <w:r>
+        <w:rPr>
+          <w:lang w:val="en-US" w:eastAsia="es-PA"/>
+        </w:rPr>
+        <w:t>Finite State Diagrams</w:t>
       </w:r>
     </w:p>
     <w:p>
       <w:pPr>
+        <w:jc w:val="both"/>
+        <w:rPr>
+          <w:lang w:val="en-US" w:eastAsia="es-PA"/>
+        </w:rPr>
+      </w:pPr>
+      <w:r>
+        <w:rPr>
+          <w:lang w:val="en-US" w:eastAsia="es-PA"/>
+        </w:rPr>
+        <w:tab/>
+        <w:t xml:space="preserve">In order to simplify the finite state diagrams, the diagrams have been divided into two </w:t>
+      </w:r>
+      <w:r>
+        <w:rPr>
+          <w:lang w:val="en-US" w:eastAsia="es-PA"/>
+        </w:rPr>
+        <w:t>separate diagrams</w:t>
+      </w:r>
+      <w:r>
+        <w:rPr>
+          <w:lang w:val="en-US" w:eastAsia="es-PA"/>
+        </w:rPr>
+        <w:t>.</w:t>
+      </w:r>
+      <w:r>
+        <w:rPr>
+          <w:lang w:val="en-US" w:eastAsia="es-PA"/>
+        </w:rPr>
+        <w:t xml:space="preserve"> The first diagram indicates the packages used to initiate and finalize a connection. The second diagram indicates the package order used to transmit the actual payload once a connection has been initiated.</w:t>
+      </w:r>
+      <w:r>
+        <w:rPr>
+          <w:lang w:val="en-US" w:eastAsia="es-PA"/>
+        </w:rPr>
+        <w:t xml:space="preserve"> </w:t>
+      </w:r>
+    </w:p>
+    <w:p>
+      <w:pPr>
+        <w:rPr>
+          <w:lang w:val="en-US"/>
+        </w:rPr>
+      </w:pPr>
+      <w:r>
+        <w:rPr>
+          <w:lang w:val="en-US"/>
+        </w:rPr>
+        <w:br w:type="page"/>
+      </w:r>
+    </w:p>
+    <w:p>
+      <w:pPr>
+        <w:jc w:val="both"/>
+        <w:rPr>
+          <w:lang w:val="en-US"/>
+        </w:rPr>
+      </w:pPr>
+      <w:r>
+        <w:rPr>
+          <w:lang w:val="en-US"/>
+        </w:rPr>
+        <w:lastRenderedPageBreak/>
+        <w:tab/>
+        <w:t>While sending or receiving packages, the actions shown in Figure 4 should be followed. Note that this diagram only applies once the connection has been established</w:t>
+      </w:r>
+      <w:r>
+        <w:rPr>
+          <w:lang w:val="en-US"/>
+        </w:rPr>
+        <w:t>. Furthermore, the diagram does not apply once a close command or a FIN packet is received.</w:t>
+      </w:r>
+      <w:bookmarkStart w:id="0" w:name="_GoBack"/>
+      <w:bookmarkEnd w:id="0"/>
+    </w:p>
+    <w:p>
+      <w:pPr>
+        <w:pStyle w:val="ListParagraph"/>
         <w:numPr>
           <w:ilvl w:val="0"/>
-          <w:numId w:val="1"/>
+          <w:numId w:val="3"/>
         </w:numPr>
-        <w:spacing w:before="100" w:beforeAutospacing="1" w:after="100" w:afterAutospacing="1" w:line="240" w:lineRule="auto"/>
-        <w:rPr>
-          <w:rFonts w:ascii="Trebuchet MS" w:eastAsia="Times New Roman" w:hAnsi="Trebuchet MS" w:cs="Times New Roman"/>
-          <w:color w:val="000000"/>
-          <w:sz w:val="19"/>
-          <w:szCs w:val="19"/>
-          <w:lang w:val="en-US" w:eastAsia="es-PA"/>
-        </w:rPr>
-      </w:pPr>
-      <w:r>
-        <w:rPr>
-          <w:rFonts w:ascii="Trebuchet MS" w:eastAsia="Times New Roman" w:hAnsi="Trebuchet MS" w:cs="Times New Roman"/>
-          <w:color w:val="000000"/>
-          <w:sz w:val="19"/>
-          <w:szCs w:val="19"/>
-          <w:lang w:val="en-US" w:eastAsia="es-PA"/>
-        </w:rPr>
-        <w:t xml:space="preserve">-  a high-level description of how </w:t>
-      </w:r>
-      <w:proofErr w:type="spellStart"/>
-      <w:r>
-        <w:rPr>
-          <w:rFonts w:ascii="Trebuchet MS" w:eastAsia="Times New Roman" w:hAnsi="Trebuchet MS" w:cs="Times New Roman"/>
-          <w:color w:val="000000"/>
-          <w:sz w:val="19"/>
-          <w:szCs w:val="19"/>
-          <w:lang w:val="en-US" w:eastAsia="es-PA"/>
-        </w:rPr>
-        <w:t>RxP</w:t>
-      </w:r>
-      <w:proofErr w:type="spellEnd"/>
-      <w:r>
-        <w:rPr>
-          <w:rFonts w:ascii="Trebuchet MS" w:eastAsia="Times New Roman" w:hAnsi="Trebuchet MS" w:cs="Times New Roman"/>
-          <w:color w:val="000000"/>
-          <w:sz w:val="19"/>
-          <w:szCs w:val="19"/>
-          <w:lang w:val="en-US" w:eastAsia="es-PA"/>
-        </w:rPr>
-        <w:t xml:space="preserve"> works and of any special features you have designed </w:t>
-      </w:r>
-      <w:r>
-        <w:rPr>
-          <w:rFonts w:ascii="Times" w:eastAsia="Times New Roman" w:hAnsi="Times" w:cs="Times"/>
-          <w:color w:val="000000"/>
-          <w:sz w:val="18"/>
-          <w:szCs w:val="18"/>
-          <w:lang w:val="en-US" w:eastAsia="es-PA"/>
-        </w:rPr>
-        <w:br/>
+        <w:jc w:val="both"/>
+        <w:rPr>
+          <w:lang w:val="en-US"/>
+        </w:rPr>
+      </w:pPr>
+      <w:r>
+        <w:rPr>
+          <w:lang w:val="en-US"/>
+        </w:rPr>
+        <w:t xml:space="preserve">If there is data to send according to the send buffer, the sliding window used for pipelining is not full, and there is space in the receiver’s buffer, </w:t>
+      </w:r>
+      <w:r>
+        <w:rPr>
+          <w:lang w:val="en-US"/>
+        </w:rPr>
+        <w:t>one (or more)</w:t>
+      </w:r>
+      <w:r>
+        <w:rPr>
+          <w:lang w:val="en-US"/>
+        </w:rPr>
+        <w:t xml:space="preserve"> package</w:t>
+      </w:r>
+      <w:r>
+        <w:rPr>
+          <w:lang w:val="en-US"/>
+        </w:rPr>
+        <w:t>s</w:t>
+      </w:r>
+      <w:r>
+        <w:rPr>
+          <w:lang w:val="en-US"/>
+        </w:rPr>
+        <w:t xml:space="preserve"> should be sent.</w:t>
+      </w:r>
+      <w:r>
+        <w:rPr>
+          <w:lang w:val="en-US"/>
+        </w:rPr>
+        <w:t xml:space="preserve"> Each package should have the maximum size that does not cause fragmentation at the IP layer if possible.</w:t>
+      </w:r>
+      <w:r>
+        <w:rPr>
+          <w:lang w:val="en-US"/>
+        </w:rPr>
+        <w:t xml:space="preserve"> The package cannot exceed the available receive window length once “in-flight” unacknowledged packages </w:t>
+      </w:r>
+      <w:r>
+        <w:rPr>
+          <w:lang w:val="en-US"/>
+        </w:rPr>
+        <w:t xml:space="preserve">are accounted for. A timer should be started </w:t>
+      </w:r>
+      <w:r>
+        <w:rPr>
+          <w:lang w:val="en-US"/>
+        </w:rPr>
+        <w:t xml:space="preserve">at this point </w:t>
+      </w:r>
+      <w:r>
+        <w:rPr>
+          <w:lang w:val="en-US"/>
+        </w:rPr>
+        <w:t>in order to check</w:t>
+      </w:r>
+      <w:r>
+        <w:rPr>
+          <w:lang w:val="en-US"/>
+        </w:rPr>
+        <w:t xml:space="preserve"> later</w:t>
+      </w:r>
+      <w:r>
+        <w:rPr>
+          <w:lang w:val="en-US"/>
+        </w:rPr>
+        <w:t xml:space="preserve"> that acknowledgements </w:t>
+      </w:r>
+      <w:r>
+        <w:rPr>
+          <w:lang w:val="en-US"/>
+        </w:rPr>
+        <w:t>have been</w:t>
+      </w:r>
+      <w:r>
+        <w:rPr>
+          <w:lang w:val="en-US"/>
+        </w:rPr>
+        <w:t xml:space="preserve"> received</w:t>
+      </w:r>
+      <w:r>
+        <w:rPr>
+          <w:lang w:val="en-US"/>
+        </w:rPr>
+        <w:t xml:space="preserve"> for these packages</w:t>
+      </w:r>
+      <w:r>
+        <w:rPr>
+          <w:lang w:val="en-US"/>
+        </w:rPr>
+        <w:t>.</w:t>
+      </w:r>
+      <w:r>
+        <w:rPr>
+          <w:lang w:val="en-US"/>
+        </w:rPr>
+        <w:t xml:space="preserve"> Note that if no data can be sent due to a full receiver window, a single packet must be. (not shown in Figure)</w:t>
       </w:r>
     </w:p>
     <w:p>
       <w:pPr>
+        <w:pStyle w:val="ListParagraph"/>
         <w:numPr>
           <w:ilvl w:val="0"/>
-          <w:numId w:val="1"/>
+          <w:numId w:val="3"/>
         </w:numPr>
-        <w:spacing w:before="100" w:beforeAutospacing="1" w:after="100" w:afterAutospacing="1" w:line="240" w:lineRule="auto"/>
-        <w:rPr>
-          <w:rFonts w:ascii="Trebuchet MS" w:eastAsia="Times New Roman" w:hAnsi="Trebuchet MS" w:cs="Times New Roman"/>
-          <w:color w:val="000000"/>
-          <w:sz w:val="19"/>
-          <w:szCs w:val="19"/>
-          <w:lang w:val="en-US" w:eastAsia="es-PA"/>
-        </w:rPr>
-      </w:pPr>
-      <w:r>
-        <w:rPr>
-          <w:rFonts w:ascii="Trebuchet MS" w:eastAsia="Times New Roman" w:hAnsi="Trebuchet MS" w:cs="Times New Roman"/>
-          <w:color w:val="000000"/>
-          <w:sz w:val="19"/>
-          <w:szCs w:val="19"/>
-          <w:lang w:val="en-US" w:eastAsia="es-PA"/>
-        </w:rPr>
-        <w:t xml:space="preserve">-  finite state-machine diagrams for the two </w:t>
-      </w:r>
-      <w:proofErr w:type="spellStart"/>
-      <w:r>
-        <w:rPr>
-          <w:rFonts w:ascii="Trebuchet MS" w:eastAsia="Times New Roman" w:hAnsi="Trebuchet MS" w:cs="Times New Roman"/>
-          <w:color w:val="000000"/>
-          <w:sz w:val="19"/>
-          <w:szCs w:val="19"/>
-          <w:lang w:val="en-US" w:eastAsia="es-PA"/>
-        </w:rPr>
-        <w:t>RxP</w:t>
-      </w:r>
-      <w:proofErr w:type="spellEnd"/>
-      <w:r>
-        <w:rPr>
-          <w:rFonts w:ascii="Trebuchet MS" w:eastAsia="Times New Roman" w:hAnsi="Trebuchet MS" w:cs="Times New Roman"/>
-          <w:color w:val="000000"/>
-          <w:sz w:val="19"/>
-          <w:szCs w:val="19"/>
-          <w:lang w:val="en-US" w:eastAsia="es-PA"/>
-        </w:rPr>
-        <w:t xml:space="preserve"> end-points </w:t>
-      </w:r>
-      <w:r>
-        <w:rPr>
-          <w:rFonts w:ascii="Times" w:eastAsia="Times New Roman" w:hAnsi="Times" w:cs="Times"/>
-          <w:color w:val="000000"/>
-          <w:sz w:val="18"/>
-          <w:szCs w:val="18"/>
-          <w:lang w:val="en-US" w:eastAsia="es-PA"/>
-        </w:rPr>
-        <w:br/>
+        <w:jc w:val="both"/>
+        <w:rPr>
+          <w:lang w:val="en-US"/>
+        </w:rPr>
+      </w:pPr>
+      <w:r>
+        <w:rPr>
+          <w:lang w:val="en-US"/>
+        </w:rPr>
+        <w:t>If a timeout occurs due to unacknowledged packages, resend all unacknowledged packages and restart the timer.</w:t>
       </w:r>
     </w:p>
     <w:p>
       <w:pPr>
+        <w:pStyle w:val="ListParagraph"/>
         <w:numPr>
           <w:ilvl w:val="0"/>
-          <w:numId w:val="1"/>
+          <w:numId w:val="3"/>
         </w:numPr>
-        <w:spacing w:before="100" w:beforeAutospacing="1" w:after="100" w:afterAutospacing="1" w:line="240" w:lineRule="auto"/>
-        <w:rPr>
-          <w:rFonts w:ascii="Trebuchet MS" w:eastAsia="Times New Roman" w:hAnsi="Trebuchet MS" w:cs="Times New Roman"/>
-          <w:color w:val="000000"/>
-          <w:sz w:val="19"/>
-          <w:szCs w:val="19"/>
-          <w:lang w:val="en-US" w:eastAsia="es-PA"/>
-        </w:rPr>
-      </w:pPr>
-      <w:r>
-        <w:rPr>
-          <w:rFonts w:ascii="Trebuchet MS" w:eastAsia="Times New Roman" w:hAnsi="Trebuchet MS" w:cs="Times New Roman"/>
-          <w:color w:val="000000"/>
-          <w:sz w:val="19"/>
-          <w:szCs w:val="19"/>
-          <w:lang w:val="en-US" w:eastAsia="es-PA"/>
-        </w:rPr>
-        <w:t>-  a formal description of your API (the functions it exports to the application layer) </w:t>
-      </w:r>
-      <w:r>
-        <w:rPr>
-          <w:rFonts w:ascii="Times" w:eastAsia="Times New Roman" w:hAnsi="Times" w:cs="Times"/>
-          <w:color w:val="000000"/>
-          <w:sz w:val="18"/>
-          <w:szCs w:val="18"/>
-          <w:lang w:val="en-US" w:eastAsia="es-PA"/>
-        </w:rPr>
-        <w:br/>
+        <w:jc w:val="both"/>
+        <w:rPr>
+          <w:lang w:val="en-US"/>
+        </w:rPr>
+      </w:pPr>
+      <w:r>
+        <w:rPr>
+          <w:lang w:val="en-US"/>
+        </w:rPr>
+        <w:t xml:space="preserve">If a corrupt package is received (regardless of type), send a negative acknowledgement and restart the timer. Note that this must be done regardless of the package type, since it is unknown if the package flags themselves are corrupted. </w:t>
       </w:r>
     </w:p>
     <w:p>
       <w:pPr>
+        <w:pStyle w:val="ListParagraph"/>
         <w:numPr>
           <w:ilvl w:val="0"/>
-          <w:numId w:val="1"/>
+          <w:numId w:val="3"/>
         </w:numPr>
-        <w:spacing w:before="100" w:beforeAutospacing="1" w:after="100" w:afterAutospacing="1" w:line="240" w:lineRule="auto"/>
-        <w:rPr>
-          <w:rFonts w:ascii="Trebuchet MS" w:eastAsia="Times New Roman" w:hAnsi="Trebuchet MS" w:cs="Times New Roman"/>
-          <w:color w:val="000000"/>
-          <w:sz w:val="19"/>
-          <w:szCs w:val="19"/>
-          <w:lang w:val="en-US" w:eastAsia="es-PA"/>
-        </w:rPr>
-      </w:pPr>
-      <w:r>
-        <w:rPr>
-          <w:rFonts w:ascii="Trebuchet MS" w:eastAsia="Times New Roman" w:hAnsi="Trebuchet MS" w:cs="Times New Roman"/>
-          <w:color w:val="000000"/>
-          <w:sz w:val="19"/>
-          <w:szCs w:val="19"/>
-          <w:lang w:val="en-US" w:eastAsia="es-PA"/>
-        </w:rPr>
-        <w:t xml:space="preserve">-  algorithmic descriptions for any non-trivial algorithms in </w:t>
-      </w:r>
-      <w:proofErr w:type="spellStart"/>
-      <w:r>
-        <w:rPr>
-          <w:rFonts w:ascii="Trebuchet MS" w:eastAsia="Times New Roman" w:hAnsi="Trebuchet MS" w:cs="Times New Roman"/>
-          <w:color w:val="000000"/>
-          <w:sz w:val="19"/>
-          <w:szCs w:val="19"/>
-          <w:lang w:val="en-US" w:eastAsia="es-PA"/>
-        </w:rPr>
-        <w:t>RxP</w:t>
-      </w:r>
-      <w:proofErr w:type="spellEnd"/>
-      <w:r>
-        <w:rPr>
-          <w:rFonts w:ascii="Trebuchet MS" w:eastAsia="Times New Roman" w:hAnsi="Trebuchet MS" w:cs="Times New Roman"/>
-          <w:color w:val="000000"/>
-          <w:sz w:val="19"/>
-          <w:szCs w:val="19"/>
-          <w:lang w:val="en-US" w:eastAsia="es-PA"/>
-        </w:rPr>
-        <w:t xml:space="preserve"> (e.g., how you detect corrupted packets) </w:t>
+        <w:jc w:val="both"/>
+        <w:rPr>
+          <w:lang w:val="en-US"/>
+        </w:rPr>
+      </w:pPr>
+      <w:r>
+        <w:rPr>
+          <w:lang w:val="en-US"/>
+        </w:rPr>
+        <w:t>If an acknowledgement is received, the sliding window should be moved as the acknowledged packages do not need to be kept in the send buffer.</w:t>
       </w:r>
     </w:p>
     <w:p>
       <w:pPr>
-        <w:spacing w:before="100" w:beforeAutospacing="1" w:after="100" w:afterAutospacing="1" w:line="240" w:lineRule="auto"/>
-        <w:rPr>
-          <w:rFonts w:ascii="Trebuchet MS" w:eastAsia="Times New Roman" w:hAnsi="Trebuchet MS" w:cs="Times New Roman"/>
-          <w:color w:val="000000"/>
-          <w:sz w:val="19"/>
-          <w:szCs w:val="19"/>
-          <w:lang w:val="en-US" w:eastAsia="es-PA"/>
-        </w:rPr>
-      </w:pPr>
-      <w:r>
-        <w:rPr>
-          <w:rFonts w:ascii="Trebuchet MS" w:eastAsia="Times New Roman" w:hAnsi="Trebuchet MS" w:cs="Times New Roman"/>
-          <w:color w:val="000000"/>
-          <w:sz w:val="19"/>
-          <w:szCs w:val="19"/>
-          <w:lang w:val="en-US" w:eastAsia="es-PA"/>
-        </w:rPr>
-        <w:t>In the first page of the report (after the cover page), please provide clear answers to the following questions: </w:t>
-      </w:r>
-      <w:r>
-        <w:rPr>
-          <w:rFonts w:ascii="Times" w:eastAsia="Times New Roman" w:hAnsi="Times" w:cs="Times"/>
-          <w:color w:val="000000"/>
-          <w:sz w:val="18"/>
-          <w:szCs w:val="18"/>
-          <w:lang w:val="en-US" w:eastAsia="es-PA"/>
-        </w:rPr>
-        <w:br/>
+        <w:pStyle w:val="ListParagraph"/>
+        <w:numPr>
+          <w:ilvl w:val="0"/>
+          <w:numId w:val="3"/>
+        </w:numPr>
+        <w:jc w:val="both"/>
+        <w:rPr>
+          <w:lang w:val="en-US"/>
+        </w:rPr>
+      </w:pPr>
+      <w:r>
+        <w:rPr>
+          <w:lang w:val="en-US"/>
+        </w:rPr>
+        <w:t>If a package containing a payload is received, an acknowledgement should be sent regardless of whether the package is the expected package or a duplicate. If the package was the expected package, the data should be extracted and the next expected sequence number should be updated.</w:t>
       </w:r>
     </w:p>
     <w:p>
@@ -1114,56 +1192,1661 @@
       </w:pPr>
       <w:r>
         <w:rPr>
-          <w:rFonts w:ascii="Trebuchet MS" w:eastAsia="Times New Roman" w:hAnsi="Trebuchet MS" w:cs="Times New Roman"/>
-          <w:color w:val="000000"/>
-          <w:sz w:val="19"/>
-          <w:szCs w:val="19"/>
-          <w:lang w:val="en-US" w:eastAsia="es-PA"/>
-        </w:rPr>
-        <w:t>Your protocol design must support all features to receive full credit (e.g. window-based flow control, bi-directional data transfer) even if you don't plan to completely implement them all.</w:t>
-      </w:r>
-      <w:r>
-        <w:rPr>
-          <w:rFonts w:ascii="Trebuchet MS" w:eastAsia="Times New Roman" w:hAnsi="Trebuchet MS" w:cs="Times New Roman"/>
-          <w:color w:val="000000"/>
-          <w:sz w:val="19"/>
-          <w:szCs w:val="19"/>
-          <w:lang w:val="en-US" w:eastAsia="es-PA"/>
-        </w:rPr>
-        <w:br/>
-      </w:r>
-      <w:r>
-        <w:rPr>
-          <w:rFonts w:ascii="Trebuchet MS" w:eastAsia="Times New Roman" w:hAnsi="Trebuchet MS" w:cs="Times New Roman"/>
-          <w:color w:val="000000"/>
-          <w:sz w:val="19"/>
-          <w:szCs w:val="19"/>
-          <w:lang w:val="en-US" w:eastAsia="es-PA"/>
-        </w:rPr>
-        <w:br/>
-        <w:t xml:space="preserve">Please note: you may modify the </w:t>
-      </w:r>
-      <w:proofErr w:type="spellStart"/>
-      <w:r>
-        <w:rPr>
-          <w:rFonts w:ascii="Trebuchet MS" w:eastAsia="Times New Roman" w:hAnsi="Trebuchet MS" w:cs="Times New Roman"/>
-          <w:color w:val="000000"/>
-          <w:sz w:val="19"/>
-          <w:szCs w:val="19"/>
-          <w:lang w:val="en-US" w:eastAsia="es-PA"/>
-        </w:rPr>
-        <w:t>RxP</w:t>
-      </w:r>
-      <w:proofErr w:type="spellEnd"/>
-      <w:r>
-        <w:rPr>
-          <w:rFonts w:ascii="Trebuchet MS" w:eastAsia="Times New Roman" w:hAnsi="Trebuchet MS" w:cs="Times New Roman"/>
-          <w:color w:val="000000"/>
-          <w:sz w:val="19"/>
-          <w:szCs w:val="19"/>
-          <w:lang w:val="en-US" w:eastAsia="es-PA"/>
-        </w:rPr>
-        <w:t xml:space="preserve"> protocol after you submit your design report. Your design report will be graded based on what you submit by the first deadline. You will need to submit a revised design report together with the final implementation. If you make changes to your design during the implementation phase, please make sure that you highlight the differences between your original design report and the modified design report that describes what you have actually implemented. </w:t>
+          <w:noProof/>
+          <w:lang w:eastAsia="es-PA"/>
+        </w:rPr>
+        <mc:AlternateContent>
+          <mc:Choice Requires="wpc">
+            <w:drawing>
+              <wp:inline distT="0" distB="0" distL="0" distR="0">
+                <wp:extent cx="6177280" cy="3843213"/>
+                <wp:effectExtent l="0" t="0" r="0" b="5080"/>
+                <wp:docPr id="1" name="Canvas 1"/>
+                <wp:cNvGraphicFramePr>
+                  <a:graphicFrameLocks xmlns:a="http://schemas.openxmlformats.org/drawingml/2006/main" noChangeAspect="1"/>
+                </wp:cNvGraphicFramePr>
+                <a:graphic xmlns:a="http://schemas.openxmlformats.org/drawingml/2006/main">
+                  <a:graphicData uri="http://schemas.microsoft.com/office/word/2010/wordprocessingCanvas">
+                    <wpc:wpc>
+                      <wpc:bg/>
+                      <wpc:whole/>
+                      <wps:wsp>
+                        <wps:cNvPr id="2" name="Oval 2"/>
+                        <wps:cNvSpPr/>
+                        <wps:spPr>
+                          <a:xfrm>
+                            <a:off x="2362200" y="1254888"/>
+                            <a:ext cx="1270000" cy="1269702"/>
+                          </a:xfrm>
+                          <a:prstGeom prst="ellipse">
+                            <a:avLst/>
+                          </a:prstGeom>
+                        </wps:spPr>
+                        <wps:style>
+                          <a:lnRef idx="2">
+                            <a:schemeClr val="accent1">
+                              <a:shade val="50000"/>
+                            </a:schemeClr>
+                          </a:lnRef>
+                          <a:fillRef idx="1">
+                            <a:schemeClr val="accent1"/>
+                          </a:fillRef>
+                          <a:effectRef idx="0">
+                            <a:schemeClr val="accent1"/>
+                          </a:effectRef>
+                          <a:fontRef idx="minor">
+                            <a:schemeClr val="lt1"/>
+                          </a:fontRef>
+                        </wps:style>
+                        <wps:txbx>
+                          <w:txbxContent>
+                            <w:p>
+                              <w:pPr>
+                                <w:jc w:val="center"/>
+                              </w:pPr>
+                              <w:r>
+                                <w:t>Established</w:t>
+                              </w:r>
+                            </w:p>
+                          </w:txbxContent>
+                        </wps:txbx>
+                        <wps:bodyPr rot="0" spcFirstLastPara="0" vertOverflow="overflow" horzOverflow="overflow" vert="horz" wrap="square" lIns="91440" tIns="45720" rIns="91440" bIns="45720" numCol="1" spcCol="0" rtlCol="0" fromWordArt="0" anchor="ctr" anchorCtr="0" forceAA="0" compatLnSpc="1">
+                          <a:prstTxWarp prst="textNoShape">
+                            <a:avLst/>
+                          </a:prstTxWarp>
+                          <a:noAutofit/>
+                        </wps:bodyPr>
+                      </wps:wsp>
+                      <wps:wsp>
+                        <wps:cNvPr id="6" name="Text Box 6"/>
+                        <wps:cNvSpPr txBox="1"/>
+                        <wps:spPr>
+                          <a:xfrm>
+                            <a:off x="3522134" y="35999"/>
+                            <a:ext cx="2644775" cy="1075055"/>
+                          </a:xfrm>
+                          <a:prstGeom prst="rect">
+                            <a:avLst/>
+                          </a:prstGeom>
+                          <a:noFill/>
+                          <a:ln w="6350">
+                            <a:noFill/>
+                          </a:ln>
+                          <a:effectLst/>
+                        </wps:spPr>
+                        <wps:style>
+                          <a:lnRef idx="0">
+                            <a:schemeClr val="accent1"/>
+                          </a:lnRef>
+                          <a:fillRef idx="0">
+                            <a:schemeClr val="accent1"/>
+                          </a:fillRef>
+                          <a:effectRef idx="0">
+                            <a:schemeClr val="accent1"/>
+                          </a:effectRef>
+                          <a:fontRef idx="minor">
+                            <a:schemeClr val="dk1"/>
+                          </a:fontRef>
+                        </wps:style>
+                        <wps:txbx>
+                          <w:txbxContent>
+                            <w:p>
+                              <w:pPr>
+                                <w:pBdr>
+                                  <w:bottom w:val="single" w:sz="6" w:space="1" w:color="auto"/>
+                                </w:pBdr>
+                                <w:spacing w:after="0" w:line="240" w:lineRule="auto"/>
+                                <w:rPr>
+                                  <w:sz w:val="20"/>
+                                  <w:lang w:val="en-US"/>
+                                </w:rPr>
+                              </w:pPr>
+                              <w:r>
+                                <w:rPr>
+                                  <w:sz w:val="20"/>
+                                  <w:lang w:val="en-US"/>
+                                </w:rPr>
+                                <w:t>isThereDataToSend()</w:t>
+                              </w:r>
+                            </w:p>
+                            <w:p>
+                              <w:pPr>
+                                <w:spacing w:after="0" w:line="240" w:lineRule="auto"/>
+                                <w:rPr>
+                                  <w:sz w:val="20"/>
+                                  <w:lang w:val="en-US"/>
+                                </w:rPr>
+                              </w:pPr>
+                              <w:r>
+                                <w:rPr>
+                                  <w:sz w:val="20"/>
+                                  <w:lang w:val="en-US"/>
+                                </w:rPr>
+                                <w:t>if (</w:t>
+                              </w:r>
+                              <w:r>
+                                <w:rPr>
+                                  <w:sz w:val="20"/>
+                                  <w:lang w:val="en-US"/>
+                                </w:rPr>
+                                <w:t>slidingWindowNotFul</w:t>
+                              </w:r>
+                              <w:r>
+                                <w:rPr>
+                                  <w:sz w:val="20"/>
+                                  <w:lang w:val="en-US"/>
+                                </w:rPr>
+                                <w:t>l &amp; receive window &gt; 0)</w:t>
+                              </w:r>
+                            </w:p>
+                            <w:p>
+                              <w:pPr>
+                                <w:spacing w:after="0" w:line="240" w:lineRule="auto"/>
+                                <w:rPr>
+                                  <w:sz w:val="20"/>
+                                  <w:lang w:val="en-US"/>
+                                </w:rPr>
+                              </w:pPr>
+                              <w:r>
+                                <w:rPr>
+                                  <w:sz w:val="20"/>
+                                  <w:lang w:val="en-US"/>
+                                </w:rPr>
+                                <w:t xml:space="preserve">     sendPacket</w:t>
+                              </w:r>
+                              <w:r>
+                                <w:rPr>
+                                  <w:sz w:val="20"/>
+                                  <w:lang w:val="en-US"/>
+                                </w:rPr>
+                                <w:t>s</w:t>
+                              </w:r>
+                              <w:r>
+                                <w:rPr>
+                                  <w:sz w:val="20"/>
+                                  <w:lang w:val="en-US"/>
+                                </w:rPr>
+                                <w:t>();</w:t>
+                              </w:r>
+                            </w:p>
+                            <w:p>
+                              <w:pPr>
+                                <w:spacing w:after="0" w:line="240" w:lineRule="auto"/>
+                                <w:rPr>
+                                  <w:sz w:val="20"/>
+                                  <w:lang w:val="en-US"/>
+                                </w:rPr>
+                              </w:pPr>
+                              <w:r>
+                                <w:rPr>
+                                  <w:sz w:val="20"/>
+                                  <w:lang w:val="en-US"/>
+                                </w:rPr>
+                                <w:t xml:space="preserve">     </w:t>
+                              </w:r>
+                              <w:r>
+                                <w:rPr>
+                                  <w:sz w:val="20"/>
+                                  <w:lang w:val="en-US"/>
+                                </w:rPr>
+                                <w:t>seq += sizeOfPayload;</w:t>
+                              </w:r>
+                            </w:p>
+                            <w:p>
+                              <w:pPr>
+                                <w:spacing w:after="0" w:line="240" w:lineRule="auto"/>
+                                <w:rPr>
+                                  <w:sz w:val="20"/>
+                                  <w:lang w:val="en-US"/>
+                                </w:rPr>
+                              </w:pPr>
+                              <w:r>
+                                <w:rPr>
+                                  <w:sz w:val="20"/>
+                                  <w:lang w:val="en-US"/>
+                                </w:rPr>
+                                <w:t xml:space="preserve">     if (!isTimerRunning)</w:t>
+                              </w:r>
+                            </w:p>
+                            <w:p>
+                              <w:pPr>
+                                <w:spacing w:after="0" w:line="240" w:lineRule="auto"/>
+                                <w:rPr>
+                                  <w:sz w:val="20"/>
+                                  <w:lang w:val="en-US"/>
+                                </w:rPr>
+                              </w:pPr>
+                              <w:r>
+                                <w:rPr>
+                                  <w:sz w:val="20"/>
+                                  <w:lang w:val="en-US"/>
+                                </w:rPr>
+                                <w:t xml:space="preserve">          startTimer();</w:t>
+                              </w:r>
+                            </w:p>
+                            <w:p>
+                              <w:pPr>
+                                <w:spacing w:after="0" w:line="240" w:lineRule="auto"/>
+                                <w:rPr>
+                                  <w:sz w:val="20"/>
+                                  <w:lang w:val="en-US"/>
+                                </w:rPr>
+                              </w:pPr>
+                              <w:r>
+                                <w:rPr>
+                                  <w:sz w:val="20"/>
+                                  <w:lang w:val="en-US"/>
+                                </w:rPr>
+                                <w:t xml:space="preserve">     </w:t>
+                              </w:r>
+                            </w:p>
+                          </w:txbxContent>
+                        </wps:txbx>
+                        <wps:bodyPr rot="0" spcFirstLastPara="0" vertOverflow="overflow" horzOverflow="overflow" vert="horz" wrap="none" lIns="91440" tIns="45720" rIns="91440" bIns="45720" numCol="1" spcCol="0" rtlCol="0" fromWordArt="0" anchor="t" anchorCtr="0" forceAA="0" compatLnSpc="1">
+                          <a:prstTxWarp prst="textNoShape">
+                            <a:avLst/>
+                          </a:prstTxWarp>
+                          <a:noAutofit/>
+                        </wps:bodyPr>
+                      </wps:wsp>
+                      <wps:wsp>
+                        <wps:cNvPr id="8" name="Text Box 8"/>
+                        <wps:cNvSpPr txBox="1"/>
+                        <wps:spPr>
+                          <a:xfrm>
+                            <a:off x="3897887" y="2316871"/>
+                            <a:ext cx="1833880" cy="668655"/>
+                          </a:xfrm>
+                          <a:prstGeom prst="rect">
+                            <a:avLst/>
+                          </a:prstGeom>
+                          <a:noFill/>
+                          <a:ln w="6350">
+                            <a:noFill/>
+                          </a:ln>
+                          <a:effectLst/>
+                        </wps:spPr>
+                        <wps:style>
+                          <a:lnRef idx="0">
+                            <a:schemeClr val="accent1"/>
+                          </a:lnRef>
+                          <a:fillRef idx="0">
+                            <a:schemeClr val="accent1"/>
+                          </a:fillRef>
+                          <a:effectRef idx="0">
+                            <a:schemeClr val="accent1"/>
+                          </a:effectRef>
+                          <a:fontRef idx="minor">
+                            <a:schemeClr val="dk1"/>
+                          </a:fontRef>
+                        </wps:style>
+                        <wps:txbx>
+                          <w:txbxContent>
+                            <w:p>
+                              <w:pPr>
+                                <w:pBdr>
+                                  <w:bottom w:val="single" w:sz="6" w:space="1" w:color="auto"/>
+                                </w:pBdr>
+                                <w:spacing w:after="0" w:line="240" w:lineRule="auto"/>
+                                <w:rPr>
+                                  <w:sz w:val="20"/>
+                                  <w:lang w:val="en-US"/>
+                                </w:rPr>
+                              </w:pPr>
+                              <w:r>
+                                <w:rPr>
+                                  <w:sz w:val="20"/>
+                                  <w:lang w:val="en-US"/>
+                                </w:rPr>
+                                <w:t>Timeout</w:t>
+                              </w:r>
+                            </w:p>
+                            <w:p>
+                              <w:pPr>
+                                <w:spacing w:after="0" w:line="240" w:lineRule="auto"/>
+                                <w:rPr>
+                                  <w:sz w:val="20"/>
+                                  <w:lang w:val="en-US"/>
+                                </w:rPr>
+                              </w:pPr>
+                              <w:r>
+                                <w:rPr>
+                                  <w:sz w:val="20"/>
+                                  <w:lang w:val="en-US"/>
+                                </w:rPr>
+                                <w:t>restartTimer();</w:t>
+                              </w:r>
+                            </w:p>
+                            <w:p>
+                              <w:pPr>
+                                <w:spacing w:after="0" w:line="240" w:lineRule="auto"/>
+                                <w:rPr>
+                                  <w:sz w:val="20"/>
+                                  <w:lang w:val="en-US"/>
+                                </w:rPr>
+                              </w:pPr>
+                              <w:r>
+                                <w:rPr>
+                                  <w:sz w:val="20"/>
+                                  <w:lang w:val="en-US"/>
+                                </w:rPr>
+                                <w:t>sendUnacknowledgedPackets();</w:t>
+                              </w:r>
+                            </w:p>
+                          </w:txbxContent>
+                        </wps:txbx>
+                        <wps:bodyPr rot="0" spcFirstLastPara="0" vertOverflow="overflow" horzOverflow="overflow" vert="horz" wrap="none" lIns="91440" tIns="45720" rIns="91440" bIns="45720" numCol="1" spcCol="0" rtlCol="0" fromWordArt="0" anchor="t" anchorCtr="0" forceAA="0" compatLnSpc="1">
+                          <a:prstTxWarp prst="textNoShape">
+                            <a:avLst/>
+                          </a:prstTxWarp>
+                          <a:noAutofit/>
+                        </wps:bodyPr>
+                      </wps:wsp>
+                      <wps:wsp>
+                        <wps:cNvPr id="10" name="Curved Connector 10"/>
+                        <wps:cNvCnPr>
+                          <a:stCxn id="2" idx="6"/>
+                          <a:endCxn id="2" idx="5"/>
+                        </wps:cNvCnPr>
+                        <wps:spPr>
+                          <a:xfrm flipH="1">
+                            <a:off x="3446213" y="1889639"/>
+                            <a:ext cx="185987" cy="448884"/>
+                          </a:xfrm>
+                          <a:prstGeom prst="curvedConnector4">
+                            <a:avLst>
+                              <a:gd name="adj1" fmla="val -200301"/>
+                              <a:gd name="adj2" fmla="val 154593"/>
+                            </a:avLst>
+                          </a:prstGeom>
+                          <a:ln>
+                            <a:tailEnd type="triangle"/>
+                          </a:ln>
+                        </wps:spPr>
+                        <wps:style>
+                          <a:lnRef idx="1">
+                            <a:schemeClr val="accent1"/>
+                          </a:lnRef>
+                          <a:fillRef idx="0">
+                            <a:schemeClr val="accent1"/>
+                          </a:fillRef>
+                          <a:effectRef idx="0">
+                            <a:schemeClr val="accent1"/>
+                          </a:effectRef>
+                          <a:fontRef idx="minor">
+                            <a:schemeClr val="tx1"/>
+                          </a:fontRef>
+                        </wps:style>
+                        <wps:bodyPr/>
+                      </wps:wsp>
+                      <wps:wsp>
+                        <wps:cNvPr id="11" name="Curved Connector 11"/>
+                        <wps:cNvCnPr/>
+                        <wps:spPr>
+                          <a:xfrm rot="16200000" flipH="1">
+                            <a:off x="3399430" y="1572293"/>
+                            <a:ext cx="448885" cy="185987"/>
+                          </a:xfrm>
+                          <a:prstGeom prst="curvedConnector4">
+                            <a:avLst>
+                              <a:gd name="adj1" fmla="val -92347"/>
+                              <a:gd name="adj2" fmla="val 350261"/>
+                            </a:avLst>
+                          </a:prstGeom>
+                          <a:ln>
+                            <a:tailEnd type="triangle"/>
+                          </a:ln>
+                        </wps:spPr>
+                        <wps:style>
+                          <a:lnRef idx="1">
+                            <a:schemeClr val="accent1"/>
+                          </a:lnRef>
+                          <a:fillRef idx="0">
+                            <a:schemeClr val="accent1"/>
+                          </a:fillRef>
+                          <a:effectRef idx="0">
+                            <a:schemeClr val="accent1"/>
+                          </a:effectRef>
+                          <a:fontRef idx="minor">
+                            <a:schemeClr val="tx1"/>
+                          </a:fontRef>
+                        </wps:style>
+                        <wps:bodyPr/>
+                      </wps:wsp>
+                      <wps:wsp>
+                        <wps:cNvPr id="12" name="Text Box 12"/>
+                        <wps:cNvSpPr txBox="1"/>
+                        <wps:spPr>
+                          <a:xfrm>
+                            <a:off x="1049867" y="848800"/>
+                            <a:ext cx="1052195" cy="618490"/>
+                          </a:xfrm>
+                          <a:prstGeom prst="rect">
+                            <a:avLst/>
+                          </a:prstGeom>
+                          <a:noFill/>
+                          <a:ln w="6350">
+                            <a:noFill/>
+                          </a:ln>
+                          <a:effectLst/>
+                        </wps:spPr>
+                        <wps:style>
+                          <a:lnRef idx="0">
+                            <a:schemeClr val="accent1"/>
+                          </a:lnRef>
+                          <a:fillRef idx="0">
+                            <a:schemeClr val="accent1"/>
+                          </a:fillRef>
+                          <a:effectRef idx="0">
+                            <a:schemeClr val="accent1"/>
+                          </a:effectRef>
+                          <a:fontRef idx="minor">
+                            <a:schemeClr val="dk1"/>
+                          </a:fontRef>
+                        </wps:style>
+                        <wps:txbx>
+                          <w:txbxContent>
+                            <w:p>
+                              <w:pPr>
+                                <w:pBdr>
+                                  <w:bottom w:val="single" w:sz="6" w:space="1" w:color="auto"/>
+                                </w:pBdr>
+                                <w:spacing w:after="0" w:line="240" w:lineRule="auto"/>
+                                <w:rPr>
+                                  <w:sz w:val="20"/>
+                                  <w:lang w:val="en-US"/>
+                                </w:rPr>
+                              </w:pPr>
+                              <w:r>
+                                <w:rPr>
+                                  <w:sz w:val="20"/>
+                                  <w:lang w:val="en-US"/>
+                                </w:rPr>
+                                <w:t>rdtRcv &amp;</w:t>
+                              </w:r>
+                              <w:r>
+                                <w:rPr>
+                                  <w:sz w:val="20"/>
+                                  <w:lang w:val="en-US"/>
+                                </w:rPr>
+                                <w:t xml:space="preserve"> corrupt</w:t>
+                              </w:r>
+                            </w:p>
+                            <w:p>
+                              <w:pPr>
+                                <w:spacing w:after="0" w:line="240" w:lineRule="auto"/>
+                                <w:rPr>
+                                  <w:sz w:val="20"/>
+                                  <w:lang w:val="en-US"/>
+                                </w:rPr>
+                              </w:pPr>
+                              <w:r>
+                                <w:rPr>
+                                  <w:sz w:val="20"/>
+                                  <w:lang w:val="en-US"/>
+                                </w:rPr>
+                                <w:t>restartTimer();</w:t>
+                              </w:r>
+                            </w:p>
+                            <w:p>
+                              <w:pPr>
+                                <w:spacing w:after="0" w:line="240" w:lineRule="auto"/>
+                                <w:rPr>
+                                  <w:sz w:val="20"/>
+                                  <w:lang w:val="en-US"/>
+                                </w:rPr>
+                              </w:pPr>
+                              <w:r>
+                                <w:rPr>
+                                  <w:sz w:val="20"/>
+                                  <w:lang w:val="en-US"/>
+                                </w:rPr>
+                                <w:t>sendNack();</w:t>
+                              </w:r>
+                            </w:p>
+                          </w:txbxContent>
+                        </wps:txbx>
+                        <wps:bodyPr rot="0" spcFirstLastPara="0" vertOverflow="overflow" horzOverflow="overflow" vert="horz" wrap="none" lIns="91440" tIns="45720" rIns="91440" bIns="45720" numCol="1" spcCol="0" rtlCol="0" fromWordArt="0" anchor="t" anchorCtr="0" forceAA="0" compatLnSpc="1">
+                          <a:prstTxWarp prst="textNoShape">
+                            <a:avLst/>
+                          </a:prstTxWarp>
+                          <a:noAutofit/>
+                        </wps:bodyPr>
+                      </wps:wsp>
+                      <wps:wsp>
+                        <wps:cNvPr id="13" name="Curved Connector 13"/>
+                        <wps:cNvCnPr>
+                          <a:stCxn id="2" idx="2"/>
+                          <a:endCxn id="2" idx="0"/>
+                        </wps:cNvCnPr>
+                        <wps:spPr>
+                          <a:xfrm rot="10800000" flipH="1">
+                            <a:off x="2362200" y="1254889"/>
+                            <a:ext cx="635000" cy="634851"/>
+                          </a:xfrm>
+                          <a:prstGeom prst="curvedConnector4">
+                            <a:avLst>
+                              <a:gd name="adj1" fmla="val -36000"/>
+                              <a:gd name="adj2" fmla="val 136008"/>
+                            </a:avLst>
+                          </a:prstGeom>
+                          <a:ln>
+                            <a:tailEnd type="triangle"/>
+                          </a:ln>
+                        </wps:spPr>
+                        <wps:style>
+                          <a:lnRef idx="1">
+                            <a:schemeClr val="accent1"/>
+                          </a:lnRef>
+                          <a:fillRef idx="0">
+                            <a:schemeClr val="accent1"/>
+                          </a:fillRef>
+                          <a:effectRef idx="0">
+                            <a:schemeClr val="accent1"/>
+                          </a:effectRef>
+                          <a:fontRef idx="minor">
+                            <a:schemeClr val="tx1"/>
+                          </a:fontRef>
+                        </wps:style>
+                        <wps:bodyPr/>
+                      </wps:wsp>
+                      <wps:wsp>
+                        <wps:cNvPr id="15" name="Text Box 15"/>
+                        <wps:cNvSpPr txBox="1"/>
+                        <wps:spPr>
+                          <a:xfrm>
+                            <a:off x="2272194" y="2821242"/>
+                            <a:ext cx="1735760" cy="1021971"/>
+                          </a:xfrm>
+                          <a:prstGeom prst="rect">
+                            <a:avLst/>
+                          </a:prstGeom>
+                          <a:noFill/>
+                          <a:ln w="6350">
+                            <a:noFill/>
+                          </a:ln>
+                          <a:effectLst/>
+                        </wps:spPr>
+                        <wps:style>
+                          <a:lnRef idx="0">
+                            <a:schemeClr val="accent1"/>
+                          </a:lnRef>
+                          <a:fillRef idx="0">
+                            <a:schemeClr val="accent1"/>
+                          </a:fillRef>
+                          <a:effectRef idx="0">
+                            <a:schemeClr val="accent1"/>
+                          </a:effectRef>
+                          <a:fontRef idx="minor">
+                            <a:schemeClr val="dk1"/>
+                          </a:fontRef>
+                        </wps:style>
+                        <wps:txbx>
+                          <w:txbxContent>
+                            <w:p>
+                              <w:pPr>
+                                <w:pBdr>
+                                  <w:bottom w:val="single" w:sz="6" w:space="1" w:color="auto"/>
+                                </w:pBdr>
+                                <w:spacing w:after="0" w:line="240" w:lineRule="auto"/>
+                                <w:rPr>
+                                  <w:sz w:val="20"/>
+                                  <w:lang w:val="en-US"/>
+                                </w:rPr>
+                              </w:pPr>
+                              <w:r>
+                                <w:rPr>
+                                  <w:sz w:val="20"/>
+                                  <w:lang w:val="en-US"/>
+                                </w:rPr>
+                                <w:t>rdtRcv &amp; notCorrupt</w:t>
+                              </w:r>
+                              <w:r>
+                                <w:rPr>
+                                  <w:sz w:val="20"/>
+                                  <w:lang w:val="en-US"/>
+                                </w:rPr>
+                                <w:t xml:space="preserve"> &amp; isAck</w:t>
+                              </w:r>
+                            </w:p>
+                            <w:p>
+                              <w:pPr>
+                                <w:spacing w:after="0" w:line="240" w:lineRule="auto"/>
+                                <w:rPr>
+                                  <w:sz w:val="20"/>
+                                  <w:lang w:val="en-US"/>
+                                </w:rPr>
+                              </w:pPr>
+                              <w:r>
+                                <w:rPr>
+                                  <w:sz w:val="20"/>
+                                  <w:lang w:val="en-US"/>
+                                </w:rPr>
+                                <w:t>moveWindow();</w:t>
+                              </w:r>
+                            </w:p>
+                            <w:p>
+                              <w:pPr>
+                                <w:spacing w:after="0" w:line="240" w:lineRule="auto"/>
+                                <w:rPr>
+                                  <w:sz w:val="20"/>
+                                  <w:lang w:val="en-US"/>
+                                </w:rPr>
+                              </w:pPr>
+                              <w:r>
+                                <w:rPr>
+                                  <w:sz w:val="20"/>
+                                  <w:lang w:val="en-US"/>
+                                </w:rPr>
+                                <w:t>if (allPacketsAcknowledged)</w:t>
+                              </w:r>
+                            </w:p>
+                            <w:p>
+                              <w:pPr>
+                                <w:spacing w:after="0" w:line="240" w:lineRule="auto"/>
+                                <w:rPr>
+                                  <w:sz w:val="20"/>
+                                  <w:lang w:val="en-US"/>
+                                </w:rPr>
+                              </w:pPr>
+                              <w:r>
+                                <w:rPr>
+                                  <w:sz w:val="20"/>
+                                  <w:lang w:val="en-US"/>
+                                </w:rPr>
+                                <w:t xml:space="preserve">    stopTimer();</w:t>
+                              </w:r>
+                            </w:p>
+                            <w:p>
+                              <w:pPr>
+                                <w:spacing w:after="0" w:line="240" w:lineRule="auto"/>
+                                <w:rPr>
+                                  <w:sz w:val="20"/>
+                                  <w:lang w:val="en-US"/>
+                                </w:rPr>
+                              </w:pPr>
+                              <w:r>
+                                <w:rPr>
+                                  <w:sz w:val="20"/>
+                                  <w:lang w:val="en-US"/>
+                                </w:rPr>
+                                <w:t>else</w:t>
+                              </w:r>
+                            </w:p>
+                            <w:p>
+                              <w:pPr>
+                                <w:spacing w:after="0" w:line="240" w:lineRule="auto"/>
+                                <w:rPr>
+                                  <w:sz w:val="20"/>
+                                  <w:lang w:val="en-US"/>
+                                </w:rPr>
+                              </w:pPr>
+                              <w:r>
+                                <w:rPr>
+                                  <w:sz w:val="20"/>
+                                  <w:lang w:val="en-US"/>
+                                </w:rPr>
+                                <w:t xml:space="preserve">    restartTimer();</w:t>
+                              </w:r>
+                            </w:p>
+                          </w:txbxContent>
+                        </wps:txbx>
+                        <wps:bodyPr rot="0" spcFirstLastPara="0" vertOverflow="overflow" horzOverflow="overflow" vert="horz" wrap="square" lIns="91440" tIns="45720" rIns="91440" bIns="45720" numCol="1" spcCol="0" rtlCol="0" fromWordArt="0" anchor="t" anchorCtr="0" forceAA="0" compatLnSpc="1">
+                          <a:prstTxWarp prst="textNoShape">
+                            <a:avLst/>
+                          </a:prstTxWarp>
+                          <a:noAutofit/>
+                        </wps:bodyPr>
+                      </wps:wsp>
+                      <wps:wsp>
+                        <wps:cNvPr id="16" name="Curved Connector 16"/>
+                        <wps:cNvCnPr>
+                          <a:stCxn id="2" idx="5"/>
+                          <a:endCxn id="2" idx="3"/>
+                        </wps:cNvCnPr>
+                        <wps:spPr>
+                          <a:xfrm rot="5400000">
+                            <a:off x="2997200" y="1889633"/>
+                            <a:ext cx="12700" cy="898026"/>
+                          </a:xfrm>
+                          <a:prstGeom prst="curvedConnector3">
+                            <a:avLst>
+                              <a:gd name="adj1" fmla="val 4197457"/>
+                            </a:avLst>
+                          </a:prstGeom>
+                          <a:ln>
+                            <a:tailEnd type="triangle"/>
+                          </a:ln>
+                        </wps:spPr>
+                        <wps:style>
+                          <a:lnRef idx="1">
+                            <a:schemeClr val="accent1"/>
+                          </a:lnRef>
+                          <a:fillRef idx="0">
+                            <a:schemeClr val="accent1"/>
+                          </a:fillRef>
+                          <a:effectRef idx="0">
+                            <a:schemeClr val="accent1"/>
+                          </a:effectRef>
+                          <a:fontRef idx="minor">
+                            <a:schemeClr val="tx1"/>
+                          </a:fontRef>
+                        </wps:style>
+                        <wps:bodyPr/>
+                      </wps:wsp>
+                      <wps:wsp>
+                        <wps:cNvPr id="17" name="Curved Connector 17"/>
+                        <wps:cNvCnPr>
+                          <a:stCxn id="2" idx="3"/>
+                          <a:endCxn id="2" idx="2"/>
+                        </wps:cNvCnPr>
+                        <wps:spPr>
+                          <a:xfrm rot="5400000" flipH="1">
+                            <a:off x="2230752" y="2021088"/>
+                            <a:ext cx="448884" cy="185987"/>
+                          </a:xfrm>
+                          <a:prstGeom prst="curvedConnector4">
+                            <a:avLst>
+                              <a:gd name="adj1" fmla="val -31991"/>
+                              <a:gd name="adj2" fmla="val 222912"/>
+                            </a:avLst>
+                          </a:prstGeom>
+                          <a:ln>
+                            <a:tailEnd type="triangle"/>
+                          </a:ln>
+                        </wps:spPr>
+                        <wps:style>
+                          <a:lnRef idx="1">
+                            <a:schemeClr val="accent1"/>
+                          </a:lnRef>
+                          <a:fillRef idx="0">
+                            <a:schemeClr val="accent1"/>
+                          </a:fillRef>
+                          <a:effectRef idx="0">
+                            <a:schemeClr val="accent1"/>
+                          </a:effectRef>
+                          <a:fontRef idx="minor">
+                            <a:schemeClr val="tx1"/>
+                          </a:fontRef>
+                        </wps:style>
+                        <wps:bodyPr/>
+                      </wps:wsp>
+                      <wps:wsp>
+                        <wps:cNvPr id="18" name="Text Box 18"/>
+                        <wps:cNvSpPr txBox="1"/>
+                        <wps:spPr>
+                          <a:xfrm>
+                            <a:off x="0" y="2040749"/>
+                            <a:ext cx="2355215" cy="1136383"/>
+                          </a:xfrm>
+                          <a:prstGeom prst="rect">
+                            <a:avLst/>
+                          </a:prstGeom>
+                          <a:noFill/>
+                          <a:ln w="6350">
+                            <a:noFill/>
+                          </a:ln>
+                          <a:effectLst/>
+                        </wps:spPr>
+                        <wps:style>
+                          <a:lnRef idx="0">
+                            <a:schemeClr val="accent1"/>
+                          </a:lnRef>
+                          <a:fillRef idx="0">
+                            <a:schemeClr val="accent1"/>
+                          </a:fillRef>
+                          <a:effectRef idx="0">
+                            <a:schemeClr val="accent1"/>
+                          </a:effectRef>
+                          <a:fontRef idx="minor">
+                            <a:schemeClr val="dk1"/>
+                          </a:fontRef>
+                        </wps:style>
+                        <wps:txbx>
+                          <w:txbxContent>
+                            <w:p>
+                              <w:pPr>
+                                <w:pBdr>
+                                  <w:bottom w:val="single" w:sz="6" w:space="1" w:color="auto"/>
+                                </w:pBdr>
+                                <w:spacing w:after="0" w:line="240" w:lineRule="auto"/>
+                                <w:rPr>
+                                  <w:sz w:val="20"/>
+                                  <w:lang w:val="en-US"/>
+                                </w:rPr>
+                              </w:pPr>
+                              <w:r>
+                                <w:rPr>
+                                  <w:sz w:val="20"/>
+                                  <w:lang w:val="en-US"/>
+                                </w:rPr>
+                                <w:t>rdtRcv &amp; notCorrupt &amp;</w:t>
+                              </w:r>
+                              <w:r>
+                                <w:rPr>
+                                  <w:sz w:val="20"/>
+                                  <w:lang w:val="en-US"/>
+                                </w:rPr>
+                                <w:t xml:space="preserve"> payload &gt; 0</w:t>
+                              </w:r>
+                            </w:p>
+                            <w:p>
+                              <w:pPr>
+                                <w:spacing w:after="0" w:line="240" w:lineRule="auto"/>
+                                <w:rPr>
+                                  <w:sz w:val="20"/>
+                                  <w:lang w:val="en-US"/>
+                                </w:rPr>
+                              </w:pPr>
+                              <w:r>
+                                <w:rPr>
+                                  <w:sz w:val="20"/>
+                                  <w:lang w:val="en-US"/>
+                                </w:rPr>
+                                <w:t>sendAck();</w:t>
+                              </w:r>
+                            </w:p>
+                            <w:p>
+                              <w:pPr>
+                                <w:spacing w:after="0" w:line="240" w:lineRule="auto"/>
+                                <w:rPr>
+                                  <w:sz w:val="20"/>
+                                  <w:lang w:val="en-US"/>
+                                </w:rPr>
+                              </w:pPr>
+                              <w:r>
+                                <w:rPr>
+                                  <w:sz w:val="20"/>
+                                  <w:lang w:val="en-US"/>
+                                </w:rPr>
+                                <w:t>if (expectedPackage)</w:t>
+                              </w:r>
+                            </w:p>
+                            <w:p>
+                              <w:pPr>
+                                <w:spacing w:after="0" w:line="240" w:lineRule="auto"/>
+                                <w:rPr>
+                                  <w:sz w:val="20"/>
+                                  <w:lang w:val="en-US"/>
+                                </w:rPr>
+                              </w:pPr>
+                              <w:r>
+                                <w:rPr>
+                                  <w:sz w:val="20"/>
+                                  <w:lang w:val="en-US"/>
+                                </w:rPr>
+                                <w:t xml:space="preserve">     </w:t>
+                              </w:r>
+                              <w:r>
+                                <w:rPr>
+                                  <w:sz w:val="20"/>
+                                  <w:lang w:val="en-US"/>
+                                </w:rPr>
+                                <w:t>extractData();</w:t>
+                              </w:r>
+                            </w:p>
+                            <w:p>
+                              <w:pPr>
+                                <w:spacing w:after="0" w:line="240" w:lineRule="auto"/>
+                                <w:rPr>
+                                  <w:sz w:val="20"/>
+                                  <w:lang w:val="en-US"/>
+                                </w:rPr>
+                              </w:pPr>
+                              <w:r>
+                                <w:rPr>
+                                  <w:sz w:val="20"/>
+                                  <w:lang w:val="en-US"/>
+                                </w:rPr>
+                                <w:t xml:space="preserve">     </w:t>
+                              </w:r>
+                              <w:r>
+                                <w:rPr>
+                                  <w:sz w:val="20"/>
+                                  <w:lang w:val="en-US"/>
+                                </w:rPr>
+                                <w:t>expectedSeqNumber  += sizeOfPayload</w:t>
+                              </w:r>
+                            </w:p>
+                            <w:p>
+                              <w:pPr>
+                                <w:rPr>
+                                  <w:lang w:val="en-US"/>
+                                </w:rPr>
+                              </w:pPr>
+                            </w:p>
+                          </w:txbxContent>
+                        </wps:txbx>
+                        <wps:bodyPr rot="0" spcFirstLastPara="0" vertOverflow="overflow" horzOverflow="overflow" vert="horz" wrap="none" lIns="91440" tIns="45720" rIns="91440" bIns="45720" numCol="1" spcCol="0" rtlCol="0" fromWordArt="0" anchor="t" anchorCtr="0" forceAA="0" compatLnSpc="1">
+                          <a:prstTxWarp prst="textNoShape">
+                            <a:avLst/>
+                          </a:prstTxWarp>
+                          <a:noAutofit/>
+                        </wps:bodyPr>
+                      </wps:wsp>
+                      <wps:wsp>
+                        <wps:cNvPr id="19" name="Straight Arrow Connector 19"/>
+                        <wps:cNvCnPr>
+                          <a:stCxn id="2" idx="6"/>
+                        </wps:cNvCnPr>
+                        <wps:spPr>
+                          <a:xfrm flipV="1">
+                            <a:off x="3632200" y="1881928"/>
+                            <a:ext cx="2307802" cy="7716"/>
+                          </a:xfrm>
+                          <a:prstGeom prst="straightConnector1">
+                            <a:avLst/>
+                          </a:prstGeom>
+                          <a:ln>
+                            <a:tailEnd type="triangle"/>
+                          </a:ln>
+                        </wps:spPr>
+                        <wps:style>
+                          <a:lnRef idx="1">
+                            <a:schemeClr val="accent1"/>
+                          </a:lnRef>
+                          <a:fillRef idx="0">
+                            <a:schemeClr val="accent1"/>
+                          </a:fillRef>
+                          <a:effectRef idx="0">
+                            <a:schemeClr val="accent1"/>
+                          </a:effectRef>
+                          <a:fontRef idx="minor">
+                            <a:schemeClr val="tx1"/>
+                          </a:fontRef>
+                        </wps:style>
+                        <wps:bodyPr/>
+                      </wps:wsp>
+                      <wps:wsp>
+                        <wps:cNvPr id="20" name="Text Box 20"/>
+                        <wps:cNvSpPr txBox="1"/>
+                        <wps:spPr>
+                          <a:xfrm>
+                            <a:off x="3960497" y="1701800"/>
+                            <a:ext cx="2070945" cy="202908"/>
+                          </a:xfrm>
+                          <a:prstGeom prst="rect">
+                            <a:avLst/>
+                          </a:prstGeom>
+                          <a:noFill/>
+                          <a:ln w="6350">
+                            <a:noFill/>
+                          </a:ln>
+                          <a:effectLst/>
+                        </wps:spPr>
+                        <wps:style>
+                          <a:lnRef idx="0">
+                            <a:schemeClr val="accent1"/>
+                          </a:lnRef>
+                          <a:fillRef idx="0">
+                            <a:schemeClr val="accent1"/>
+                          </a:fillRef>
+                          <a:effectRef idx="0">
+                            <a:schemeClr val="accent1"/>
+                          </a:effectRef>
+                          <a:fontRef idx="minor">
+                            <a:schemeClr val="dk1"/>
+                          </a:fontRef>
+                        </wps:style>
+                        <wps:txbx>
+                          <w:txbxContent>
+                            <w:p>
+                              <w:pPr>
+                                <w:rPr>
+                                  <w:sz w:val="18"/>
+                                </w:rPr>
+                              </w:pPr>
+                              <w:r>
+                                <w:rPr>
+                                  <w:sz w:val="18"/>
+                                </w:rPr>
+                                <w:t>Close | rdtRcv &amp; notCorrupt &amp; isFIN</w:t>
+                              </w:r>
+                            </w:p>
+                          </w:txbxContent>
+                        </wps:txbx>
+                        <wps:bodyPr rot="0" spcFirstLastPara="0" vertOverflow="overflow" horzOverflow="overflow" vert="horz" wrap="square" lIns="91440" tIns="45720" rIns="91440" bIns="45720" numCol="1" spcCol="0" rtlCol="0" fromWordArt="0" anchor="t" anchorCtr="0" forceAA="0" compatLnSpc="1">
+                          <a:prstTxWarp prst="textNoShape">
+                            <a:avLst/>
+                          </a:prstTxWarp>
+                          <a:noAutofit/>
+                        </wps:bodyPr>
+                      </wps:wsp>
+                    </wpc:wpc>
+                  </a:graphicData>
+                </a:graphic>
+              </wp:inline>
+            </w:drawing>
+          </mc:Choice>
+          <mc:Fallback>
+            <w:pict>
+              <v:group id="Canvas 1" o:spid="_x0000_s1026" editas="canvas" style="width:486.4pt;height:302.6pt;mso-position-horizontal-relative:char;mso-position-vertical-relative:line" coordsize="61772,38430" o:gfxdata="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">
+                <v:shapetype id="_x0000_t75" coordsize="21600,21600" o:spt="75" o:preferrelative="t" path="m@4@5l@4@11@9@11@9@5xe" filled="f" stroked="f">
+                  <v:stroke joinstyle="miter"/>
+                  <v:formulas>
+                    <v:f eqn="if lineDrawn pixelLineWidth 0"/>
+                    <v:f eqn="sum @0 1 0"/>
+                    <v:f eqn="sum 0 0 @1"/>
+                    <v:f eqn="prod @2 1 2"/>
+                    <v:f eqn="prod @3 21600 pixelWidth"/>
+                    <v:f eqn="prod @3 21600 pixelHeight"/>
+                    <v:f eqn="sum @0 0 1"/>
+                    <v:f eqn="prod @6 1 2"/>
+                    <v:f eqn="prod @7 21600 pixelWidth"/>
+                    <v:f eqn="sum @8 21600 0"/>
+                    <v:f eqn="prod @7 21600 pixelHeight"/>
+                    <v:f eqn="sum @10 21600 0"/>
+                  </v:formulas>
+                  <v:path o:extrusionok="f" gradientshapeok="t" o:connecttype="rect"/>
+                  <o:lock v:ext="edit" aspectratio="t"/>
+                </v:shapetype>
+                <v:shape id="_x0000_s1027" type="#_x0000_t75" style="position:absolute;width:61772;height:38430;visibility:visible;mso-wrap-style:square">
+                  <v:fill o:detectmouseclick="t"/>
+                  <v:path o:connecttype="none"/>
+                </v:shape>
+                <v:oval id="Oval 2" o:spid="_x0000_s1028" style="position:absolute;left:23622;top:12548;width:12700;height:12697;visibility:visible;mso-wrap-style:square;v-text-anchor:middle" o:gfxdata="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" fillcolor="#5b9bd5 [3204]" strokecolor="#1f4d78 [1604]" strokeweight="1pt">
+                  <v:stroke joinstyle="miter"/>
+                  <v:textbox>
+                    <w:txbxContent>
+                      <w:p>
+                        <w:pPr>
+                          <w:jc w:val="center"/>
+                        </w:pPr>
+                        <w:r>
+                          <w:t>Established</w:t>
+                        </w:r>
+                      </w:p>
+                    </w:txbxContent>
+                  </v:textbox>
+                </v:oval>
+                <v:shapetype id="_x0000_t202" coordsize="21600,21600" o:spt="202" path="m,l,21600r21600,l21600,xe">
+                  <v:stroke joinstyle="miter"/>
+                  <v:path gradientshapeok="t" o:connecttype="rect"/>
+                </v:shapetype>
+                <v:shape id="Text Box 6" o:spid="_x0000_s1029" type="#_x0000_t202" style="position:absolute;left:35221;top:359;width:26448;height:10751;visibility:visible;mso-wrap-style:none;v-text-anchor:top" o:gfxdata="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" filled="f" stroked="f" strokeweight=".5pt">
+                  <v:textbox>
+                    <w:txbxContent>
+                      <w:p>
+                        <w:pPr>
+                          <w:pBdr>
+                            <w:bottom w:val="single" w:sz="6" w:space="1" w:color="auto"/>
+                          </w:pBdr>
+                          <w:spacing w:after="0" w:line="240" w:lineRule="auto"/>
+                          <w:rPr>
+                            <w:sz w:val="20"/>
+                            <w:lang w:val="en-US"/>
+                          </w:rPr>
+                        </w:pPr>
+                        <w:r>
+                          <w:rPr>
+                            <w:sz w:val="20"/>
+                            <w:lang w:val="en-US"/>
+                          </w:rPr>
+                          <w:t>isThereDataToSend()</w:t>
+                        </w:r>
+                      </w:p>
+                      <w:p>
+                        <w:pPr>
+                          <w:spacing w:after="0" w:line="240" w:lineRule="auto"/>
+                          <w:rPr>
+                            <w:sz w:val="20"/>
+                            <w:lang w:val="en-US"/>
+                          </w:rPr>
+                        </w:pPr>
+                        <w:r>
+                          <w:rPr>
+                            <w:sz w:val="20"/>
+                            <w:lang w:val="en-US"/>
+                          </w:rPr>
+                          <w:t>if (</w:t>
+                        </w:r>
+                        <w:r>
+                          <w:rPr>
+                            <w:sz w:val="20"/>
+                            <w:lang w:val="en-US"/>
+                          </w:rPr>
+                          <w:t>slidingWindowNotFul</w:t>
+                        </w:r>
+                        <w:r>
+                          <w:rPr>
+                            <w:sz w:val="20"/>
+                            <w:lang w:val="en-US"/>
+                          </w:rPr>
+                          <w:t>l &amp; receive window &gt; 0)</w:t>
+                        </w:r>
+                      </w:p>
+                      <w:p>
+                        <w:pPr>
+                          <w:spacing w:after="0" w:line="240" w:lineRule="auto"/>
+                          <w:rPr>
+                            <w:sz w:val="20"/>
+                            <w:lang w:val="en-US"/>
+                          </w:rPr>
+                        </w:pPr>
+                        <w:r>
+                          <w:rPr>
+                            <w:sz w:val="20"/>
+                            <w:lang w:val="en-US"/>
+                          </w:rPr>
+                          <w:t xml:space="preserve">     sendPacket</w:t>
+                        </w:r>
+                        <w:r>
+                          <w:rPr>
+                            <w:sz w:val="20"/>
+                            <w:lang w:val="en-US"/>
+                          </w:rPr>
+                          <w:t>s</w:t>
+                        </w:r>
+                        <w:r>
+                          <w:rPr>
+                            <w:sz w:val="20"/>
+                            <w:lang w:val="en-US"/>
+                          </w:rPr>
+                          <w:t>();</w:t>
+                        </w:r>
+                      </w:p>
+                      <w:p>
+                        <w:pPr>
+                          <w:spacing w:after="0" w:line="240" w:lineRule="auto"/>
+                          <w:rPr>
+                            <w:sz w:val="20"/>
+                            <w:lang w:val="en-US"/>
+                          </w:rPr>
+                        </w:pPr>
+                        <w:r>
+                          <w:rPr>
+                            <w:sz w:val="20"/>
+                            <w:lang w:val="en-US"/>
+                          </w:rPr>
+                          <w:t xml:space="preserve">     </w:t>
+                        </w:r>
+                        <w:r>
+                          <w:rPr>
+                            <w:sz w:val="20"/>
+                            <w:lang w:val="en-US"/>
+                          </w:rPr>
+                          <w:t>seq += sizeOfPayload;</w:t>
+                        </w:r>
+                      </w:p>
+                      <w:p>
+                        <w:pPr>
+                          <w:spacing w:after="0" w:line="240" w:lineRule="auto"/>
+                          <w:rPr>
+                            <w:sz w:val="20"/>
+                            <w:lang w:val="en-US"/>
+                          </w:rPr>
+                        </w:pPr>
+                        <w:r>
+                          <w:rPr>
+                            <w:sz w:val="20"/>
+                            <w:lang w:val="en-US"/>
+                          </w:rPr>
+                          <w:t xml:space="preserve">     if (!isTimerRunning)</w:t>
+                        </w:r>
+                      </w:p>
+                      <w:p>
+                        <w:pPr>
+                          <w:spacing w:after="0" w:line="240" w:lineRule="auto"/>
+                          <w:rPr>
+                            <w:sz w:val="20"/>
+                            <w:lang w:val="en-US"/>
+                          </w:rPr>
+                        </w:pPr>
+                        <w:r>
+                          <w:rPr>
+                            <w:sz w:val="20"/>
+                            <w:lang w:val="en-US"/>
+                          </w:rPr>
+                          <w:t xml:space="preserve">          startTimer();</w:t>
+                        </w:r>
+                      </w:p>
+                      <w:p>
+                        <w:pPr>
+                          <w:spacing w:after="0" w:line="240" w:lineRule="auto"/>
+                          <w:rPr>
+                            <w:sz w:val="20"/>
+                            <w:lang w:val="en-US"/>
+                          </w:rPr>
+                        </w:pPr>
+                        <w:r>
+                          <w:rPr>
+                            <w:sz w:val="20"/>
+                            <w:lang w:val="en-US"/>
+                          </w:rPr>
+                          <w:t xml:space="preserve">     </w:t>
+                        </w:r>
+                      </w:p>
+                    </w:txbxContent>
+                  </v:textbox>
+                </v:shape>
+                <v:shape id="Text Box 8" o:spid="_x0000_s1030" type="#_x0000_t202" style="position:absolute;left:38978;top:23168;width:18339;height:6687;visibility:visible;mso-wrap-style:none;v-text-anchor:top" o:gfxdata="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" filled="f" stroked="f" strokeweight=".5pt">
+                  <v:textbox>
+                    <w:txbxContent>
+                      <w:p>
+                        <w:pPr>
+                          <w:pBdr>
+                            <w:bottom w:val="single" w:sz="6" w:space="1" w:color="auto"/>
+                          </w:pBdr>
+                          <w:spacing w:after="0" w:line="240" w:lineRule="auto"/>
+                          <w:rPr>
+                            <w:sz w:val="20"/>
+                            <w:lang w:val="en-US"/>
+                          </w:rPr>
+                        </w:pPr>
+                        <w:r>
+                          <w:rPr>
+                            <w:sz w:val="20"/>
+                            <w:lang w:val="en-US"/>
+                          </w:rPr>
+                          <w:t>Timeout</w:t>
+                        </w:r>
+                      </w:p>
+                      <w:p>
+                        <w:pPr>
+                          <w:spacing w:after="0" w:line="240" w:lineRule="auto"/>
+                          <w:rPr>
+                            <w:sz w:val="20"/>
+                            <w:lang w:val="en-US"/>
+                          </w:rPr>
+                        </w:pPr>
+                        <w:r>
+                          <w:rPr>
+                            <w:sz w:val="20"/>
+                            <w:lang w:val="en-US"/>
+                          </w:rPr>
+                          <w:t>restartTimer();</w:t>
+                        </w:r>
+                      </w:p>
+                      <w:p>
+                        <w:pPr>
+                          <w:spacing w:after="0" w:line="240" w:lineRule="auto"/>
+                          <w:rPr>
+                            <w:sz w:val="20"/>
+                            <w:lang w:val="en-US"/>
+                          </w:rPr>
+                        </w:pPr>
+                        <w:r>
+                          <w:rPr>
+                            <w:sz w:val="20"/>
+                            <w:lang w:val="en-US"/>
+                          </w:rPr>
+                          <w:t>sendUnacknowledgedPackets();</w:t>
+                        </w:r>
+                      </w:p>
+                    </w:txbxContent>
+                  </v:textbox>
+                </v:shape>
+                <v:shapetype id="_x0000_t39" coordsize="21600,21600" o:spt="39" o:oned="t" path="m,c@0,0@1@6@1@5@1@7@3@8@2@8@4@8,21600@9,21600,21600e" filled="f">
+                  <v:formulas>
+                    <v:f eqn="mid #0 0"/>
+                    <v:f eqn="val #0"/>
+                    <v:f eqn="mid #0 21600"/>
+                    <v:f eqn="mid #0 @2"/>
+                    <v:f eqn="mid @2 21600"/>
+                    <v:f eqn="mid #1 0"/>
+                    <v:f eqn="mid @5 0"/>
+                    <v:f eqn="mid #1 @5"/>
+                    <v:f eqn="val #1"/>
+                    <v:f eqn="mid #1 21600"/>
+                  </v:formulas>
+                  <v:path arrowok="t" fillok="f" o:connecttype="none"/>
+                  <v:handles>
+                    <v:h position="#0,@5"/>
+                    <v:h position="@2,#1"/>
+                  </v:handles>
+                  <o:lock v:ext="edit" shapetype="t"/>
+                </v:shapetype>
+                <v:shape id="Curved Connector 10" o:spid="_x0000_s1031" type="#_x0000_t39" style="position:absolute;left:34462;top:18896;width:1860;height:4489;flip:x;visibility:visible;mso-wrap-style:square" o:connectortype="curved" o:gfxdata="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" adj="-43265,33392" strokecolor="#5b9bd5 [3204]" strokeweight=".5pt">
+                  <v:stroke endarrow="block" joinstyle="miter"/>
+                </v:shape>
+                <v:shape id="Curved Connector 11" o:spid="_x0000_s1032" type="#_x0000_t39" style="position:absolute;left:33993;top:15723;width:4489;height:1860;rotation:90;flip:x;visibility:visible;mso-wrap-style:square" o:connectortype="curved" o:gfxdata="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" adj="-19947,75656" strokecolor="#5b9bd5 [3204]" strokeweight=".5pt">
+                  <v:stroke endarrow="block" joinstyle="miter"/>
+                </v:shape>
+                <v:shape id="Text Box 12" o:spid="_x0000_s1033" type="#_x0000_t202" style="position:absolute;left:10498;top:8488;width:10522;height:6184;visibility:visible;mso-wrap-style:none;v-text-anchor:top" o:gfxdata="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" filled="f" stroked="f" strokeweight=".5pt">
+                  <v:textbox>
+                    <w:txbxContent>
+                      <w:p>
+                        <w:pPr>
+                          <w:pBdr>
+                            <w:bottom w:val="single" w:sz="6" w:space="1" w:color="auto"/>
+                          </w:pBdr>
+                          <w:spacing w:after="0" w:line="240" w:lineRule="auto"/>
+                          <w:rPr>
+                            <w:sz w:val="20"/>
+                            <w:lang w:val="en-US"/>
+                          </w:rPr>
+                        </w:pPr>
+                        <w:r>
+                          <w:rPr>
+                            <w:sz w:val="20"/>
+                            <w:lang w:val="en-US"/>
+                          </w:rPr>
+                          <w:t>rdtRcv &amp;</w:t>
+                        </w:r>
+                        <w:r>
+                          <w:rPr>
+                            <w:sz w:val="20"/>
+                            <w:lang w:val="en-US"/>
+                          </w:rPr>
+                          <w:t xml:space="preserve"> corrupt</w:t>
+                        </w:r>
+                      </w:p>
+                      <w:p>
+                        <w:pPr>
+                          <w:spacing w:after="0" w:line="240" w:lineRule="auto"/>
+                          <w:rPr>
+                            <w:sz w:val="20"/>
+                            <w:lang w:val="en-US"/>
+                          </w:rPr>
+                        </w:pPr>
+                        <w:r>
+                          <w:rPr>
+                            <w:sz w:val="20"/>
+                            <w:lang w:val="en-US"/>
+                          </w:rPr>
+                          <w:t>restartTimer();</w:t>
+                        </w:r>
+                      </w:p>
+                      <w:p>
+                        <w:pPr>
+                          <w:spacing w:after="0" w:line="240" w:lineRule="auto"/>
+                          <w:rPr>
+                            <w:sz w:val="20"/>
+                            <w:lang w:val="en-US"/>
+                          </w:rPr>
+                        </w:pPr>
+                        <w:r>
+                          <w:rPr>
+                            <w:sz w:val="20"/>
+                            <w:lang w:val="en-US"/>
+                          </w:rPr>
+                          <w:t>sendNack();</w:t>
+                        </w:r>
+                      </w:p>
+                    </w:txbxContent>
+                  </v:textbox>
+                </v:shape>
+                <v:shape id="Curved Connector 13" o:spid="_x0000_s1034" type="#_x0000_t39" style="position:absolute;left:23622;top:12548;width:6350;height:6349;rotation:180;flip:x;visibility:visible;mso-wrap-style:square" o:connectortype="curved" o:gfxdata="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" adj="-7776,29378" strokecolor="#5b9bd5 [3204]" strokeweight=".5pt">
+                  <v:stroke endarrow="block" joinstyle="miter"/>
+                </v:shape>
+                <v:shape id="Text Box 15" o:spid="_x0000_s1035" type="#_x0000_t202" style="position:absolute;left:22721;top:28212;width:17358;height:10220;visibility:visible;mso-wrap-style:square;v-text-anchor:top" o:gfxdata="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" filled="f" stroked="f" strokeweight=".5pt">
+                  <v:textbox>
+                    <w:txbxContent>
+                      <w:p>
+                        <w:pPr>
+                          <w:pBdr>
+                            <w:bottom w:val="single" w:sz="6" w:space="1" w:color="auto"/>
+                          </w:pBdr>
+                          <w:spacing w:after="0" w:line="240" w:lineRule="auto"/>
+                          <w:rPr>
+                            <w:sz w:val="20"/>
+                            <w:lang w:val="en-US"/>
+                          </w:rPr>
+                        </w:pPr>
+                        <w:r>
+                          <w:rPr>
+                            <w:sz w:val="20"/>
+                            <w:lang w:val="en-US"/>
+                          </w:rPr>
+                          <w:t>rdtRcv &amp; notCorrupt</w:t>
+                        </w:r>
+                        <w:r>
+                          <w:rPr>
+                            <w:sz w:val="20"/>
+                            <w:lang w:val="en-US"/>
+                          </w:rPr>
+                          <w:t xml:space="preserve"> &amp; isAck</w:t>
+                        </w:r>
+                      </w:p>
+                      <w:p>
+                        <w:pPr>
+                          <w:spacing w:after="0" w:line="240" w:lineRule="auto"/>
+                          <w:rPr>
+                            <w:sz w:val="20"/>
+                            <w:lang w:val="en-US"/>
+                          </w:rPr>
+                        </w:pPr>
+                        <w:r>
+                          <w:rPr>
+                            <w:sz w:val="20"/>
+                            <w:lang w:val="en-US"/>
+                          </w:rPr>
+                          <w:t>moveWindow();</w:t>
+                        </w:r>
+                      </w:p>
+                      <w:p>
+                        <w:pPr>
+                          <w:spacing w:after="0" w:line="240" w:lineRule="auto"/>
+                          <w:rPr>
+                            <w:sz w:val="20"/>
+                            <w:lang w:val="en-US"/>
+                          </w:rPr>
+                        </w:pPr>
+                        <w:r>
+                          <w:rPr>
+                            <w:sz w:val="20"/>
+                            <w:lang w:val="en-US"/>
+                          </w:rPr>
+                          <w:t>if (allPacketsAcknowledged)</w:t>
+                        </w:r>
+                      </w:p>
+                      <w:p>
+                        <w:pPr>
+                          <w:spacing w:after="0" w:line="240" w:lineRule="auto"/>
+                          <w:rPr>
+                            <w:sz w:val="20"/>
+                            <w:lang w:val="en-US"/>
+                          </w:rPr>
+                        </w:pPr>
+                        <w:r>
+                          <w:rPr>
+                            <w:sz w:val="20"/>
+                            <w:lang w:val="en-US"/>
+                          </w:rPr>
+                          <w:t xml:space="preserve">    stopTimer();</w:t>
+                        </w:r>
+                      </w:p>
+                      <w:p>
+                        <w:pPr>
+                          <w:spacing w:after="0" w:line="240" w:lineRule="auto"/>
+                          <w:rPr>
+                            <w:sz w:val="20"/>
+                            <w:lang w:val="en-US"/>
+                          </w:rPr>
+                        </w:pPr>
+                        <w:r>
+                          <w:rPr>
+                            <w:sz w:val="20"/>
+                            <w:lang w:val="en-US"/>
+                          </w:rPr>
+                          <w:t>else</w:t>
+                        </w:r>
+                      </w:p>
+                      <w:p>
+                        <w:pPr>
+                          <w:spacing w:after="0" w:line="240" w:lineRule="auto"/>
+                          <w:rPr>
+                            <w:sz w:val="20"/>
+                            <w:lang w:val="en-US"/>
+                          </w:rPr>
+                        </w:pPr>
+                        <w:r>
+                          <w:rPr>
+                            <w:sz w:val="20"/>
+                            <w:lang w:val="en-US"/>
+                          </w:rPr>
+                          <w:t xml:space="preserve">    restartTimer();</w:t>
+                        </w:r>
+                      </w:p>
+                    </w:txbxContent>
+                  </v:textbox>
+                </v:shape>
+                <v:shapetype id="_x0000_t38" coordsize="21600,21600" o:spt="38" o:oned="t" path="m,c@0,0@1,5400@1,10800@1,16200@2,21600,21600,21600e" filled="f">
+                  <v:formulas>
+                    <v:f eqn="mid #0 0"/>
+                    <v:f eqn="val #0"/>
+                    <v:f eqn="mid #0 21600"/>
+                  </v:formulas>
+                  <v:path arrowok="t" fillok="f" o:connecttype="none"/>
+                  <v:handles>
+                    <v:h position="#0,center"/>
+                  </v:handles>
+                  <o:lock v:ext="edit" shapetype="t"/>
+                </v:shapetype>
+                <v:shape id="Curved Connector 16" o:spid="_x0000_s1036" type="#_x0000_t38" style="position:absolute;left:29971;top:18896;width:127;height:8980;rotation:90;visibility:visible;mso-wrap-style:square" o:connectortype="curved" o:gfxdata="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" adj="906651" strokecolor="#5b9bd5 [3204]" strokeweight=".5pt">
+                  <v:stroke endarrow="block" joinstyle="miter"/>
+                </v:shape>
+                <v:shape id="Curved Connector 17" o:spid="_x0000_s1037" type="#_x0000_t39" style="position:absolute;left:22307;top:20211;width:4489;height:1859;rotation:-90;flip:x;visibility:visible;mso-wrap-style:square" o:connectortype="curved" o:gfxdata="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" adj="-6910,48149" strokecolor="#5b9bd5 [3204]" strokeweight=".5pt">
+                  <v:stroke endarrow="block" joinstyle="miter"/>
+                </v:shape>
+                <v:shape id="Text Box 18" o:spid="_x0000_s1038" type="#_x0000_t202" style="position:absolute;top:20407;width:23552;height:11364;visibility:visible;mso-wrap-style:none;v-text-anchor:top" o:gfxdata="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" filled="f" stroked="f" strokeweight=".5pt">
+                  <v:textbox>
+                    <w:txbxContent>
+                      <w:p>
+                        <w:pPr>
+                          <w:pBdr>
+                            <w:bottom w:val="single" w:sz="6" w:space="1" w:color="auto"/>
+                          </w:pBdr>
+                          <w:spacing w:after="0" w:line="240" w:lineRule="auto"/>
+                          <w:rPr>
+                            <w:sz w:val="20"/>
+                            <w:lang w:val="en-US"/>
+                          </w:rPr>
+                        </w:pPr>
+                        <w:r>
+                          <w:rPr>
+                            <w:sz w:val="20"/>
+                            <w:lang w:val="en-US"/>
+                          </w:rPr>
+                          <w:t>rdtRcv &amp; notCorrupt &amp;</w:t>
+                        </w:r>
+                        <w:r>
+                          <w:rPr>
+                            <w:sz w:val="20"/>
+                            <w:lang w:val="en-US"/>
+                          </w:rPr>
+                          <w:t xml:space="preserve"> payload &gt; 0</w:t>
+                        </w:r>
+                      </w:p>
+                      <w:p>
+                        <w:pPr>
+                          <w:spacing w:after="0" w:line="240" w:lineRule="auto"/>
+                          <w:rPr>
+                            <w:sz w:val="20"/>
+                            <w:lang w:val="en-US"/>
+                          </w:rPr>
+                        </w:pPr>
+                        <w:r>
+                          <w:rPr>
+                            <w:sz w:val="20"/>
+                            <w:lang w:val="en-US"/>
+                          </w:rPr>
+                          <w:t>sendAck();</w:t>
+                        </w:r>
+                      </w:p>
+                      <w:p>
+                        <w:pPr>
+                          <w:spacing w:after="0" w:line="240" w:lineRule="auto"/>
+                          <w:rPr>
+                            <w:sz w:val="20"/>
+                            <w:lang w:val="en-US"/>
+                          </w:rPr>
+                        </w:pPr>
+                        <w:r>
+                          <w:rPr>
+                            <w:sz w:val="20"/>
+                            <w:lang w:val="en-US"/>
+                          </w:rPr>
+                          <w:t>if (expectedPackage)</w:t>
+                        </w:r>
+                      </w:p>
+                      <w:p>
+                        <w:pPr>
+                          <w:spacing w:after="0" w:line="240" w:lineRule="auto"/>
+                          <w:rPr>
+                            <w:sz w:val="20"/>
+                            <w:lang w:val="en-US"/>
+                          </w:rPr>
+                        </w:pPr>
+                        <w:r>
+                          <w:rPr>
+                            <w:sz w:val="20"/>
+                            <w:lang w:val="en-US"/>
+                          </w:rPr>
+                          <w:t xml:space="preserve">     </w:t>
+                        </w:r>
+                        <w:r>
+                          <w:rPr>
+                            <w:sz w:val="20"/>
+                            <w:lang w:val="en-US"/>
+                          </w:rPr>
+                          <w:t>extractData();</w:t>
+                        </w:r>
+                      </w:p>
+                      <w:p>
+                        <w:pPr>
+                          <w:spacing w:after="0" w:line="240" w:lineRule="auto"/>
+                          <w:rPr>
+                            <w:sz w:val="20"/>
+                            <w:lang w:val="en-US"/>
+                          </w:rPr>
+                        </w:pPr>
+                        <w:r>
+                          <w:rPr>
+                            <w:sz w:val="20"/>
+                            <w:lang w:val="en-US"/>
+                          </w:rPr>
+                          <w:t xml:space="preserve">     </w:t>
+                        </w:r>
+                        <w:r>
+                          <w:rPr>
+                            <w:sz w:val="20"/>
+                            <w:lang w:val="en-US"/>
+                          </w:rPr>
+                          <w:t>expectedSeqNumber  += sizeOfPayload</w:t>
+                        </w:r>
+                      </w:p>
+                      <w:p>
+                        <w:pPr>
+                          <w:rPr>
+                            <w:lang w:val="en-US"/>
+                          </w:rPr>
+                        </w:pPr>
+                      </w:p>
+                    </w:txbxContent>
+                  </v:textbox>
+                </v:shape>
+                <v:shapetype id="_x0000_t32" coordsize="21600,21600" o:spt="32" o:oned="t" path="m,l21600,21600e" filled="f">
+                  <v:path arrowok="t" fillok="f" o:connecttype="none"/>
+                  <o:lock v:ext="edit" shapetype="t"/>
+                </v:shapetype>
+                <v:shape id="Straight Arrow Connector 19" o:spid="_x0000_s1039" type="#_x0000_t32" style="position:absolute;left:36322;top:18819;width:23078;height:77;flip:y;visibility:visible;mso-wrap-style:square" o:connectortype="straight" o:gfxdata="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" strokecolor="#5b9bd5 [3204]" strokeweight=".5pt">
+                  <v:stroke endarrow="block" joinstyle="miter"/>
+                </v:shape>
+                <v:shape id="Text Box 20" o:spid="_x0000_s1040" type="#_x0000_t202" style="position:absolute;left:39604;top:17018;width:20710;height:2029;visibility:visible;mso-wrap-style:square;v-text-anchor:top" o:gfxdata="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" filled="f" stroked="f" strokeweight=".5pt">
+                  <v:textbox>
+                    <w:txbxContent>
+                      <w:p>
+                        <w:pPr>
+                          <w:rPr>
+                            <w:sz w:val="18"/>
+                          </w:rPr>
+                        </w:pPr>
+                        <w:r>
+                          <w:rPr>
+                            <w:sz w:val="18"/>
+                          </w:rPr>
+                          <w:t>Close | rdtRcv &amp; notCorrupt &amp; isFIN</w:t>
+                        </w:r>
+                      </w:p>
+                    </w:txbxContent>
+                  </v:textbox>
+                </v:shape>
+                <w10:anchorlock/>
+              </v:group>
+            </w:pict>
+          </mc:Fallback>
+        </mc:AlternateContent>
       </w:r>
     </w:p>
     <w:sectPr>
@@ -1179,6 +2862,119 @@
 <file path=word/numbering.xml><?xml version="1.0" encoding="utf-8"?>
 <w:numbering xmlns:wpc="http://schemas.microsoft.com/office/word/2010/wordprocessingCanvas" xmlns:mc="http://schemas.openxmlformats.org/markup-compatibility/2006" xmlns:o="urn:schemas-microsoft-com:office:office" xmlns:r="http://schemas.openxmlformats.org/officeDocument/2006/relationships" xmlns:m="http://schemas.openxmlformats.org/officeDocument/2006/math" xmlns:v="urn:schemas-microsoft-com:vml" xmlns:wp14="http://schemas.microsoft.com/office/word/2010/wordprocessingDrawing" xmlns:wp="http://schemas.openxmlformats.org/drawingml/2006/wordprocessingDrawing" xmlns:w10="urn:schemas-microsoft-com:office:word" xmlns:w="http://schemas.openxmlformats.org/wordprocessingml/2006/main" xmlns:w14="http://schemas.microsoft.com/office/word/2010/wordml" xmlns:w15="http://schemas.microsoft.com/office/word/2012/wordml" xmlns:wpg="http://schemas.microsoft.com/office/word/2010/wordprocessingGroup" xmlns:wpi="http://schemas.microsoft.com/office/word/2010/wordprocessingInk" xmlns:wne="http://schemas.microsoft.com/office/word/2006/wordml" xmlns:wps="http://schemas.microsoft.com/office/word/2010/wordprocessingShape" mc:Ignorable="w14 w15 wp14">
   <w:abstractNum w:abstractNumId="0" w15:restartNumberingAfterBreak="0">
+    <w:nsid w:val="285C12DD"/>
+    <w:multiLevelType w:val="hybridMultilevel"/>
+    <w:tmpl w:val="A32C52EE"/>
+    <w:lvl w:ilvl="0" w:tplc="180A0001">
+      <w:start w:val="1"/>
+      <w:numFmt w:val="bullet"/>
+      <w:lvlText w:val=""/>
+      <w:lvlJc w:val="left"/>
+      <w:pPr>
+        <w:ind w:left="720" w:hanging="360"/>
+      </w:pPr>
+      <w:rPr>
+        <w:rFonts w:ascii="Symbol" w:hAnsi="Symbol" w:hint="default"/>
+      </w:rPr>
+    </w:lvl>
+    <w:lvl w:ilvl="1" w:tplc="180A0003" w:tentative="1">
+      <w:start w:val="1"/>
+      <w:numFmt w:val="bullet"/>
+      <w:lvlText w:val="o"/>
+      <w:lvlJc w:val="left"/>
+      <w:pPr>
+        <w:ind w:left="1440" w:hanging="360"/>
+      </w:pPr>
+      <w:rPr>
+        <w:rFonts w:ascii="Courier New" w:hAnsi="Courier New" w:cs="Courier New" w:hint="default"/>
+      </w:rPr>
+    </w:lvl>
+    <w:lvl w:ilvl="2" w:tplc="180A0005" w:tentative="1">
+      <w:start w:val="1"/>
+      <w:numFmt w:val="bullet"/>
+      <w:lvlText w:val=""/>
+      <w:lvlJc w:val="left"/>
+      <w:pPr>
+        <w:ind w:left="2160" w:hanging="360"/>
+      </w:pPr>
+      <w:rPr>
+        <w:rFonts w:ascii="Wingdings" w:hAnsi="Wingdings" w:hint="default"/>
+      </w:rPr>
+    </w:lvl>
+    <w:lvl w:ilvl="3" w:tplc="180A0001" w:tentative="1">
+      <w:start w:val="1"/>
+      <w:numFmt w:val="bullet"/>
+      <w:lvlText w:val=""/>
+      <w:lvlJc w:val="left"/>
+      <w:pPr>
+        <w:ind w:left="2880" w:hanging="360"/>
+      </w:pPr>
+      <w:rPr>
+        <w:rFonts w:ascii="Symbol" w:hAnsi="Symbol" w:hint="default"/>
+      </w:rPr>
+    </w:lvl>
+    <w:lvl w:ilvl="4" w:tplc="180A0003" w:tentative="1">
+      <w:start w:val="1"/>
+      <w:numFmt w:val="bullet"/>
+      <w:lvlText w:val="o"/>
+      <w:lvlJc w:val="left"/>
+      <w:pPr>
+        <w:ind w:left="3600" w:hanging="360"/>
+      </w:pPr>
+      <w:rPr>
+        <w:rFonts w:ascii="Courier New" w:hAnsi="Courier New" w:cs="Courier New" w:hint="default"/>
+      </w:rPr>
+    </w:lvl>
+    <w:lvl w:ilvl="5" w:tplc="180A0005" w:tentative="1">
+      <w:start w:val="1"/>
+      <w:numFmt w:val="bullet"/>
+      <w:lvlText w:val=""/>
+      <w:lvlJc w:val="left"/>
+      <w:pPr>
+        <w:ind w:left="4320" w:hanging="360"/>
+      </w:pPr>
+      <w:rPr>
+        <w:rFonts w:ascii="Wingdings" w:hAnsi="Wingdings" w:hint="default"/>
+      </w:rPr>
+    </w:lvl>
+    <w:lvl w:ilvl="6" w:tplc="180A0001" w:tentative="1">
+      <w:start w:val="1"/>
+      <w:numFmt w:val="bullet"/>
+      <w:lvlText w:val=""/>
+      <w:lvlJc w:val="left"/>
+      <w:pPr>
+        <w:ind w:left="5040" w:hanging="360"/>
+      </w:pPr>
+      <w:rPr>
+        <w:rFonts w:ascii="Symbol" w:hAnsi="Symbol" w:hint="default"/>
+      </w:rPr>
+    </w:lvl>
+    <w:lvl w:ilvl="7" w:tplc="180A0003" w:tentative="1">
+      <w:start w:val="1"/>
+      <w:numFmt w:val="bullet"/>
+      <w:lvlText w:val="o"/>
+      <w:lvlJc w:val="left"/>
+      <w:pPr>
+        <w:ind w:left="5760" w:hanging="360"/>
+      </w:pPr>
+      <w:rPr>
+        <w:rFonts w:ascii="Courier New" w:hAnsi="Courier New" w:cs="Courier New" w:hint="default"/>
+      </w:rPr>
+    </w:lvl>
+    <w:lvl w:ilvl="8" w:tplc="180A0005" w:tentative="1">
+      <w:start w:val="1"/>
+      <w:numFmt w:val="bullet"/>
+      <w:lvlText w:val=""/>
+      <w:lvlJc w:val="left"/>
+      <w:pPr>
+        <w:ind w:left="6480" w:hanging="360"/>
+      </w:pPr>
+      <w:rPr>
+        <w:rFonts w:ascii="Wingdings" w:hAnsi="Wingdings" w:hint="default"/>
+      </w:rPr>
+    </w:lvl>
+  </w:abstractNum>
+  <w:abstractNum w:abstractNumId="1" w15:restartNumberingAfterBreak="0">
     <w:nsid w:val="6CA425F7"/>
     <w:multiLevelType w:val="multilevel"/>
     <w:tmpl w:val="725CD384"/>
@@ -1327,7 +3123,7 @@
       </w:rPr>
     </w:lvl>
   </w:abstractNum>
-  <w:abstractNum w:abstractNumId="1" w15:restartNumberingAfterBreak="0">
+  <w:abstractNum w:abstractNumId="2" w15:restartNumberingAfterBreak="0">
     <w:nsid w:val="7DDF30A0"/>
     <w:multiLevelType w:val="multilevel"/>
     <w:tmpl w:val="455AEE62"/>
@@ -1477,10 +3273,13 @@
     </w:lvl>
   </w:abstractNum>
   <w:num w:numId="1">
-    <w:abstractNumId w:val="0"/>
+    <w:abstractNumId w:val="1"/>
   </w:num>
   <w:num w:numId="2">
-    <w:abstractNumId w:val="1"/>
+    <w:abstractNumId w:val="2"/>
+  </w:num>
+  <w:num w:numId="3">
+    <w:abstractNumId w:val="0"/>
   </w:num>
 </w:numbering>
 </file>
@@ -1987,6 +3786,17 @@
       </w:tblBorders>
     </w:tblPr>
   </w:style>
+  <w:style w:type="paragraph" w:styleId="ListParagraph">
+    <w:name w:val="List Paragraph"/>
+    <w:basedOn w:val="Normal"/>
+    <w:uiPriority w:val="34"/>
+    <w:qFormat/>
+    <w:rsid w:val="005A2B37"/>
+    <w:pPr>
+      <w:ind w:left="720"/>
+      <w:contextualSpacing/>
+    </w:pPr>
+  </w:style>
 </w:styles>
 </file>
 
@@ -2256,7 +4066,7 @@
 </file>
 
 <file path=customXml/itemProps1.xml><?xml version="1.0" encoding="utf-8"?>
-<ds:datastoreItem xmlns:ds="http://schemas.openxmlformats.org/officeDocument/2006/customXml" ds:itemID="{A8E0B94C-1E28-481C-979F-D0E454643333}">
+<ds:datastoreItem xmlns:ds="http://schemas.openxmlformats.org/officeDocument/2006/customXml" ds:itemID="{62116F88-D80B-43EB-97EF-53999A7B775A}">
   <ds:schemaRefs>
     <ds:schemaRef ds:uri="http://schemas.openxmlformats.org/officeDocument/2006/bibliography"/>
   </ds:schemaRefs>

</xml_diff>

<commit_message>
Added setWindowSize method to the API
Signed-off-by: Michael Chen <michaelchentejada@gmail.com>
</commit_message>
<xml_diff>
--- a/HW4.docx
+++ b/HW4.docx
@@ -1242,11 +1242,9 @@
                               <w:pPr>
                                 <w:jc w:val="center"/>
                               </w:pPr>
-                              <w:proofErr w:type="spellStart"/>
                               <w:r>
                                 <w:t>Established</w:t>
                               </w:r>
-                              <w:proofErr w:type="spellEnd"/>
                             </w:p>
                           </w:txbxContent>
                         </wps:txbx>
@@ -1301,71 +1299,12 @@
                                   <w:lang w:val="en-US"/>
                                 </w:rPr>
                               </w:pPr>
-                              <w:proofErr w:type="spellStart"/>
-                              <w:proofErr w:type="gramStart"/>
                               <w:r>
                                 <w:rPr>
                                   <w:sz w:val="20"/>
                                   <w:lang w:val="en-US"/>
                                 </w:rPr>
-                                <w:t>isThereDataToSend</w:t>
-                              </w:r>
-                              <w:proofErr w:type="spellEnd"/>
-                              <w:r>
-                                <w:rPr>
-                                  <w:sz w:val="20"/>
-                                  <w:lang w:val="en-US"/>
-                                </w:rPr>
-                                <w:t>()</w:t>
-                              </w:r>
-                              <w:proofErr w:type="gramEnd"/>
-                            </w:p>
-                            <w:p>
-                              <w:pPr>
-                                <w:spacing w:after="0" w:line="240" w:lineRule="auto"/>
-                                <w:rPr>
-                                  <w:sz w:val="20"/>
-                                  <w:lang w:val="en-US"/>
-                                </w:rPr>
-                              </w:pPr>
-                              <w:proofErr w:type="gramStart"/>
-                              <w:r>
-                                <w:rPr>
-                                  <w:sz w:val="20"/>
-                                  <w:lang w:val="en-US"/>
-                                </w:rPr>
-                                <w:t>if</w:t>
-                              </w:r>
-                              <w:proofErr w:type="gramEnd"/>
-                              <w:r>
-                                <w:rPr>
-                                  <w:sz w:val="20"/>
-                                  <w:lang w:val="en-US"/>
-                                </w:rPr>
-                                <w:t xml:space="preserve"> (</w:t>
-                              </w:r>
-                              <w:proofErr w:type="spellStart"/>
-                              <w:r>
-                                <w:rPr>
-                                  <w:sz w:val="20"/>
-                                  <w:lang w:val="en-US"/>
-                                </w:rPr>
-                                <w:t>slidingWindowNotFul</w:t>
-                              </w:r>
-                              <w:r>
-                                <w:rPr>
-                                  <w:sz w:val="20"/>
-                                  <w:lang w:val="en-US"/>
-                                </w:rPr>
-                                <w:t>l</w:t>
-                              </w:r>
-                              <w:proofErr w:type="spellEnd"/>
-                              <w:r>
-                                <w:rPr>
-                                  <w:sz w:val="20"/>
-                                  <w:lang w:val="en-US"/>
-                                </w:rPr>
-                                <w:t xml:space="preserve"> &amp; receive window &gt; 0)</w:t>
+                                <w:t>isThereDataToSend()</w:t>
                               </w:r>
                             </w:p>
                             <w:p>
@@ -1381,39 +1320,21 @@
                                   <w:sz w:val="20"/>
                                   <w:lang w:val="en-US"/>
                                 </w:rPr>
-                                <w:t xml:space="preserve">     </w:t>
-                              </w:r>
-                              <w:proofErr w:type="spellStart"/>
-                              <w:proofErr w:type="gramStart"/>
-                              <w:r>
-                                <w:rPr>
-                                  <w:sz w:val="20"/>
-                                  <w:lang w:val="en-US"/>
-                                </w:rPr>
-                                <w:t>sendPacket</w:t>
+                                <w:t>if (</w:t>
                               </w:r>
                               <w:r>
                                 <w:rPr>
                                   <w:sz w:val="20"/>
                                   <w:lang w:val="en-US"/>
                                 </w:rPr>
-                                <w:t>s</w:t>
+                                <w:t>slidingWindowNotFul</w:t>
                               </w:r>
-                              <w:proofErr w:type="spellEnd"/>
                               <w:r>
                                 <w:rPr>
                                   <w:sz w:val="20"/>
                                   <w:lang w:val="en-US"/>
                                 </w:rPr>
-                                <w:t>(</w:t>
-                              </w:r>
-                              <w:proofErr w:type="gramEnd"/>
-                              <w:r>
-                                <w:rPr>
-                                  <w:sz w:val="20"/>
-                                  <w:lang w:val="en-US"/>
-                                </w:rPr>
-                                <w:t>);</w:t>
+                                <w:t>l &amp; receive window &gt; 0)</w:t>
                               </w:r>
                             </w:p>
                             <w:p>
@@ -1429,41 +1350,21 @@
                                   <w:sz w:val="20"/>
                                   <w:lang w:val="en-US"/>
                                 </w:rPr>
-                                <w:t xml:space="preserve">     </w:t>
+                                <w:t xml:space="preserve">     sendPacket</w:t>
                               </w:r>
-                              <w:proofErr w:type="spellStart"/>
-                              <w:proofErr w:type="gramStart"/>
                               <w:r>
                                 <w:rPr>
                                   <w:sz w:val="20"/>
                                   <w:lang w:val="en-US"/>
                                 </w:rPr>
-                                <w:t>seq</w:t>
+                                <w:t>s</w:t>
                               </w:r>
-                              <w:proofErr w:type="spellEnd"/>
-                              <w:proofErr w:type="gramEnd"/>
                               <w:r>
                                 <w:rPr>
                                   <w:sz w:val="20"/>
                                   <w:lang w:val="en-US"/>
                                 </w:rPr>
-                                <w:t xml:space="preserve"> += </w:t>
-                              </w:r>
-                              <w:proofErr w:type="spellStart"/>
-                              <w:r>
-                                <w:rPr>
-                                  <w:sz w:val="20"/>
-                                  <w:lang w:val="en-US"/>
-                                </w:rPr>
-                                <w:t>sizeOfPayload</w:t>
-                              </w:r>
-                              <w:proofErr w:type="spellEnd"/>
-                              <w:r>
-                                <w:rPr>
-                                  <w:sz w:val="20"/>
-                                  <w:lang w:val="en-US"/>
-                                </w:rPr>
-                                <w:t>;</w:t>
+                                <w:t>();</w:t>
                               </w:r>
                             </w:p>
                             <w:p>
@@ -1481,37 +1382,12 @@
                                 </w:rPr>
                                 <w:t xml:space="preserve">     </w:t>
                               </w:r>
-                              <w:proofErr w:type="gramStart"/>
                               <w:r>
                                 <w:rPr>
                                   <w:sz w:val="20"/>
                                   <w:lang w:val="en-US"/>
                                 </w:rPr>
-                                <w:t>if</w:t>
-                              </w:r>
-                              <w:proofErr w:type="gramEnd"/>
-                              <w:r>
-                                <w:rPr>
-                                  <w:sz w:val="20"/>
-                                  <w:lang w:val="en-US"/>
-                                </w:rPr>
-                                <w:t xml:space="preserve"> (!</w:t>
-                              </w:r>
-                              <w:proofErr w:type="spellStart"/>
-                              <w:r>
-                                <w:rPr>
-                                  <w:sz w:val="20"/>
-                                  <w:lang w:val="en-US"/>
-                                </w:rPr>
-                                <w:t>isTimerRunning</w:t>
-                              </w:r>
-                              <w:proofErr w:type="spellEnd"/>
-                              <w:r>
-                                <w:rPr>
-                                  <w:sz w:val="20"/>
-                                  <w:lang w:val="en-US"/>
-                                </w:rPr>
-                                <w:t>)</w:t>
+                                <w:t>seq += sizeOfPayload;</w:t>
                               </w:r>
                             </w:p>
                             <w:p>
@@ -1527,32 +1403,23 @@
                                   <w:sz w:val="20"/>
                                   <w:lang w:val="en-US"/>
                                 </w:rPr>
-                                <w:t xml:space="preserve">          </w:t>
+                                <w:t xml:space="preserve">     if (!isTimerRunning)</w:t>
                               </w:r>
-                              <w:proofErr w:type="spellStart"/>
-                              <w:proofErr w:type="gramStart"/>
+                            </w:p>
+                            <w:p>
+                              <w:pPr>
+                                <w:spacing w:after="0" w:line="240" w:lineRule="auto"/>
+                                <w:rPr>
+                                  <w:sz w:val="20"/>
+                                  <w:lang w:val="en-US"/>
+                                </w:rPr>
+                              </w:pPr>
                               <w:r>
                                 <w:rPr>
                                   <w:sz w:val="20"/>
                                   <w:lang w:val="en-US"/>
                                 </w:rPr>
-                                <w:t>startTimer</w:t>
-                              </w:r>
-                              <w:proofErr w:type="spellEnd"/>
-                              <w:r>
-                                <w:rPr>
-                                  <w:sz w:val="20"/>
-                                  <w:lang w:val="en-US"/>
-                                </w:rPr>
-                                <w:t>(</w:t>
-                              </w:r>
-                              <w:proofErr w:type="gramEnd"/>
-                              <w:r>
-                                <w:rPr>
-                                  <w:sz w:val="20"/>
-                                  <w:lang w:val="en-US"/>
-                                </w:rPr>
-                                <w:t>);</w:t>
+                                <w:t xml:space="preserve">          startTimer();</w:t>
                               </w:r>
                             </w:p>
                             <w:p>
@@ -1640,30 +1507,12 @@
                                   <w:lang w:val="en-US"/>
                                 </w:rPr>
                               </w:pPr>
-                              <w:proofErr w:type="spellStart"/>
-                              <w:proofErr w:type="gramStart"/>
                               <w:r>
                                 <w:rPr>
                                   <w:sz w:val="20"/>
                                   <w:lang w:val="en-US"/>
                                 </w:rPr>
-                                <w:t>restartTimer</w:t>
-                              </w:r>
-                              <w:proofErr w:type="spellEnd"/>
-                              <w:r>
-                                <w:rPr>
-                                  <w:sz w:val="20"/>
-                                  <w:lang w:val="en-US"/>
-                                </w:rPr>
-                                <w:t>(</w:t>
-                              </w:r>
-                              <w:proofErr w:type="gramEnd"/>
-                              <w:r>
-                                <w:rPr>
-                                  <w:sz w:val="20"/>
-                                  <w:lang w:val="en-US"/>
-                                </w:rPr>
-                                <w:t>);</w:t>
+                                <w:t>restartTimer();</w:t>
                               </w:r>
                             </w:p>
                             <w:p>
@@ -1674,30 +1523,12 @@
                                   <w:lang w:val="en-US"/>
                                 </w:rPr>
                               </w:pPr>
-                              <w:proofErr w:type="spellStart"/>
-                              <w:proofErr w:type="gramStart"/>
                               <w:r>
                                 <w:rPr>
                                   <w:sz w:val="20"/>
                                   <w:lang w:val="en-US"/>
                                 </w:rPr>
-                                <w:t>sendUnacknowledgedPackets</w:t>
-                              </w:r>
-                              <w:proofErr w:type="spellEnd"/>
-                              <w:r>
-                                <w:rPr>
-                                  <w:sz w:val="20"/>
-                                  <w:lang w:val="en-US"/>
-                                </w:rPr>
-                                <w:t>(</w:t>
-                              </w:r>
-                              <w:proofErr w:type="gramEnd"/>
-                              <w:r>
-                                <w:rPr>
-                                  <w:sz w:val="20"/>
-                                  <w:lang w:val="en-US"/>
-                                </w:rPr>
-                                <w:t>);</w:t>
+                                <w:t>sendUnacknowledgedPackets();</w:t>
                               </w:r>
                             </w:p>
                           </w:txbxContent>
@@ -1824,23 +1655,12 @@
                                   <w:lang w:val="en-US"/>
                                 </w:rPr>
                               </w:pPr>
-                              <w:proofErr w:type="spellStart"/>
-                              <w:proofErr w:type="gramStart"/>
                               <w:r>
                                 <w:rPr>
                                   <w:sz w:val="20"/>
                                   <w:lang w:val="en-US"/>
                                 </w:rPr>
-                                <w:t>rdtRcv</w:t>
-                              </w:r>
-                              <w:proofErr w:type="spellEnd"/>
-                              <w:proofErr w:type="gramEnd"/>
-                              <w:r>
-                                <w:rPr>
-                                  <w:sz w:val="20"/>
-                                  <w:lang w:val="en-US"/>
-                                </w:rPr>
-                                <w:t xml:space="preserve"> &amp;</w:t>
+                                <w:t>rdtRcv &amp;</w:t>
                               </w:r>
                               <w:r>
                                 <w:rPr>
@@ -1858,30 +1678,12 @@
                                   <w:lang w:val="en-US"/>
                                 </w:rPr>
                               </w:pPr>
-                              <w:proofErr w:type="spellStart"/>
-                              <w:proofErr w:type="gramStart"/>
                               <w:r>
                                 <w:rPr>
                                   <w:sz w:val="20"/>
                                   <w:lang w:val="en-US"/>
                                 </w:rPr>
-                                <w:t>restartTimer</w:t>
-                              </w:r>
-                              <w:proofErr w:type="spellEnd"/>
-                              <w:r>
-                                <w:rPr>
-                                  <w:sz w:val="20"/>
-                                  <w:lang w:val="en-US"/>
-                                </w:rPr>
-                                <w:t>(</w:t>
-                              </w:r>
-                              <w:proofErr w:type="gramEnd"/>
-                              <w:r>
-                                <w:rPr>
-                                  <w:sz w:val="20"/>
-                                  <w:lang w:val="en-US"/>
-                                </w:rPr>
-                                <w:t>);</w:t>
+                                <w:t>restartTimer();</w:t>
                               </w:r>
                             </w:p>
                             <w:p>
@@ -1892,30 +1694,12 @@
                                   <w:lang w:val="en-US"/>
                                 </w:rPr>
                               </w:pPr>
-                              <w:proofErr w:type="spellStart"/>
-                              <w:proofErr w:type="gramStart"/>
                               <w:r>
                                 <w:rPr>
                                   <w:sz w:val="20"/>
                                   <w:lang w:val="en-US"/>
                                 </w:rPr>
-                                <w:t>sendNack</w:t>
-                              </w:r>
-                              <w:proofErr w:type="spellEnd"/>
-                              <w:r>
-                                <w:rPr>
-                                  <w:sz w:val="20"/>
-                                  <w:lang w:val="en-US"/>
-                                </w:rPr>
-                                <w:t>(</w:t>
-                              </w:r>
-                              <w:proofErr w:type="gramEnd"/>
-                              <w:r>
-                                <w:rPr>
-                                  <w:sz w:val="20"/>
-                                  <w:lang w:val="en-US"/>
-                                </w:rPr>
-                                <w:t>);</w:t>
+                                <w:t>sendNack();</w:t>
                               </w:r>
                             </w:p>
                           </w:txbxContent>
@@ -2008,82 +1792,19 @@
                                   <w:lang w:val="en-US"/>
                                 </w:rPr>
                               </w:pPr>
-                              <w:proofErr w:type="spellStart"/>
-                              <w:proofErr w:type="gramStart"/>
                               <w:r>
                                 <w:rPr>
                                   <w:sz w:val="20"/>
                                   <w:lang w:val="en-US"/>
                                 </w:rPr>
-                                <w:t>rdtRcv</w:t>
+                                <w:t>rdtRcv &amp; notCorrupt</w:t>
                               </w:r>
-                              <w:proofErr w:type="spellEnd"/>
-                              <w:proofErr w:type="gramEnd"/>
                               <w:r>
                                 <w:rPr>
                                   <w:sz w:val="20"/>
                                   <w:lang w:val="en-US"/>
                                 </w:rPr>
-                                <w:t xml:space="preserve"> &amp; </w:t>
-                              </w:r>
-                              <w:proofErr w:type="spellStart"/>
-                              <w:r>
-                                <w:rPr>
-                                  <w:sz w:val="20"/>
-                                  <w:lang w:val="en-US"/>
-                                </w:rPr>
-                                <w:t>notCorrupt</w:t>
-                              </w:r>
-                              <w:proofErr w:type="spellEnd"/>
-                              <w:r>
-                                <w:rPr>
-                                  <w:sz w:val="20"/>
-                                  <w:lang w:val="en-US"/>
-                                </w:rPr>
-                                <w:t xml:space="preserve"> &amp; </w:t>
-                              </w:r>
-                              <w:proofErr w:type="spellStart"/>
-                              <w:r>
-                                <w:rPr>
-                                  <w:sz w:val="20"/>
-                                  <w:lang w:val="en-US"/>
-                                </w:rPr>
-                                <w:t>isAck</w:t>
-                              </w:r>
-                              <w:proofErr w:type="spellEnd"/>
-                            </w:p>
-                            <w:p>
-                              <w:pPr>
-                                <w:spacing w:after="0" w:line="240" w:lineRule="auto"/>
-                                <w:rPr>
-                                  <w:sz w:val="20"/>
-                                  <w:lang w:val="en-US"/>
-                                </w:rPr>
-                              </w:pPr>
-                              <w:proofErr w:type="spellStart"/>
-                              <w:proofErr w:type="gramStart"/>
-                              <w:r>
-                                <w:rPr>
-                                  <w:sz w:val="20"/>
-                                  <w:lang w:val="en-US"/>
-                                </w:rPr>
-                                <w:t>moveWindow</w:t>
-                              </w:r>
-                              <w:proofErr w:type="spellEnd"/>
-                              <w:r>
-                                <w:rPr>
-                                  <w:sz w:val="20"/>
-                                  <w:lang w:val="en-US"/>
-                                </w:rPr>
-                                <w:t>(</w:t>
-                              </w:r>
-                              <w:proofErr w:type="gramEnd"/>
-                              <w:r>
-                                <w:rPr>
-                                  <w:sz w:val="20"/>
-                                  <w:lang w:val="en-US"/>
-                                </w:rPr>
-                                <w:t>);</w:t>
+                                <w:t xml:space="preserve"> &amp; isAck</w:t>
                               </w:r>
                             </w:p>
                             <w:p>
@@ -2094,37 +1815,12 @@
                                   <w:lang w:val="en-US"/>
                                 </w:rPr>
                               </w:pPr>
-                              <w:proofErr w:type="gramStart"/>
                               <w:r>
                                 <w:rPr>
                                   <w:sz w:val="20"/>
                                   <w:lang w:val="en-US"/>
                                 </w:rPr>
-                                <w:t>if</w:t>
-                              </w:r>
-                              <w:proofErr w:type="gramEnd"/>
-                              <w:r>
-                                <w:rPr>
-                                  <w:sz w:val="20"/>
-                                  <w:lang w:val="en-US"/>
-                                </w:rPr>
-                                <w:t xml:space="preserve"> (</w:t>
-                              </w:r>
-                              <w:proofErr w:type="spellStart"/>
-                              <w:r>
-                                <w:rPr>
-                                  <w:sz w:val="20"/>
-                                  <w:lang w:val="en-US"/>
-                                </w:rPr>
-                                <w:t>allPacketsAcknowledged</w:t>
-                              </w:r>
-                              <w:proofErr w:type="spellEnd"/>
-                              <w:r>
-                                <w:rPr>
-                                  <w:sz w:val="20"/>
-                                  <w:lang w:val="en-US"/>
-                                </w:rPr>
-                                <w:t>)</w:t>
+                                <w:t>moveWindow();</w:t>
                               </w:r>
                             </w:p>
                             <w:p>
@@ -2140,32 +1836,7 @@
                                   <w:sz w:val="20"/>
                                   <w:lang w:val="en-US"/>
                                 </w:rPr>
-                                <w:t xml:space="preserve">    </w:t>
-                              </w:r>
-                              <w:proofErr w:type="spellStart"/>
-                              <w:proofErr w:type="gramStart"/>
-                              <w:r>
-                                <w:rPr>
-                                  <w:sz w:val="20"/>
-                                  <w:lang w:val="en-US"/>
-                                </w:rPr>
-                                <w:t>stopTimer</w:t>
-                              </w:r>
-                              <w:proofErr w:type="spellEnd"/>
-                              <w:r>
-                                <w:rPr>
-                                  <w:sz w:val="20"/>
-                                  <w:lang w:val="en-US"/>
-                                </w:rPr>
-                                <w:t>(</w:t>
-                              </w:r>
-                              <w:proofErr w:type="gramEnd"/>
-                              <w:r>
-                                <w:rPr>
-                                  <w:sz w:val="20"/>
-                                  <w:lang w:val="en-US"/>
-                                </w:rPr>
-                                <w:t>);</w:t>
+                                <w:t>if (allPacketsAcknowledged)</w:t>
                               </w:r>
                             </w:p>
                             <w:p>
@@ -2176,15 +1847,13 @@
                                   <w:lang w:val="en-US"/>
                                 </w:rPr>
                               </w:pPr>
-                              <w:proofErr w:type="gramStart"/>
                               <w:r>
                                 <w:rPr>
                                   <w:sz w:val="20"/>
                                   <w:lang w:val="en-US"/>
                                 </w:rPr>
-                                <w:t>else</w:t>
+                                <w:t xml:space="preserve">    stopTimer();</w:t>
                               </w:r>
-                              <w:proofErr w:type="gramEnd"/>
                             </w:p>
                             <w:p>
                               <w:pPr>
@@ -2199,32 +1868,23 @@
                                   <w:sz w:val="20"/>
                                   <w:lang w:val="en-US"/>
                                 </w:rPr>
-                                <w:t xml:space="preserve">    </w:t>
+                                <w:t>else</w:t>
                               </w:r>
-                              <w:proofErr w:type="spellStart"/>
-                              <w:proofErr w:type="gramStart"/>
+                            </w:p>
+                            <w:p>
+                              <w:pPr>
+                                <w:spacing w:after="0" w:line="240" w:lineRule="auto"/>
+                                <w:rPr>
+                                  <w:sz w:val="20"/>
+                                  <w:lang w:val="en-US"/>
+                                </w:rPr>
+                              </w:pPr>
                               <w:r>
                                 <w:rPr>
                                   <w:sz w:val="20"/>
                                   <w:lang w:val="en-US"/>
                                 </w:rPr>
-                                <w:t>restartTimer</w:t>
-                              </w:r>
-                              <w:proofErr w:type="spellEnd"/>
-                              <w:r>
-                                <w:rPr>
-                                  <w:sz w:val="20"/>
-                                  <w:lang w:val="en-US"/>
-                                </w:rPr>
-                                <w:t>(</w:t>
-                              </w:r>
-                              <w:proofErr w:type="gramEnd"/>
-                              <w:r>
-                                <w:rPr>
-                                  <w:sz w:val="20"/>
-                                  <w:lang w:val="en-US"/>
-                                </w:rPr>
-                                <w:t>);</w:t>
+                                <w:t xml:space="preserve">    restartTimer();</w:t>
                               </w:r>
                             </w:p>
                           </w:txbxContent>
@@ -2353,39 +2013,12 @@
                                   <w:lang w:val="en-US"/>
                                 </w:rPr>
                               </w:pPr>
-                              <w:proofErr w:type="spellStart"/>
-                              <w:proofErr w:type="gramStart"/>
                               <w:r>
                                 <w:rPr>
                                   <w:sz w:val="20"/>
                                   <w:lang w:val="en-US"/>
                                 </w:rPr>
-                                <w:t>rdtRcv</w:t>
-                              </w:r>
-                              <w:proofErr w:type="spellEnd"/>
-                              <w:proofErr w:type="gramEnd"/>
-                              <w:r>
-                                <w:rPr>
-                                  <w:sz w:val="20"/>
-                                  <w:lang w:val="en-US"/>
-                                </w:rPr>
-                                <w:t xml:space="preserve"> &amp; </w:t>
-                              </w:r>
-                              <w:proofErr w:type="spellStart"/>
-                              <w:r>
-                                <w:rPr>
-                                  <w:sz w:val="20"/>
-                                  <w:lang w:val="en-US"/>
-                                </w:rPr>
-                                <w:t>notCorrupt</w:t>
-                              </w:r>
-                              <w:proofErr w:type="spellEnd"/>
-                              <w:r>
-                                <w:rPr>
-                                  <w:sz w:val="20"/>
-                                  <w:lang w:val="en-US"/>
-                                </w:rPr>
-                                <w:t xml:space="preserve"> &amp;</w:t>
+                                <w:t>rdtRcv &amp; notCorrupt &amp;</w:t>
                               </w:r>
                               <w:r>
                                 <w:rPr>
@@ -2403,30 +2036,12 @@
                                   <w:lang w:val="en-US"/>
                                 </w:rPr>
                               </w:pPr>
-                              <w:proofErr w:type="spellStart"/>
-                              <w:proofErr w:type="gramStart"/>
                               <w:r>
                                 <w:rPr>
                                   <w:sz w:val="20"/>
                                   <w:lang w:val="en-US"/>
                                 </w:rPr>
-                                <w:t>sendAck</w:t>
-                              </w:r>
-                              <w:proofErr w:type="spellEnd"/>
-                              <w:r>
-                                <w:rPr>
-                                  <w:sz w:val="20"/>
-                                  <w:lang w:val="en-US"/>
-                                </w:rPr>
-                                <w:t>(</w:t>
-                              </w:r>
-                              <w:proofErr w:type="gramEnd"/>
-                              <w:r>
-                                <w:rPr>
-                                  <w:sz w:val="20"/>
-                                  <w:lang w:val="en-US"/>
-                                </w:rPr>
-                                <w:t>);</w:t>
+                                <w:t>sendAck();</w:t>
                               </w:r>
                             </w:p>
                             <w:p>
@@ -2437,37 +2052,12 @@
                                   <w:lang w:val="en-US"/>
                                 </w:rPr>
                               </w:pPr>
-                              <w:proofErr w:type="gramStart"/>
                               <w:r>
                                 <w:rPr>
                                   <w:sz w:val="20"/>
                                   <w:lang w:val="en-US"/>
                                 </w:rPr>
-                                <w:t>if</w:t>
-                              </w:r>
-                              <w:proofErr w:type="gramEnd"/>
-                              <w:r>
-                                <w:rPr>
-                                  <w:sz w:val="20"/>
-                                  <w:lang w:val="en-US"/>
-                                </w:rPr>
-                                <w:t xml:space="preserve"> (</w:t>
-                              </w:r>
-                              <w:proofErr w:type="spellStart"/>
-                              <w:r>
-                                <w:rPr>
-                                  <w:sz w:val="20"/>
-                                  <w:lang w:val="en-US"/>
-                                </w:rPr>
-                                <w:t>expectedPackage</w:t>
-                              </w:r>
-                              <w:proofErr w:type="spellEnd"/>
-                              <w:r>
-                                <w:rPr>
-                                  <w:sz w:val="20"/>
-                                  <w:lang w:val="en-US"/>
-                                </w:rPr>
-                                <w:t>)</w:t>
+                                <w:t>if (expectedPackage)</w:t>
                               </w:r>
                             </w:p>
                             <w:p>
@@ -2485,30 +2075,12 @@
                                 </w:rPr>
                                 <w:t xml:space="preserve">     </w:t>
                               </w:r>
-                              <w:proofErr w:type="spellStart"/>
-                              <w:proofErr w:type="gramStart"/>
                               <w:r>
                                 <w:rPr>
                                   <w:sz w:val="20"/>
                                   <w:lang w:val="en-US"/>
                                 </w:rPr>
-                                <w:t>extractData</w:t>
-                              </w:r>
-                              <w:proofErr w:type="spellEnd"/>
-                              <w:r>
-                                <w:rPr>
-                                  <w:sz w:val="20"/>
-                                  <w:lang w:val="en-US"/>
-                                </w:rPr>
-                                <w:t>(</w:t>
-                              </w:r>
-                              <w:proofErr w:type="gramEnd"/>
-                              <w:r>
-                                <w:rPr>
-                                  <w:sz w:val="20"/>
-                                  <w:lang w:val="en-US"/>
-                                </w:rPr>
-                                <w:t>);</w:t>
+                                <w:t>extractData();</w:t>
                               </w:r>
                             </w:p>
                             <w:p>
@@ -2526,40 +2098,13 @@
                                 </w:rPr>
                                 <w:t xml:space="preserve">     </w:t>
                               </w:r>
-                              <w:proofErr w:type="spellStart"/>
-                              <w:proofErr w:type="gramStart"/>
                               <w:r>
                                 <w:rPr>
                                   <w:sz w:val="20"/>
                                   <w:lang w:val="en-US"/>
                                 </w:rPr>
-                                <w:t>expectedSeqNumber</w:t>
+                                <w:t>expectedSeqNumber  += sizeOfPayload</w:t>
                               </w:r>
-                              <w:proofErr w:type="spellEnd"/>
-                              <w:r>
-                                <w:rPr>
-                                  <w:sz w:val="20"/>
-                                  <w:lang w:val="en-US"/>
-                                </w:rPr>
-                                <w:t xml:space="preserve">  +</w:t>
-                              </w:r>
-                              <w:proofErr w:type="gramEnd"/>
-                              <w:r>
-                                <w:rPr>
-                                  <w:sz w:val="20"/>
-                                  <w:lang w:val="en-US"/>
-                                </w:rPr>
-                                <w:t xml:space="preserve">= </w:t>
-                              </w:r>
-                              <w:proofErr w:type="spellStart"/>
-                              <w:r>
-                                <w:rPr>
-                                  <w:sz w:val="20"/>
-                                  <w:lang w:val="en-US"/>
-                                </w:rPr>
-                                <w:t>sizeOfPayload</w:t>
-                              </w:r>
-                              <w:proofErr w:type="spellEnd"/>
                             </w:p>
                             <w:p>
                               <w:pPr>
@@ -2649,56 +2194,12 @@
                                   <w:sz w:val="18"/>
                                 </w:rPr>
                               </w:pPr>
-                              <w:proofErr w:type="spellStart"/>
                               <w:r>
                                 <w:rPr>
                                   <w:sz w:val="18"/>
                                 </w:rPr>
-                                <w:t>Close</w:t>
+                                <w:t>Close | rdtRcv &amp; notCorrupt &amp; isFIN</w:t>
                               </w:r>
-                              <w:proofErr w:type="spellEnd"/>
-                              <w:r>
-                                <w:rPr>
-                                  <w:sz w:val="18"/>
-                                </w:rPr>
-                                <w:t xml:space="preserve"> | </w:t>
-                              </w:r>
-                              <w:proofErr w:type="spellStart"/>
-                              <w:r>
-                                <w:rPr>
-                                  <w:sz w:val="18"/>
-                                </w:rPr>
-                                <w:t>rdtRcv</w:t>
-                              </w:r>
-                              <w:proofErr w:type="spellEnd"/>
-                              <w:r>
-                                <w:rPr>
-                                  <w:sz w:val="18"/>
-                                </w:rPr>
-                                <w:t xml:space="preserve"> &amp; </w:t>
-                              </w:r>
-                              <w:proofErr w:type="spellStart"/>
-                              <w:r>
-                                <w:rPr>
-                                  <w:sz w:val="18"/>
-                                </w:rPr>
-                                <w:t>notCorrupt</w:t>
-                              </w:r>
-                              <w:proofErr w:type="spellEnd"/>
-                              <w:r>
-                                <w:rPr>
-                                  <w:sz w:val="18"/>
-                                </w:rPr>
-                                <w:t xml:space="preserve"> &amp; </w:t>
-                              </w:r>
-                              <w:proofErr w:type="spellStart"/>
-                              <w:r>
-                                <w:rPr>
-                                  <w:sz w:val="18"/>
-                                </w:rPr>
-                                <w:t>isFIN</w:t>
-                              </w:r>
-                              <w:proofErr w:type="spellEnd"/>
                             </w:p>
                           </w:txbxContent>
                         </wps:txbx>
@@ -3396,99 +2897,59 @@
         <w:rPr>
           <w:lang w:val="en-US"/>
         </w:rPr>
-        <w:t xml:space="preserve"> </w:t>
-      </w:r>
-      <w:proofErr w:type="spellStart"/>
+        <w:t xml:space="preserve"> RxpSocket class</w:t>
+      </w:r>
+      <w:r>
+        <w:rPr>
+          <w:lang w:val="en-US"/>
+        </w:rPr>
+        <w:t>, which is design to operate similarly to the Socket class</w:t>
+      </w:r>
+      <w:r>
+        <w:rPr>
+          <w:lang w:val="en-US"/>
+        </w:rPr>
+        <w:t xml:space="preserve">. </w:t>
+      </w:r>
+      <w:r>
+        <w:rPr>
+          <w:lang w:val="en-US"/>
+        </w:rPr>
+        <w:t xml:space="preserve">A second class, RxpServerSocket, provides the methods required to bind and listen to a specific port. </w:t>
+      </w:r>
+      <w:r>
+        <w:rPr>
+          <w:lang w:val="en-US"/>
+        </w:rPr>
+        <w:t>The different methods and constructors available to client applications can be seen below.</w:t>
+      </w:r>
+    </w:p>
+    <w:p>
+      <w:pPr>
+        <w:pStyle w:val="Heading2"/>
+        <w:rPr>
+          <w:lang w:val="en-US"/>
+        </w:rPr>
+      </w:pPr>
       <w:r>
         <w:rPr>
           <w:lang w:val="en-US"/>
         </w:rPr>
         <w:t>RxpSocket</w:t>
       </w:r>
-      <w:proofErr w:type="spellEnd"/>
-      <w:r>
-        <w:rPr>
-          <w:lang w:val="en-US"/>
-        </w:rPr>
-        <w:t xml:space="preserve"> class</w:t>
-      </w:r>
-      <w:r>
-        <w:rPr>
-          <w:lang w:val="en-US"/>
-        </w:rPr>
-        <w:t>, which is design to operate similarly to the Socket class</w:t>
-      </w:r>
-      <w:r>
-        <w:rPr>
-          <w:lang w:val="en-US"/>
-        </w:rPr>
-        <w:t xml:space="preserve">. </w:t>
-      </w:r>
-      <w:r>
-        <w:rPr>
-          <w:lang w:val="en-US"/>
-        </w:rPr>
-        <w:t xml:space="preserve">A second class, </w:t>
-      </w:r>
-      <w:proofErr w:type="spellStart"/>
-      <w:r>
-        <w:rPr>
-          <w:lang w:val="en-US"/>
-        </w:rPr>
-        <w:t>RxpServerSocket</w:t>
-      </w:r>
-      <w:proofErr w:type="spellEnd"/>
-      <w:r>
-        <w:rPr>
-          <w:lang w:val="en-US"/>
-        </w:rPr>
-        <w:t xml:space="preserve">, provides the methods required to bind and listen to a specific port. </w:t>
-      </w:r>
-      <w:r>
-        <w:rPr>
-          <w:lang w:val="en-US"/>
-        </w:rPr>
-        <w:t>The different methods and constructors available to client applications can be seen below.</w:t>
-      </w:r>
-    </w:p>
-    <w:p>
-      <w:pPr>
-        <w:pStyle w:val="Heading2"/>
-        <w:rPr>
-          <w:lang w:val="en-US"/>
-        </w:rPr>
-      </w:pPr>
-      <w:proofErr w:type="spellStart"/>
-      <w:r>
-        <w:rPr>
-          <w:lang w:val="en-US"/>
-        </w:rPr>
-        <w:t>RxpSocket</w:t>
-      </w:r>
-      <w:proofErr w:type="spellEnd"/>
-    </w:p>
-    <w:p>
-      <w:pPr>
-        <w:rPr>
-          <w:lang w:val="en-US"/>
-        </w:rPr>
-      </w:pPr>
-      <w:proofErr w:type="spellStart"/>
-      <w:proofErr w:type="gramStart"/>
-      <w:r>
-        <w:rPr>
-          <w:lang w:val="en-US"/>
-        </w:rPr>
-        <w:t>RxpSocket</w:t>
-      </w:r>
-      <w:proofErr w:type="spellEnd"/>
-      <w:r>
-        <w:rPr>
-          <w:lang w:val="en-US"/>
-        </w:rPr>
-        <w:t>()</w:t>
-      </w:r>
-      <w:proofErr w:type="gramEnd"/>
+    </w:p>
+    <w:p>
+      <w:pPr>
+        <w:rPr>
+          <w:lang w:val="en-US"/>
+        </w:rPr>
+      </w:pPr>
+      <w:r>
+        <w:rPr>
+          <w:lang w:val="en-US"/>
+        </w:rPr>
+        <w:t>RxpSocket()</w:t>
+      </w:r>
     </w:p>
     <w:p>
       <w:pPr>
@@ -3510,47 +2971,11 @@
           <w:lang w:val="en-US"/>
         </w:rPr>
       </w:pPr>
-      <w:proofErr w:type="gramStart"/>
-      <w:r>
-        <w:rPr>
-          <w:lang w:val="en-US"/>
-        </w:rPr>
-        <w:t>void</w:t>
-      </w:r>
-      <w:proofErr w:type="gramEnd"/>
-      <w:r>
-        <w:rPr>
-          <w:lang w:val="en-US"/>
-        </w:rPr>
-        <w:t xml:space="preserve"> connect (</w:t>
-      </w:r>
-      <w:proofErr w:type="spellStart"/>
-      <w:r>
-        <w:rPr>
-          <w:lang w:val="en-US"/>
-        </w:rPr>
-        <w:t>SocketAddress</w:t>
-      </w:r>
-      <w:proofErr w:type="spellEnd"/>
-      <w:r>
-        <w:rPr>
-          <w:lang w:val="en-US"/>
-        </w:rPr>
-        <w:t xml:space="preserve"> endpoint, </w:t>
-      </w:r>
-      <w:proofErr w:type="spellStart"/>
-      <w:r>
-        <w:rPr>
-          <w:lang w:val="en-US"/>
-        </w:rPr>
-        <w:t>int</w:t>
-      </w:r>
-      <w:proofErr w:type="spellEnd"/>
-      <w:r>
-        <w:rPr>
-          <w:lang w:val="en-US"/>
-        </w:rPr>
-        <w:t xml:space="preserve"> port)</w:t>
+      <w:r>
+        <w:rPr>
+          <w:lang w:val="en-US"/>
+        </w:rPr>
+        <w:t>void connect (SocketAddress endpoint, int port)</w:t>
       </w:r>
     </w:p>
     <w:p>
@@ -3579,21 +3004,7 @@
         <w:rPr>
           <w:lang w:val="en-US"/>
         </w:rPr>
-        <w:t>@</w:t>
-      </w:r>
-      <w:proofErr w:type="spellStart"/>
-      <w:r>
-        <w:rPr>
-          <w:lang w:val="en-US"/>
-        </w:rPr>
-        <w:t>param</w:t>
-      </w:r>
-      <w:proofErr w:type="spellEnd"/>
-      <w:r>
-        <w:rPr>
-          <w:lang w:val="en-US"/>
-        </w:rPr>
-        <w:t xml:space="preserve"> endpoint: the target UDP address and UDP port of the server</w:t>
+        <w:t>@param endpoint: the target UDP address and UDP port of the server</w:t>
       </w:r>
     </w:p>
     <w:p>
@@ -3608,35 +3019,7 @@
         <w:rPr>
           <w:lang w:val="en-US"/>
         </w:rPr>
-        <w:t>@</w:t>
-      </w:r>
-      <w:proofErr w:type="spellStart"/>
-      <w:r>
-        <w:rPr>
-          <w:lang w:val="en-US"/>
-        </w:rPr>
-        <w:t>param</w:t>
-      </w:r>
-      <w:proofErr w:type="spellEnd"/>
-      <w:r>
-        <w:rPr>
-          <w:lang w:val="en-US"/>
-        </w:rPr>
-        <w:t xml:space="preserve"> port: the target </w:t>
-      </w:r>
-      <w:proofErr w:type="spellStart"/>
-      <w:r>
-        <w:rPr>
-          <w:lang w:val="en-US"/>
-        </w:rPr>
-        <w:t>Rxp</w:t>
-      </w:r>
-      <w:proofErr w:type="spellEnd"/>
-      <w:r>
-        <w:rPr>
-          <w:lang w:val="en-US"/>
-        </w:rPr>
-        <w:t xml:space="preserve"> port of the server</w:t>
+        <w:t>@param port: the target Rxp port of the server</w:t>
       </w:r>
     </w:p>
     <w:p>
@@ -3651,206 +3034,22 @@
         <w:rPr>
           <w:lang w:val="en-US"/>
         </w:rPr>
-        <w:t xml:space="preserve">@throws </w:t>
-      </w:r>
-      <w:proofErr w:type="spellStart"/>
-      <w:r>
-        <w:rPr>
-          <w:lang w:val="en-US"/>
-        </w:rPr>
-        <w:t>IOException</w:t>
-      </w:r>
-      <w:proofErr w:type="spellEnd"/>
-      <w:r>
-        <w:rPr>
-          <w:lang w:val="en-US"/>
-        </w:rPr>
-        <w:t xml:space="preserve"> if the server cannot be reached.</w:t>
-      </w:r>
-    </w:p>
-    <w:p>
-      <w:pPr>
-        <w:jc w:val="both"/>
-        <w:rPr>
-          <w:lang w:val="en-US"/>
-        </w:rPr>
-      </w:pPr>
-      <w:proofErr w:type="spellStart"/>
-      <w:r>
-        <w:rPr>
-          <w:lang w:val="en-US"/>
-        </w:rPr>
-        <w:t>InputStream</w:t>
-      </w:r>
-      <w:proofErr w:type="spellEnd"/>
-      <w:r>
-        <w:rPr>
-          <w:lang w:val="en-US"/>
-        </w:rPr>
-        <w:t xml:space="preserve"> </w:t>
-      </w:r>
-      <w:proofErr w:type="spellStart"/>
-      <w:proofErr w:type="gramStart"/>
-      <w:r>
-        <w:rPr>
-          <w:lang w:val="en-US"/>
-        </w:rPr>
-        <w:t>getInputStream</w:t>
-      </w:r>
-      <w:proofErr w:type="spellEnd"/>
-      <w:r>
-        <w:rPr>
-          <w:lang w:val="en-US"/>
-        </w:rPr>
-        <w:t>()</w:t>
-      </w:r>
-      <w:proofErr w:type="gramEnd"/>
-    </w:p>
-    <w:p>
-      <w:pPr>
-        <w:ind w:left="567"/>
-        <w:jc w:val="both"/>
-        <w:rPr>
-          <w:lang w:val="en-US"/>
-        </w:rPr>
-      </w:pPr>
-      <w:r>
-        <w:rPr>
-          <w:lang w:val="en-US"/>
-        </w:rPr>
-        <w:t>Gets an input stream that can be used to read the data from the socket.</w:t>
-      </w:r>
-    </w:p>
-    <w:p>
-      <w:pPr>
-        <w:jc w:val="both"/>
-        <w:rPr>
-          <w:lang w:val="en-US"/>
-        </w:rPr>
-      </w:pPr>
-      <w:proofErr w:type="spellStart"/>
-      <w:r>
-        <w:rPr>
-          <w:lang w:val="en-US"/>
-        </w:rPr>
-        <w:t>OutputStream</w:t>
-      </w:r>
-      <w:proofErr w:type="spellEnd"/>
-      <w:r>
-        <w:rPr>
-          <w:lang w:val="en-US"/>
-        </w:rPr>
-        <w:t xml:space="preserve"> </w:t>
-      </w:r>
-      <w:proofErr w:type="spellStart"/>
-      <w:proofErr w:type="gramStart"/>
-      <w:r>
-        <w:rPr>
-          <w:lang w:val="en-US"/>
-        </w:rPr>
-        <w:t>getOutputStream</w:t>
-      </w:r>
-      <w:proofErr w:type="spellEnd"/>
-      <w:r>
-        <w:rPr>
-          <w:lang w:val="en-US"/>
-        </w:rPr>
-        <w:t>()</w:t>
-      </w:r>
-      <w:proofErr w:type="gramEnd"/>
-    </w:p>
-    <w:p>
-      <w:pPr>
-        <w:ind w:left="567"/>
-        <w:jc w:val="both"/>
-        <w:rPr>
-          <w:lang w:val="en-US"/>
-        </w:rPr>
-      </w:pPr>
-      <w:r>
-        <w:rPr>
-          <w:lang w:val="en-US"/>
-        </w:rPr>
-        <w:t>Gets an output stream that can be used to write data to the socket.</w:t>
-      </w:r>
-    </w:p>
-    <w:p>
-      <w:pPr>
-        <w:jc w:val="both"/>
-        <w:rPr>
-          <w:lang w:val="en-US"/>
-        </w:rPr>
-      </w:pPr>
-      <w:r>
-        <w:rPr>
-          <w:lang w:val="en-US"/>
-        </w:rPr>
-        <w:t xml:space="preserve">Void </w:t>
-      </w:r>
-      <w:proofErr w:type="gramStart"/>
-      <w:r>
-        <w:rPr>
-          <w:lang w:val="en-US"/>
-        </w:rPr>
-        <w:t>Close()</w:t>
-      </w:r>
-      <w:proofErr w:type="gramEnd"/>
-    </w:p>
-    <w:p>
-      <w:pPr>
-        <w:ind w:left="567"/>
-        <w:jc w:val="both"/>
-        <w:rPr>
-          <w:lang w:val="en-US"/>
-        </w:rPr>
-      </w:pPr>
-      <w:r>
-        <w:rPr>
-          <w:lang w:val="en-US"/>
-        </w:rPr>
-        <w:t>Closes the socket, the input stream, and the output stream</w:t>
-      </w:r>
-    </w:p>
-    <w:p>
-      <w:pPr>
-        <w:pStyle w:val="Heading2"/>
-        <w:jc w:val="both"/>
-        <w:rPr>
-          <w:lang w:val="en-US"/>
-        </w:rPr>
-      </w:pPr>
-      <w:proofErr w:type="spellStart"/>
-      <w:r>
-        <w:rPr>
-          <w:lang w:val="en-US"/>
-        </w:rPr>
-        <w:t>RxpServerSocket</w:t>
-      </w:r>
-      <w:proofErr w:type="spellEnd"/>
-    </w:p>
-    <w:p>
-      <w:pPr>
-        <w:jc w:val="both"/>
-        <w:rPr>
-          <w:lang w:val="en-US"/>
-        </w:rPr>
-      </w:pPr>
-      <w:proofErr w:type="spellStart"/>
-      <w:proofErr w:type="gramStart"/>
-      <w:r>
-        <w:rPr>
-          <w:lang w:val="en-US"/>
-        </w:rPr>
-        <w:t>RxpServerSocket</w:t>
-      </w:r>
-      <w:proofErr w:type="spellEnd"/>
-      <w:r>
-        <w:rPr>
-          <w:lang w:val="en-US"/>
-        </w:rPr>
-        <w:t>()</w:t>
-      </w:r>
-      <w:proofErr w:type="gramEnd"/>
+        <w:t>@throws IOException if the server cannot be reached.</w:t>
+      </w:r>
+    </w:p>
+    <w:p>
+      <w:pPr>
+        <w:jc w:val="both"/>
+        <w:rPr>
+          <w:lang w:val="en-US"/>
+        </w:rPr>
+      </w:pPr>
+      <w:r>
+        <w:rPr>
+          <w:lang w:val="en-US"/>
+        </w:rPr>
+        <w:t>Void setWindowSize(int size)</w:t>
+      </w:r>
     </w:p>
     <w:p>
       <w:pPr>
@@ -3864,179 +3063,169 @@
           <w:lang w:val="en-US"/>
         </w:rPr>
         <w:tab/>
-        <w:t xml:space="preserve">Creates a new, unbounded server </w:t>
-      </w:r>
-      <w:proofErr w:type="spellStart"/>
-      <w:r>
-        <w:rPr>
-          <w:lang w:val="en-US"/>
-        </w:rPr>
-        <w:t>socker</w:t>
-      </w:r>
-      <w:proofErr w:type="spellEnd"/>
-    </w:p>
-    <w:p>
-      <w:pPr>
-        <w:jc w:val="both"/>
-        <w:rPr>
-          <w:lang w:val="en-US"/>
-        </w:rPr>
-      </w:pPr>
-      <w:r>
-        <w:rPr>
-          <w:lang w:val="en-US"/>
-        </w:rPr>
-        <w:t xml:space="preserve">Void </w:t>
-      </w:r>
-      <w:proofErr w:type="gramStart"/>
-      <w:r>
-        <w:rPr>
-          <w:lang w:val="en-US"/>
-        </w:rPr>
-        <w:t>listen(</w:t>
-      </w:r>
-      <w:proofErr w:type="spellStart"/>
-      <w:proofErr w:type="gramEnd"/>
-      <w:r>
-        <w:rPr>
-          <w:lang w:val="en-US"/>
-        </w:rPr>
-        <w:t>int</w:t>
-      </w:r>
-      <w:proofErr w:type="spellEnd"/>
-      <w:r>
-        <w:rPr>
-          <w:lang w:val="en-US"/>
-        </w:rPr>
-        <w:t xml:space="preserve"> </w:t>
-      </w:r>
-      <w:proofErr w:type="spellStart"/>
-      <w:r>
-        <w:rPr>
-          <w:lang w:val="en-US"/>
-        </w:rPr>
-        <w:t>udpPort</w:t>
-      </w:r>
-      <w:proofErr w:type="spellEnd"/>
-      <w:r>
-        <w:rPr>
-          <w:lang w:val="en-US"/>
-        </w:rPr>
-        <w:t xml:space="preserve">, </w:t>
-      </w:r>
-      <w:proofErr w:type="spellStart"/>
-      <w:r>
-        <w:rPr>
-          <w:lang w:val="en-US"/>
-        </w:rPr>
-        <w:t>int</w:t>
-      </w:r>
-      <w:proofErr w:type="spellEnd"/>
-      <w:r>
-        <w:rPr>
-          <w:lang w:val="en-US"/>
-        </w:rPr>
-        <w:t xml:space="preserve"> </w:t>
-      </w:r>
-      <w:proofErr w:type="spellStart"/>
-      <w:r>
-        <w:rPr>
-          <w:lang w:val="en-US"/>
-        </w:rPr>
-        <w:t>rxpPort</w:t>
-      </w:r>
-      <w:proofErr w:type="spellEnd"/>
-      <w:r>
-        <w:rPr>
-          <w:lang w:val="en-US"/>
-        </w:rPr>
-        <w:t>)</w:t>
-      </w:r>
-    </w:p>
-    <w:p>
-      <w:pPr>
-        <w:ind w:left="709"/>
-        <w:jc w:val="both"/>
-        <w:rPr>
-          <w:lang w:val="en-US"/>
-        </w:rPr>
-      </w:pPr>
-      <w:r>
-        <w:rPr>
-          <w:lang w:val="en-US"/>
-        </w:rPr>
-        <w:t>Binds the server socket to a specific port and begins listening for incoming connections. If a client attempts to connect after this method is called, the connection will be successful and resources will be allocated,</w:t>
-      </w:r>
-    </w:p>
-    <w:p>
-      <w:pPr>
-        <w:ind w:left="709"/>
-        <w:jc w:val="both"/>
-        <w:rPr>
-          <w:lang w:val="en-US"/>
-        </w:rPr>
-      </w:pPr>
-      <w:r>
-        <w:rPr>
-          <w:lang w:val="en-US"/>
-        </w:rPr>
-        <w:t>@</w:t>
-      </w:r>
-      <w:proofErr w:type="spellStart"/>
-      <w:r>
-        <w:rPr>
-          <w:lang w:val="en-US"/>
-        </w:rPr>
-        <w:t>param</w:t>
-      </w:r>
-      <w:proofErr w:type="spellEnd"/>
-      <w:r>
-        <w:rPr>
-          <w:lang w:val="en-US"/>
-        </w:rPr>
-        <w:t xml:space="preserve"> </w:t>
-      </w:r>
-      <w:proofErr w:type="spellStart"/>
-      <w:r>
-        <w:rPr>
-          <w:lang w:val="en-US"/>
-        </w:rPr>
-        <w:t>udpPort</w:t>
-      </w:r>
-      <w:proofErr w:type="spellEnd"/>
-      <w:r>
-        <w:rPr>
-          <w:lang w:val="en-US"/>
-        </w:rPr>
-        <w:t xml:space="preserve"> The </w:t>
-      </w:r>
-      <w:proofErr w:type="spellStart"/>
-      <w:r>
-        <w:rPr>
-          <w:lang w:val="en-US"/>
-        </w:rPr>
-        <w:t>udp</w:t>
-      </w:r>
-      <w:proofErr w:type="spellEnd"/>
-      <w:r>
-        <w:rPr>
-          <w:lang w:val="en-US"/>
-        </w:rPr>
-        <w:t xml:space="preserve"> port this </w:t>
-      </w:r>
-      <w:r>
-        <w:rPr>
-          <w:lang w:val="en-US"/>
-        </w:rPr>
-        <w:t xml:space="preserve">instance </w:t>
+        <w:t>Sets the size of the receive buffer. The default size is 4096 bytes.</w:t>
       </w:r>
       <w:bookmarkStart w:id="0" w:name="_GoBack"/>
       <w:bookmarkEnd w:id="0"/>
-      <w:r>
-        <w:rPr>
-          <w:lang w:val="en-US"/>
-        </w:rPr>
-        <w:t>should be bound to.</w:t>
+    </w:p>
+    <w:p>
+      <w:pPr>
+        <w:jc w:val="both"/>
+        <w:rPr>
+          <w:lang w:val="en-US"/>
+        </w:rPr>
+      </w:pPr>
+      <w:r>
+        <w:rPr>
+          <w:lang w:val="en-US"/>
+        </w:rPr>
+        <w:tab/>
+        <w:t>@param size The size of the receive buffer, in bytes.</w:t>
+      </w:r>
+    </w:p>
+    <w:p>
+      <w:pPr>
+        <w:jc w:val="both"/>
+        <w:rPr>
+          <w:lang w:val="en-US"/>
+        </w:rPr>
+      </w:pPr>
+      <w:r>
+        <w:rPr>
+          <w:lang w:val="en-US"/>
+        </w:rPr>
+        <w:t>InputStream getInputStream()</w:t>
+      </w:r>
+    </w:p>
+    <w:p>
+      <w:pPr>
+        <w:ind w:left="567"/>
+        <w:jc w:val="both"/>
+        <w:rPr>
+          <w:lang w:val="en-US"/>
+        </w:rPr>
+      </w:pPr>
+      <w:r>
+        <w:rPr>
+          <w:lang w:val="en-US"/>
+        </w:rPr>
+        <w:t>Gets an input stream that can be used to read the data from the socket.</w:t>
+      </w:r>
+    </w:p>
+    <w:p>
+      <w:pPr>
+        <w:jc w:val="both"/>
+        <w:rPr>
+          <w:lang w:val="en-US"/>
+        </w:rPr>
+      </w:pPr>
+      <w:r>
+        <w:rPr>
+          <w:lang w:val="en-US"/>
+        </w:rPr>
+        <w:t>OutputStream getOutputStream()</w:t>
+      </w:r>
+    </w:p>
+    <w:p>
+      <w:pPr>
+        <w:ind w:left="567"/>
+        <w:jc w:val="both"/>
+        <w:rPr>
+          <w:lang w:val="en-US"/>
+        </w:rPr>
+      </w:pPr>
+      <w:r>
+        <w:rPr>
+          <w:lang w:val="en-US"/>
+        </w:rPr>
+        <w:t>Gets an output stream that can be used to write data to the socket.</w:t>
+      </w:r>
+    </w:p>
+    <w:p>
+      <w:pPr>
+        <w:jc w:val="both"/>
+        <w:rPr>
+          <w:lang w:val="en-US"/>
+        </w:rPr>
+      </w:pPr>
+      <w:r>
+        <w:rPr>
+          <w:lang w:val="en-US"/>
+        </w:rPr>
+        <w:t>Void Close()</w:t>
+      </w:r>
+    </w:p>
+    <w:p>
+      <w:pPr>
+        <w:ind w:left="567"/>
+        <w:jc w:val="both"/>
+        <w:rPr>
+          <w:lang w:val="en-US"/>
+        </w:rPr>
+      </w:pPr>
+      <w:r>
+        <w:rPr>
+          <w:lang w:val="en-US"/>
+        </w:rPr>
+        <w:t>Closes the socket, the input stream, and the output stream</w:t>
+      </w:r>
+    </w:p>
+    <w:p>
+      <w:pPr>
+        <w:pStyle w:val="Heading2"/>
+        <w:jc w:val="both"/>
+        <w:rPr>
+          <w:lang w:val="en-US"/>
+        </w:rPr>
+      </w:pPr>
+      <w:r>
+        <w:rPr>
+          <w:lang w:val="en-US"/>
+        </w:rPr>
+        <w:t>RxpServerSocket</w:t>
+      </w:r>
+    </w:p>
+    <w:p>
+      <w:pPr>
+        <w:jc w:val="both"/>
+        <w:rPr>
+          <w:lang w:val="en-US"/>
+        </w:rPr>
+      </w:pPr>
+      <w:r>
+        <w:rPr>
+          <w:lang w:val="en-US"/>
+        </w:rPr>
+        <w:t>RxpServerSocket()</w:t>
+      </w:r>
+    </w:p>
+    <w:p>
+      <w:pPr>
+        <w:jc w:val="both"/>
+        <w:rPr>
+          <w:lang w:val="en-US"/>
+        </w:rPr>
+      </w:pPr>
+      <w:r>
+        <w:rPr>
+          <w:lang w:val="en-US"/>
+        </w:rPr>
+        <w:tab/>
+        <w:t>Creates a new, unbounded server socker</w:t>
+      </w:r>
+    </w:p>
+    <w:p>
+      <w:pPr>
+        <w:jc w:val="both"/>
+        <w:rPr>
+          <w:lang w:val="en-US"/>
+        </w:rPr>
+      </w:pPr>
+      <w:r>
+        <w:rPr>
+          <w:lang w:val="en-US"/>
+        </w:rPr>
+        <w:t>Void listen(int udpPort, int rxpPort)</w:t>
       </w:r>
     </w:p>
     <w:p>
@@ -4051,93 +3240,52 @@
         <w:rPr>
           <w:lang w:val="en-US"/>
         </w:rPr>
-        <w:t>@</w:t>
-      </w:r>
-      <w:proofErr w:type="spellStart"/>
-      <w:r>
-        <w:rPr>
-          <w:lang w:val="en-US"/>
-        </w:rPr>
-        <w:t>param</w:t>
-      </w:r>
-      <w:proofErr w:type="spellEnd"/>
-      <w:r>
-        <w:rPr>
-          <w:lang w:val="en-US"/>
-        </w:rPr>
-        <w:t xml:space="preserve"> </w:t>
-      </w:r>
-      <w:proofErr w:type="spellStart"/>
-      <w:r>
-        <w:rPr>
-          <w:lang w:val="en-US"/>
-        </w:rPr>
-        <w:t>rxpPort</w:t>
-      </w:r>
-      <w:proofErr w:type="spellEnd"/>
-      <w:r>
-        <w:rPr>
-          <w:lang w:val="en-US"/>
-        </w:rPr>
-        <w:t xml:space="preserve"> </w:t>
-      </w:r>
-      <w:proofErr w:type="gramStart"/>
-      <w:r>
-        <w:rPr>
-          <w:lang w:val="en-US"/>
-        </w:rPr>
-        <w:t>The</w:t>
-      </w:r>
-      <w:proofErr w:type="gramEnd"/>
-      <w:r>
-        <w:rPr>
-          <w:lang w:val="en-US"/>
-        </w:rPr>
-        <w:t xml:space="preserve"> target </w:t>
-      </w:r>
-      <w:proofErr w:type="spellStart"/>
-      <w:r>
-        <w:rPr>
-          <w:lang w:val="en-US"/>
-        </w:rPr>
-        <w:t>rxp</w:t>
-      </w:r>
-      <w:proofErr w:type="spellEnd"/>
-      <w:r>
-        <w:rPr>
-          <w:lang w:val="en-US"/>
-        </w:rPr>
-        <w:t xml:space="preserve"> port this instance should be bound to.</w:t>
-      </w:r>
-    </w:p>
-    <w:p>
-      <w:pPr>
-        <w:rPr>
-          <w:lang w:val="en-US"/>
-        </w:rPr>
-      </w:pPr>
-      <w:proofErr w:type="spellStart"/>
-      <w:r>
-        <w:rPr>
-          <w:lang w:val="en-US"/>
-        </w:rPr>
-        <w:t>RxpSocket</w:t>
-      </w:r>
-      <w:proofErr w:type="spellEnd"/>
-      <w:r>
-        <w:rPr>
-          <w:lang w:val="en-US"/>
-        </w:rPr>
-        <w:t xml:space="preserve"> </w:t>
-      </w:r>
-      <w:proofErr w:type="gramStart"/>
-      <w:r>
-        <w:rPr>
-          <w:lang w:val="en-US"/>
-        </w:rPr>
-        <w:t>accept()</w:t>
-      </w:r>
-      <w:proofErr w:type="gramEnd"/>
+        <w:t>Binds the server socket to a specific port and begins listening for incoming connections. If a client attempts to connect after this method is called, the connection will be successful and resources will be allocated,</w:t>
+      </w:r>
+    </w:p>
+    <w:p>
+      <w:pPr>
+        <w:ind w:left="709"/>
+        <w:jc w:val="both"/>
+        <w:rPr>
+          <w:lang w:val="en-US"/>
+        </w:rPr>
+      </w:pPr>
+      <w:r>
+        <w:rPr>
+          <w:lang w:val="en-US"/>
+        </w:rPr>
+        <w:t>@param udpPort The udp port this instance should be bound to.</w:t>
+      </w:r>
+    </w:p>
+    <w:p>
+      <w:pPr>
+        <w:ind w:left="709"/>
+        <w:jc w:val="both"/>
+        <w:rPr>
+          <w:lang w:val="en-US"/>
+        </w:rPr>
+      </w:pPr>
+      <w:r>
+        <w:rPr>
+          <w:lang w:val="en-US"/>
+        </w:rPr>
+        <w:lastRenderedPageBreak/>
+        <w:t>@param rxpPort The target rxp port this instance should be bound to.</w:t>
+      </w:r>
+    </w:p>
+    <w:p>
+      <w:pPr>
+        <w:rPr>
+          <w:lang w:val="en-US"/>
+        </w:rPr>
+      </w:pPr>
+      <w:r>
+        <w:rPr>
+          <w:lang w:val="en-US"/>
+        </w:rPr>
+        <w:t>RxpSocket accept()</w:t>
+      </w:r>
     </w:p>
     <w:p>
       <w:pPr>
@@ -4151,59 +3299,22 @@
         <w:rPr>
           <w:lang w:val="en-US"/>
         </w:rPr>
-        <w:lastRenderedPageBreak/>
-        <w:t xml:space="preserve">Blocks the current thread until a new connection is available. Once the connection has been established, an </w:t>
-      </w:r>
-      <w:proofErr w:type="spellStart"/>
-      <w:r>
-        <w:rPr>
-          <w:lang w:val="en-US"/>
-        </w:rPr>
-        <w:t>RxpSocket</w:t>
-      </w:r>
-      <w:proofErr w:type="spellEnd"/>
-      <w:r>
-        <w:rPr>
-          <w:lang w:val="en-US"/>
-        </w:rPr>
-        <w:t xml:space="preserve"> is returned. This </w:t>
-      </w:r>
-      <w:proofErr w:type="spellStart"/>
-      <w:r>
-        <w:rPr>
-          <w:lang w:val="en-US"/>
-        </w:rPr>
-        <w:t>RxpSocket</w:t>
-      </w:r>
-      <w:proofErr w:type="spellEnd"/>
-      <w:r>
-        <w:rPr>
-          <w:lang w:val="en-US"/>
-        </w:rPr>
-        <w:t xml:space="preserve"> should be used to send and receive data to and from the client.</w:t>
-      </w:r>
-    </w:p>
-    <w:p>
-      <w:pPr>
-        <w:jc w:val="both"/>
-        <w:rPr>
-          <w:lang w:val="en-US"/>
-        </w:rPr>
-      </w:pPr>
-      <w:r>
-        <w:rPr>
-          <w:lang w:val="en-US"/>
-        </w:rPr>
-        <w:t xml:space="preserve">Void </w:t>
-      </w:r>
-      <w:proofErr w:type="gramStart"/>
-      <w:r>
-        <w:rPr>
-          <w:lang w:val="en-US"/>
-        </w:rPr>
-        <w:t>close()</w:t>
-      </w:r>
-      <w:proofErr w:type="gramEnd"/>
+        <w:t>Blocks the current thread until a new connection is available. Once the connection has been established, an RxpSocket is returned. This RxpSocket should be used to send and receive data to and from the client.</w:t>
+      </w:r>
+    </w:p>
+    <w:p>
+      <w:pPr>
+        <w:jc w:val="both"/>
+        <w:rPr>
+          <w:lang w:val="en-US"/>
+        </w:rPr>
+      </w:pPr>
+      <w:r>
+        <w:rPr>
+          <w:lang w:val="en-US"/>
+        </w:rPr>
+        <w:t>Void close()</w:t>
+      </w:r>
     </w:p>
     <w:p>
       <w:pPr>
@@ -4217,21 +3328,7 @@
         <w:rPr>
           <w:lang w:val="en-US"/>
         </w:rPr>
-        <w:t xml:space="preserve">Closes the current server socket and all associated </w:t>
-      </w:r>
-      <w:proofErr w:type="spellStart"/>
-      <w:r>
-        <w:rPr>
-          <w:lang w:val="en-US"/>
-        </w:rPr>
-        <w:t>RxpSockets</w:t>
-      </w:r>
-      <w:proofErr w:type="spellEnd"/>
-      <w:r>
-        <w:rPr>
-          <w:lang w:val="en-US"/>
-        </w:rPr>
-        <w:t xml:space="preserve"> associated with this port.</w:t>
+        <w:t>Closes the current server socket and all associated RxpSockets associated with this port.</w:t>
       </w:r>
     </w:p>
     <w:sectPr>
@@ -5486,7 +4583,7 @@
 </file>
 
 <file path=customXml/itemProps1.xml><?xml version="1.0" encoding="utf-8"?>
-<ds:datastoreItem xmlns:ds="http://schemas.openxmlformats.org/officeDocument/2006/customXml" ds:itemID="{6603EA58-1A8B-477E-AF40-6CE15CDE2B7E}">
+<ds:datastoreItem xmlns:ds="http://schemas.openxmlformats.org/officeDocument/2006/customXml" ds:itemID="{00059520-950B-4B8F-BBDE-32C1ADBF6DBD}">
   <ds:schemaRefs>
     <ds:schemaRef ds:uri="http://schemas.openxmlformats.org/officeDocument/2006/bibliography"/>
   </ds:schemaRefs>

</xml_diff>

<commit_message>
Changed to four way handshake
Signed-off-by: Michael Chen <michaelchentejada@gmail.com>
</commit_message>
<xml_diff>
--- a/HW4.docx
+++ b/HW4.docx
@@ -864,21 +864,7 @@
           <w:lang w:val="en-US" w:eastAsia="es-PA"/>
         </w:rPr>
         <w:tab/>
-        <w:t xml:space="preserve">Sequence numbers are used in order to identify out of order or missing packages. In the </w:t>
-      </w:r>
-      <w:proofErr w:type="gramStart"/>
-      <w:r>
-        <w:rPr>
-          <w:lang w:val="en-US" w:eastAsia="es-PA"/>
-        </w:rPr>
-        <w:t>proposed</w:t>
-      </w:r>
-      <w:proofErr w:type="gramEnd"/>
-      <w:r>
-        <w:rPr>
-          <w:lang w:val="en-US" w:eastAsia="es-PA"/>
-        </w:rPr>
-        <w:t xml:space="preserve"> protocol, sequence numbers are byte addressed. In other words, a package with a payload of n bytes increases the sequence number by n. SYN and FIN packages </w:t>
+        <w:t xml:space="preserve">Sequence numbers are used in order to identify out of order or missing packages. In the proposed protocol, sequence numbers are byte addressed. In other words, a package with a payload of n bytes increases the sequence number by n. SYN and FIN packages </w:t>
       </w:r>
       <w:r>
         <w:rPr>
@@ -989,6 +975,51 @@
           <w:lang w:val="en-US" w:eastAsia="es-PA"/>
         </w:rPr>
         <w:t xml:space="preserve">ses a modified version of the TCP state diagram. The notation used in Figure 3 is as follows: a text over a horizontal line specifies what event will cause a state change. A text under a horizontal line specifies what action should be taken as part of the state change. The character Ø is used to denote whenever no action needs to be taken during a state change. </w:t>
+      </w:r>
+    </w:p>
+    <w:p>
+      <w:pPr>
+        <w:jc w:val="both"/>
+        <w:rPr>
+          <w:lang w:val="en-US" w:eastAsia="es-PA"/>
+        </w:rPr>
+      </w:pPr>
+      <w:r>
+        <w:rPr>
+          <w:lang w:val="en-US" w:eastAsia="es-PA"/>
+        </w:rPr>
+        <w:tab/>
+        <w:t>The most significant change with respect to TCP is that a four way handshake is used</w:t>
+      </w:r>
+      <w:r>
+        <w:rPr>
+          <w:lang w:val="en-US" w:eastAsia="es-PA"/>
+        </w:rPr>
+        <w:t xml:space="preserve"> instead of a three way handshake</w:t>
+      </w:r>
+      <w:r>
+        <w:rPr>
+          <w:lang w:val="en-US" w:eastAsia="es-PA"/>
+        </w:rPr>
+        <w:t xml:space="preserve">. When the connect() method is called by the parent application, the client will send an empty package with the SYN flag set. Upon receiving this package, the server should reply with a package with the SYN and ACK flags set. In addition, this reply should have a four byte random challenge (denoted as NONCE in Figure 3). </w:t>
+      </w:r>
+      <w:r>
+        <w:rPr>
+          <w:lang w:val="en-US" w:eastAsia="es-PA"/>
+        </w:rPr>
+        <w:t>The client, in turn, should reply with the SHA-256 hash of the nonce (and with the acknowledgement flag set).</w:t>
+      </w:r>
+      <w:r>
+        <w:rPr>
+          <w:lang w:val="en-US" w:eastAsia="es-PA"/>
+        </w:rPr>
+        <w:t xml:space="preserve"> Note that HASH and NONCE are not represented as flags</w:t>
+      </w:r>
+      <w:r>
+        <w:rPr>
+          <w:lang w:val="en-US" w:eastAsia="es-PA"/>
+        </w:rPr>
+        <w:t>, the labels in the figure simply indicate the payload of those specific packages.</w:t>
       </w:r>
       <w:bookmarkStart w:id="0" w:name="_GoBack"/>
       <w:bookmarkEnd w:id="0"/>
@@ -1002,10 +1033,39 @@
       </w:pPr>
       <w:r>
         <w:rPr>
+          <w:lang w:val="en-US" w:eastAsia="es-PA"/>
+        </w:rPr>
+        <w:lastRenderedPageBreak/>
+        <w:tab/>
+        <w:t>The server should only allocate the receive buffer once this hash has been received and verified. Finally, the server should also reply an acknowledgement upon receiving the hash, as shown in the figure below.</w:t>
+      </w:r>
+      <w:r>
+        <w:rPr>
+          <w:lang w:val="en-US" w:eastAsia="es-PA"/>
+        </w:rPr>
+        <w:t xml:space="preserve"> The idea of using a four way handshake that requires work on the client’s part before allocating resources can help mitigate some attack vectors such as SYN floods. </w:t>
+      </w:r>
+    </w:p>
+    <w:p>
+      <w:pPr>
+        <w:jc w:val="both"/>
+        <w:rPr>
+          <w:lang w:val="en-US" w:eastAsia="es-PA"/>
+        </w:rPr>
+      </w:pPr>
+    </w:p>
+    <w:p>
+      <w:pPr>
+        <w:jc w:val="both"/>
+        <w:rPr>
+          <w:lang w:val="en-US" w:eastAsia="es-PA"/>
+        </w:rPr>
+      </w:pPr>
+      <w:r>
+        <w:rPr>
           <w:noProof/>
           <w:lang w:eastAsia="es-PA"/>
         </w:rPr>
-        <w:lastRenderedPageBreak/>
         <mc:AlternateContent>
           <mc:Choice Requires="wpc">
             <w:drawing>
@@ -1204,7 +1264,7 @@
                         <wps:cNvSpPr/>
                         <wps:spPr>
                           <a:xfrm>
-                            <a:off x="4191295" y="1532931"/>
+                            <a:off x="4197940" y="938571"/>
                             <a:ext cx="944880" cy="410718"/>
                           </a:xfrm>
                           <a:prstGeom prst="rect">
@@ -1758,40 +1818,6 @@
                         <wps:bodyPr/>
                       </wps:wsp>
                       <wps:wsp>
-                        <wps:cNvPr id="32" name="Elbow Connector 32"/>
-                        <wps:cNvCnPr>
-                          <a:stCxn id="21" idx="2"/>
-                          <a:endCxn id="23" idx="0"/>
-                        </wps:cNvCnPr>
-                        <wps:spPr>
-                          <a:xfrm rot="16200000" flipH="1">
-                            <a:off x="3677516" y="546712"/>
-                            <a:ext cx="183642" cy="1788795"/>
-                          </a:xfrm>
-                          <a:prstGeom prst="bentConnector3">
-                            <a:avLst/>
-                          </a:prstGeom>
-                          <a:ln>
-                            <a:tailEnd type="triangle"/>
-                          </a:ln>
-                        </wps:spPr>
-                        <wps:style>
-                          <a:lnRef idx="1">
-                            <a:schemeClr val="accent1"/>
-                          </a:lnRef>
-                          <a:fillRef idx="0">
-                            <a:schemeClr val="accent1"/>
-                          </a:fillRef>
-                          <a:effectRef idx="0">
-                            <a:schemeClr val="accent1"/>
-                          </a:effectRef>
-                          <a:fontRef idx="minor">
-                            <a:schemeClr val="tx1"/>
-                          </a:fontRef>
-                        </wps:style>
-                        <wps:bodyPr/>
-                      </wps:wsp>
-                      <wps:wsp>
                         <wps:cNvPr id="38" name="Elbow Connector 38"/>
                         <wps:cNvCnPr>
                           <a:stCxn id="22" idx="2"/>
@@ -1801,40 +1827,6 @@
                           <a:xfrm rot="16200000" flipH="1">
                             <a:off x="1463462" y="1477431"/>
                             <a:ext cx="472821" cy="1405255"/>
-                          </a:xfrm>
-                          <a:prstGeom prst="bentConnector2">
-                            <a:avLst/>
-                          </a:prstGeom>
-                          <a:ln>
-                            <a:tailEnd type="triangle"/>
-                          </a:ln>
-                        </wps:spPr>
-                        <wps:style>
-                          <a:lnRef idx="1">
-                            <a:schemeClr val="accent1"/>
-                          </a:lnRef>
-                          <a:fillRef idx="0">
-                            <a:schemeClr val="accent1"/>
-                          </a:fillRef>
-                          <a:effectRef idx="0">
-                            <a:schemeClr val="accent1"/>
-                          </a:effectRef>
-                          <a:fontRef idx="minor">
-                            <a:schemeClr val="tx1"/>
-                          </a:fontRef>
-                        </wps:style>
-                        <wps:bodyPr/>
-                      </wps:wsp>
-                      <wps:wsp>
-                        <wps:cNvPr id="39" name="Elbow Connector 39"/>
-                        <wps:cNvCnPr>
-                          <a:stCxn id="23" idx="2"/>
-                          <a:endCxn id="24" idx="3"/>
-                        </wps:cNvCnPr>
-                        <wps:spPr>
-                          <a:xfrm rot="5400000">
-                            <a:off x="3769148" y="1521882"/>
-                            <a:ext cx="472821" cy="1316355"/>
                           </a:xfrm>
                           <a:prstGeom prst="bentConnector2">
                             <a:avLst/>
@@ -2312,7 +2304,7 @@
                         <wps:spPr>
                           <a:xfrm>
                             <a:off x="3347085" y="407670"/>
-                            <a:ext cx="1316650" cy="1125261"/>
+                            <a:ext cx="1323295" cy="530901"/>
                           </a:xfrm>
                           <a:prstGeom prst="bentConnector2">
                             <a:avLst/>
@@ -2342,8 +2334,8 @@
                         <wps:cNvSpPr txBox="1"/>
                         <wps:spPr>
                           <a:xfrm>
-                            <a:off x="3637915" y="2180631"/>
-                            <a:ext cx="912495" cy="463550"/>
+                            <a:off x="3600111" y="1349289"/>
+                            <a:ext cx="1098550" cy="463550"/>
                           </a:xfrm>
                           <a:prstGeom prst="rect">
                             <a:avLst/>
@@ -2392,7 +2384,16 @@
                                   <w:szCs w:val="22"/>
                                   <w:lang w:val="en-US"/>
                                 </w:rPr>
-                                <w:t>SYN + ACK</w:t>
+                                <w:t xml:space="preserve">SYN + </w:t>
+                              </w:r>
+                              <w:r>
+                                <w:rPr>
+                                  <w:rFonts w:eastAsia="Calibri"/>
+                                  <w:sz w:val="22"/>
+                                  <w:szCs w:val="22"/>
+                                  <w:lang w:val="en-US"/>
+                                </w:rPr>
+                                <w:t>NONCE</w:t>
                               </w:r>
                             </w:p>
                             <w:p>
@@ -2401,6 +2402,24 @@
                                 <w:spacing w:before="0" w:beforeAutospacing="0" w:after="0" w:afterAutospacing="0" w:line="256" w:lineRule="auto"/>
                                 <w:jc w:val="center"/>
                               </w:pPr>
+                              <w:r>
+                                <w:rPr>
+                                  <w:rFonts w:eastAsia="Calibri"/>
+                                  <w:sz w:val="22"/>
+                                  <w:szCs w:val="22"/>
+                                  <w:lang w:val="en-US"/>
+                                </w:rPr>
+                                <w:t>HASH</w:t>
+                              </w:r>
+                              <w:r>
+                                <w:rPr>
+                                  <w:rFonts w:eastAsia="Calibri"/>
+                                  <w:sz w:val="22"/>
+                                  <w:szCs w:val="22"/>
+                                  <w:lang w:val="en-US"/>
+                                </w:rPr>
+                                <w:t xml:space="preserve"> + </w:t>
+                              </w:r>
                               <w:r>
                                 <w:rPr>
                                   <w:rFonts w:eastAsia="Calibri"/>
@@ -2426,7 +2445,7 @@
                         <wps:spPr>
                           <a:xfrm>
                             <a:off x="1170600" y="2184060"/>
-                            <a:ext cx="484505" cy="463550"/>
+                            <a:ext cx="1013460" cy="463550"/>
                           </a:xfrm>
                           <a:prstGeom prst="rect">
                             <a:avLst/>
@@ -2475,7 +2494,16 @@
                                   <w:szCs w:val="22"/>
                                   <w:lang w:val="en-US"/>
                                 </w:rPr>
-                                <w:t>ACK</w:t>
+                                <w:t>HASH</w:t>
+                              </w:r>
+                              <w:r>
+                                <w:rPr>
+                                  <w:rFonts w:eastAsia="Calibri"/>
+                                  <w:sz w:val="22"/>
+                                  <w:szCs w:val="22"/>
+                                  <w:lang w:val="en-US"/>
+                                </w:rPr>
+                                <w:t xml:space="preserve"> + ACK</w:t>
                               </w:r>
                             </w:p>
                             <w:p>
@@ -2485,13 +2513,7 @@
                                 <w:jc w:val="center"/>
                               </w:pPr>
                               <w:r>
-                                <w:rPr>
-                                  <w:rFonts w:eastAsia="Calibri"/>
-                                  <w:sz w:val="22"/>
-                                  <w:szCs w:val="22"/>
-                                  <w:lang w:val="en-US"/>
-                                </w:rPr>
-                                <w:t>Ø</w:t>
+                                <w:t>ACK</w:t>
                               </w:r>
                             </w:p>
                             <w:p>
@@ -2515,8 +2537,8 @@
                         <wps:cNvSpPr txBox="1"/>
                         <wps:spPr>
                           <a:xfrm>
-                            <a:off x="1489710" y="1208700"/>
-                            <a:ext cx="912495" cy="463550"/>
+                            <a:off x="1316310" y="1205820"/>
+                            <a:ext cx="1542415" cy="463550"/>
                           </a:xfrm>
                           <a:prstGeom prst="rect">
                             <a:avLst/>
@@ -2581,7 +2603,16 @@
                                   <w:szCs w:val="22"/>
                                   <w:lang w:val="en-US"/>
                                 </w:rPr>
-                                <w:t>SYN + ACK</w:t>
+                                <w:t xml:space="preserve">SYN + </w:t>
+                              </w:r>
+                              <w:r>
+                                <w:rPr>
+                                  <w:rFonts w:eastAsia="Calibri"/>
+                                  <w:sz w:val="22"/>
+                                  <w:szCs w:val="22"/>
+                                  <w:lang w:val="en-US"/>
+                                </w:rPr>
+                                <w:t>ACK + NONCE</w:t>
                               </w:r>
                             </w:p>
                           </w:txbxContent>
@@ -3076,123 +3107,6 @@
                         </wps:bodyPr>
                       </wps:wsp>
                       <wps:wsp>
-                        <wps:cNvPr id="74" name="Straight Arrow Connector 74"/>
-                        <wps:cNvCnPr>
-                          <a:stCxn id="23" idx="1"/>
-                          <a:endCxn id="22" idx="3"/>
-                        </wps:cNvCnPr>
-                        <wps:spPr>
-                          <a:xfrm flipH="1">
-                            <a:off x="1469685" y="1738290"/>
-                            <a:ext cx="2721610" cy="0"/>
-                          </a:xfrm>
-                          <a:prstGeom prst="straightConnector1">
-                            <a:avLst/>
-                          </a:prstGeom>
-                          <a:ln>
-                            <a:tailEnd type="triangle"/>
-                          </a:ln>
-                        </wps:spPr>
-                        <wps:style>
-                          <a:lnRef idx="1">
-                            <a:schemeClr val="accent1"/>
-                          </a:lnRef>
-                          <a:fillRef idx="0">
-                            <a:schemeClr val="accent1"/>
-                          </a:fillRef>
-                          <a:effectRef idx="0">
-                            <a:schemeClr val="accent1"/>
-                          </a:effectRef>
-                          <a:fontRef idx="minor">
-                            <a:schemeClr val="tx1"/>
-                          </a:fontRef>
-                        </wps:style>
-                        <wps:bodyPr/>
-                      </wps:wsp>
-                      <wps:wsp>
-                        <wps:cNvPr id="75" name="Text Box 56"/>
-                        <wps:cNvSpPr txBox="1"/>
-                        <wps:spPr>
-                          <a:xfrm>
-                            <a:off x="2519340" y="1502451"/>
-                            <a:ext cx="912495" cy="463550"/>
-                          </a:xfrm>
-                          <a:prstGeom prst="rect">
-                            <a:avLst/>
-                          </a:prstGeom>
-                          <a:noFill/>
-                          <a:ln w="6350">
-                            <a:noFill/>
-                          </a:ln>
-                          <a:effectLst/>
-                        </wps:spPr>
-                        <wps:style>
-                          <a:lnRef idx="0">
-                            <a:schemeClr val="accent1"/>
-                          </a:lnRef>
-                          <a:fillRef idx="0">
-                            <a:schemeClr val="accent1"/>
-                          </a:fillRef>
-                          <a:effectRef idx="0">
-                            <a:schemeClr val="accent1"/>
-                          </a:effectRef>
-                          <a:fontRef idx="minor">
-                            <a:schemeClr val="dk1"/>
-                          </a:fontRef>
-                        </wps:style>
-                        <wps:txbx>
-                          <w:txbxContent>
-                            <w:p>
-                              <w:pPr>
-                                <w:pStyle w:val="NormalWeb"/>
-                                <w:pBdr>
-                                  <w:bottom w:val="single" w:sz="6" w:space="1" w:color="auto"/>
-                                </w:pBdr>
-                                <w:spacing w:before="0" w:beforeAutospacing="0" w:after="0" w:afterAutospacing="0" w:line="252" w:lineRule="auto"/>
-                                <w:jc w:val="center"/>
-                                <w:rPr>
-                                  <w:rFonts w:eastAsia="Calibri"/>
-                                  <w:sz w:val="22"/>
-                                  <w:szCs w:val="22"/>
-                                  <w:lang w:val="en-US"/>
-                                </w:rPr>
-                              </w:pPr>
-                              <w:r>
-                                <w:rPr>
-                                  <w:rFonts w:eastAsia="Calibri"/>
-                                  <w:sz w:val="22"/>
-                                  <w:szCs w:val="22"/>
-                                  <w:lang w:val="en-US"/>
-                                </w:rPr>
-                                <w:t>SYN</w:t>
-                              </w:r>
-                            </w:p>
-                            <w:p>
-                              <w:pPr>
-                                <w:pStyle w:val="NormalWeb"/>
-                                <w:spacing w:before="0" w:beforeAutospacing="0" w:after="0" w:afterAutospacing="0" w:line="252" w:lineRule="auto"/>
-                                <w:jc w:val="center"/>
-                              </w:pPr>
-                              <w:r>
-                                <w:rPr>
-                                  <w:rFonts w:eastAsia="Calibri"/>
-                                  <w:sz w:val="22"/>
-                                  <w:szCs w:val="22"/>
-                                  <w:lang w:val="en-US"/>
-                                </w:rPr>
-                                <w:t>SYN + ACK</w:t>
-                              </w:r>
-                            </w:p>
-                          </w:txbxContent>
-                        </wps:txbx>
-                        <wps:bodyPr rot="0" spcFirstLastPara="0" vert="horz" wrap="none" lIns="91440" tIns="45720" rIns="91440" bIns="45720" numCol="1" spcCol="0" rtlCol="0" fromWordArt="0" anchor="t" anchorCtr="0" forceAA="0" compatLnSpc="1">
-                          <a:prstTxWarp prst="textNoShape">
-                            <a:avLst/>
-                          </a:prstTxWarp>
-                          <a:noAutofit/>
-                        </wps:bodyPr>
-                      </wps:wsp>
-                      <wps:wsp>
                         <wps:cNvPr id="76" name="Text Box 56"/>
                         <wps:cNvSpPr txBox="1"/>
                         <wps:spPr>
@@ -3554,6 +3468,212 @@
                           <a:noAutofit/>
                         </wps:bodyPr>
                       </wps:wsp>
+                      <wps:wsp>
+                        <wps:cNvPr id="64" name="Rectangle 64"/>
+                        <wps:cNvSpPr/>
+                        <wps:spPr>
+                          <a:xfrm>
+                            <a:off x="4191000" y="1770421"/>
+                            <a:ext cx="944880" cy="410210"/>
+                          </a:xfrm>
+                          <a:prstGeom prst="rect">
+                            <a:avLst/>
+                          </a:prstGeom>
+                        </wps:spPr>
+                        <wps:style>
+                          <a:lnRef idx="1">
+                            <a:schemeClr val="accent1"/>
+                          </a:lnRef>
+                          <a:fillRef idx="2">
+                            <a:schemeClr val="accent1"/>
+                          </a:fillRef>
+                          <a:effectRef idx="1">
+                            <a:schemeClr val="accent1"/>
+                          </a:effectRef>
+                          <a:fontRef idx="minor">
+                            <a:schemeClr val="dk1"/>
+                          </a:fontRef>
+                        </wps:style>
+                        <wps:txbx>
+                          <w:txbxContent>
+                            <w:p>
+                              <w:pPr>
+                                <w:pStyle w:val="NormalWeb"/>
+                                <w:spacing w:before="0" w:beforeAutospacing="0" w:after="0" w:afterAutospacing="0" w:line="254" w:lineRule="auto"/>
+                                <w:jc w:val="center"/>
+                              </w:pPr>
+                              <w:r>
+                                <w:rPr>
+                                  <w:rFonts w:eastAsia="Calibri"/>
+                                  <w:b/>
+                                  <w:bCs/>
+                                  <w:sz w:val="22"/>
+                                  <w:szCs w:val="22"/>
+                                  <w:lang w:val="en-US"/>
+                                </w:rPr>
+                                <w:t>MIC Received</w:t>
+                              </w:r>
+                            </w:p>
+                          </w:txbxContent>
+                        </wps:txbx>
+                        <wps:bodyPr rot="0" spcFirstLastPara="0" vert="horz" wrap="square" lIns="91440" tIns="45720" rIns="91440" bIns="45720" numCol="1" spcCol="0" rtlCol="0" fromWordArt="0" anchor="ctr" anchorCtr="0" forceAA="0" compatLnSpc="1">
+                          <a:prstTxWarp prst="textNoShape">
+                            <a:avLst/>
+                          </a:prstTxWarp>
+                          <a:noAutofit/>
+                        </wps:bodyPr>
+                      </wps:wsp>
+                      <wps:wsp>
+                        <wps:cNvPr id="5" name="Straight Arrow Connector 5"/>
+                        <wps:cNvCnPr>
+                          <a:stCxn id="23" idx="2"/>
+                          <a:endCxn id="64" idx="0"/>
+                        </wps:cNvCnPr>
+                        <wps:spPr>
+                          <a:xfrm flipH="1">
+                            <a:off x="4663440" y="1349289"/>
+                            <a:ext cx="6940" cy="421132"/>
+                          </a:xfrm>
+                          <a:prstGeom prst="straightConnector1">
+                            <a:avLst/>
+                          </a:prstGeom>
+                          <a:ln>
+                            <a:tailEnd type="triangle"/>
+                          </a:ln>
+                        </wps:spPr>
+                        <wps:style>
+                          <a:lnRef idx="1">
+                            <a:schemeClr val="accent1"/>
+                          </a:lnRef>
+                          <a:fillRef idx="0">
+                            <a:schemeClr val="accent1"/>
+                          </a:fillRef>
+                          <a:effectRef idx="0">
+                            <a:schemeClr val="accent1"/>
+                          </a:effectRef>
+                          <a:fontRef idx="minor">
+                            <a:schemeClr val="tx1"/>
+                          </a:fontRef>
+                        </wps:style>
+                        <wps:bodyPr/>
+                      </wps:wsp>
+                      <wps:wsp>
+                        <wps:cNvPr id="7" name="Elbow Connector 7"/>
+                        <wps:cNvCnPr>
+                          <a:stCxn id="64" idx="2"/>
+                          <a:endCxn id="24" idx="3"/>
+                        </wps:cNvCnPr>
+                        <wps:spPr>
+                          <a:xfrm rot="5400000">
+                            <a:off x="3887491" y="1640520"/>
+                            <a:ext cx="235839" cy="1316060"/>
+                          </a:xfrm>
+                          <a:prstGeom prst="bentConnector2">
+                            <a:avLst/>
+                          </a:prstGeom>
+                          <a:ln>
+                            <a:tailEnd type="triangle"/>
+                          </a:ln>
+                        </wps:spPr>
+                        <wps:style>
+                          <a:lnRef idx="1">
+                            <a:schemeClr val="accent1"/>
+                          </a:lnRef>
+                          <a:fillRef idx="0">
+                            <a:schemeClr val="accent1"/>
+                          </a:fillRef>
+                          <a:effectRef idx="0">
+                            <a:schemeClr val="accent1"/>
+                          </a:effectRef>
+                          <a:fontRef idx="minor">
+                            <a:schemeClr val="tx1"/>
+                          </a:fontRef>
+                        </wps:style>
+                        <wps:bodyPr/>
+                      </wps:wsp>
+                      <wps:wsp>
+                        <wps:cNvPr id="67" name="Text Box 56"/>
+                        <wps:cNvSpPr txBox="1"/>
+                        <wps:spPr>
+                          <a:xfrm>
+                            <a:off x="3656875" y="2184060"/>
+                            <a:ext cx="484505" cy="463550"/>
+                          </a:xfrm>
+                          <a:prstGeom prst="rect">
+                            <a:avLst/>
+                          </a:prstGeom>
+                          <a:noFill/>
+                          <a:ln w="6350">
+                            <a:noFill/>
+                          </a:ln>
+                          <a:effectLst/>
+                        </wps:spPr>
+                        <wps:style>
+                          <a:lnRef idx="0">
+                            <a:schemeClr val="accent1"/>
+                          </a:lnRef>
+                          <a:fillRef idx="0">
+                            <a:schemeClr val="accent1"/>
+                          </a:fillRef>
+                          <a:effectRef idx="0">
+                            <a:schemeClr val="accent1"/>
+                          </a:effectRef>
+                          <a:fontRef idx="minor">
+                            <a:schemeClr val="dk1"/>
+                          </a:fontRef>
+                        </wps:style>
+                        <wps:txbx>
+                          <w:txbxContent>
+                            <w:p>
+                              <w:pPr>
+                                <w:pStyle w:val="NormalWeb"/>
+                                <w:pBdr>
+                                  <w:bottom w:val="single" w:sz="6" w:space="1" w:color="auto"/>
+                                </w:pBdr>
+                                <w:spacing w:before="0" w:beforeAutospacing="0" w:after="0" w:afterAutospacing="0" w:line="252" w:lineRule="auto"/>
+                                <w:jc w:val="center"/>
+                                <w:rPr>
+                                  <w:rFonts w:eastAsia="Calibri"/>
+                                  <w:sz w:val="22"/>
+                                  <w:szCs w:val="22"/>
+                                  <w:lang w:val="en-US"/>
+                                </w:rPr>
+                              </w:pPr>
+                              <w:r>
+                                <w:rPr>
+                                  <w:rFonts w:eastAsia="Calibri"/>
+                                  <w:sz w:val="22"/>
+                                  <w:szCs w:val="22"/>
+                                  <w:lang w:val="en-US"/>
+                                </w:rPr>
+                                <w:t>ACK</w:t>
+                              </w:r>
+                            </w:p>
+                            <w:p>
+                              <w:pPr>
+                                <w:pStyle w:val="NormalWeb"/>
+                                <w:spacing w:before="0" w:beforeAutospacing="0" w:after="0" w:afterAutospacing="0" w:line="252" w:lineRule="auto"/>
+                                <w:jc w:val="center"/>
+                              </w:pPr>
+                              <w:r>
+                                <w:rPr>
+                                  <w:rFonts w:eastAsia="Calibri"/>
+                                  <w:sz w:val="22"/>
+                                  <w:szCs w:val="22"/>
+                                  <w:lang w:val="en-US"/>
+                                </w:rPr>
+                                <w:t>Ø</w:t>
+                              </w:r>
+                            </w:p>
+                          </w:txbxContent>
+                        </wps:txbx>
+                        <wps:bodyPr rot="0" spcFirstLastPara="0" vert="horz" wrap="none" lIns="91440" tIns="45720" rIns="91440" bIns="45720" numCol="1" spcCol="0" rtlCol="0" fromWordArt="0" anchor="t" anchorCtr="0" forceAA="0" compatLnSpc="1">
+                          <a:prstTxWarp prst="textNoShape">
+                            <a:avLst/>
+                          </a:prstTxWarp>
+                          <a:noAutofit/>
+                        </wps:bodyPr>
+                      </wps:wsp>
                     </wpc:wpc>
                   </a:graphicData>
                 </a:graphic>
@@ -3562,7 +3682,7 @@
           </mc:Choice>
           <mc:Fallback>
             <w:pict>
-              <v:group id="Canvas 3" o:spid="_x0000_s1026" editas="canvas" style="width:6in;height:454.2pt;mso-position-horizontal-relative:char;mso-position-vertical-relative:line" coordsize="54864,57683" o:gfxdata="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">
+              <v:group id="Canvas 3" o:spid="_x0000_s1026" editas="canvas" style="width:6in;height:454.2pt;mso-position-horizontal-relative:char;mso-position-vertical-relative:line" coordsize="54864,57683" o:gfxdata="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">
                 <v:shapetype id="_x0000_t75" coordsize="21600,21600" o:spt="75" o:preferrelative="t" path="m@4@5l@4@11@9@11@9@5xe" filled="f" stroked="f">
                   <v:stroke joinstyle="miter"/>
                   <v:formulas>
@@ -3680,7 +3800,7 @@
                     </w:txbxContent>
                   </v:textbox>
                 </v:rect>
-                <v:rect id="Rectangle 23" o:spid="_x0000_s1031" style="position:absolute;left:41912;top:15329;width:9449;height:4107;visibility:visible;mso-wrap-style:square;v-text-anchor:middle" o:gfxdata="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" fillcolor="#91bce3 [2164]" strokecolor="#5b9bd5 [3204]" strokeweight=".5pt">
+                <v:rect id="Rectangle 23" o:spid="_x0000_s1031" style="position:absolute;left:41979;top:9385;width:9449;height:4107;visibility:visible;mso-wrap-style:square;v-text-anchor:middle" o:gfxdata="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" fillcolor="#91bce3 [2164]" strokecolor="#5b9bd5 [3204]" strokeweight=".5pt">
                   <v:fill color2="#7aaddd [2612]" rotate="t" colors="0 #b1cbe9;.5 #a3c1e5;1 #92b9e4" focus="100%" type="gradient">
                     <o:fill v:ext="view" type="gradientUnscaled"/>
                   </v:fill>
@@ -3967,42 +4087,36 @@
                 <v:shape id="Elbow Connector 31" o:spid="_x0000_s1040" type="#_x0000_t34" style="position:absolute;left:18442;top:5022;width:1837;height:18777;rotation:90;visibility:visible;mso-wrap-style:square" o:connectortype="elbow" o:gfxdata="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" strokecolor="#5b9bd5 [3204]" strokeweight=".5pt">
                   <v:stroke endarrow="block"/>
                 </v:shape>
-                <v:shape id="Elbow Connector 32" o:spid="_x0000_s1041" type="#_x0000_t34" style="position:absolute;left:36774;top:5467;width:1837;height:17888;rotation:90;flip:x;visibility:visible;mso-wrap-style:square" o:connectortype="elbow" o:gfxdata="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" strokecolor="#5b9bd5 [3204]" strokeweight=".5pt">
-                  <v:stroke endarrow="block"/>
-                </v:shape>
                 <v:shapetype id="_x0000_t33" coordsize="21600,21600" o:spt="33" o:oned="t" path="m,l21600,r,21600e" filled="f">
                   <v:stroke joinstyle="miter"/>
                   <v:path arrowok="t" fillok="f" o:connecttype="none"/>
                   <o:lock v:ext="edit" shapetype="t"/>
                 </v:shapetype>
-                <v:shape id="Elbow Connector 38" o:spid="_x0000_s1042" type="#_x0000_t33" style="position:absolute;left:14635;top:14773;width:4728;height:14053;rotation:90;flip:x;visibility:visible;mso-wrap-style:square" o:connectortype="elbow" o:gfxdata="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" strokecolor="#5b9bd5 [3204]" strokeweight=".5pt">
+                <v:shape id="Elbow Connector 38" o:spid="_x0000_s1041" type="#_x0000_t33" style="position:absolute;left:14635;top:14773;width:4728;height:14053;rotation:90;flip:x;visibility:visible;mso-wrap-style:square" o:connectortype="elbow" o:gfxdata="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" strokecolor="#5b9bd5 [3204]" strokeweight=".5pt">
                   <v:stroke endarrow="block"/>
                 </v:shape>
-                <v:shape id="Elbow Connector 39" o:spid="_x0000_s1043" type="#_x0000_t33" style="position:absolute;left:37691;top:15218;width:4728;height:13164;rotation:90;visibility:visible;mso-wrap-style:square" o:connectortype="elbow" o:gfxdata="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" strokecolor="#5b9bd5 [3204]" strokeweight=".5pt">
+                <v:shape id="Straight Arrow Connector 45" o:spid="_x0000_s1042" type="#_x0000_t32" style="position:absolute;left:28749;top:35743;width:0;height:7704;visibility:visible;mso-wrap-style:square" o:connectortype="straight" o:gfxdata="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" strokecolor="#5b9bd5 [3204]" strokeweight=".5pt">
+                  <v:stroke endarrow="block" joinstyle="miter"/>
+                </v:shape>
+                <v:shape id="Straight Arrow Connector 47" o:spid="_x0000_s1043" type="#_x0000_t32" style="position:absolute;left:14696;top:33689;width:9329;height:0;visibility:visible;mso-wrap-style:square" o:connectortype="straight" o:gfxdata="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" strokecolor="#5b9bd5 [3204]" strokeweight=".5pt">
+                  <v:stroke endarrow="block" joinstyle="miter"/>
+                </v:shape>
+                <v:shape id="Straight Arrow Connector 48" o:spid="_x0000_s1044" type="#_x0000_t32" style="position:absolute;left:9972;top:35743;width:0;height:7704;visibility:visible;mso-wrap-style:square" o:connectortype="straight" o:gfxdata="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" strokecolor="#5b9bd5 [3204]" strokeweight=".5pt">
+                  <v:stroke endarrow="block" joinstyle="miter"/>
+                </v:shape>
+                <v:shape id="Elbow Connector 49" o:spid="_x0000_s1045" type="#_x0000_t34" style="position:absolute;left:16652;top:19538;width:5418;height:18777;rotation:90;visibility:visible;mso-wrap-style:square" o:connectortype="elbow" o:gfxdata="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" strokecolor="#5b9bd5 [3204]" strokeweight=".5pt">
                   <v:stroke endarrow="block"/>
                 </v:shape>
-                <v:shape id="Straight Arrow Connector 45" o:spid="_x0000_s1044" type="#_x0000_t32" style="position:absolute;left:28749;top:35743;width:0;height:7704;visibility:visible;mso-wrap-style:square" o:connectortype="straight" o:gfxdata="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" strokecolor="#5b9bd5 [3204]" strokeweight=".5pt">
+                <v:shape id="Elbow Connector 50" o:spid="_x0000_s1046" type="#_x0000_t34" style="position:absolute;left:34984;top:19983;width:5418;height:17888;rotation:90;flip:x;visibility:visible;mso-wrap-style:square" o:connectortype="elbow" o:gfxdata="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" strokecolor="#5b9bd5 [3204]" strokeweight=".5pt">
+                  <v:stroke endarrow="block"/>
+                </v:shape>
+                <v:shape id="Straight Arrow Connector 51" o:spid="_x0000_s1047" type="#_x0000_t32" style="position:absolute;left:46634;top:35743;width:3;height:7932;flip:x;visibility:visible;mso-wrap-style:square" o:connectortype="straight" o:gfxdata="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" strokecolor="#5b9bd5 [3204]" strokeweight=".5pt">
                   <v:stroke endarrow="block" joinstyle="miter"/>
                 </v:shape>
-                <v:shape id="Straight Arrow Connector 47" o:spid="_x0000_s1045" type="#_x0000_t32" style="position:absolute;left:14696;top:33689;width:9329;height:0;visibility:visible;mso-wrap-style:square" o:connectortype="straight" o:gfxdata="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" strokecolor="#5b9bd5 [3204]" strokeweight=".5pt">
+                <v:shape id="Straight Arrow Connector 52" o:spid="_x0000_s1048" type="#_x0000_t32" style="position:absolute;left:14696;top:45500;width:9329;height:0;visibility:visible;mso-wrap-style:square" o:connectortype="straight" o:gfxdata="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" strokecolor="#5b9bd5 [3204]" strokeweight=".5pt">
                   <v:stroke endarrow="block" joinstyle="miter"/>
                 </v:shape>
-                <v:shape id="Straight Arrow Connector 48" o:spid="_x0000_s1046" type="#_x0000_t32" style="position:absolute;left:9972;top:35743;width:0;height:7704;visibility:visible;mso-wrap-style:square" o:connectortype="straight" o:gfxdata="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" strokecolor="#5b9bd5 [3204]" strokeweight=".5pt">
-                  <v:stroke endarrow="block" joinstyle="miter"/>
-                </v:shape>
-                <v:shape id="Elbow Connector 49" o:spid="_x0000_s1047" type="#_x0000_t34" style="position:absolute;left:16652;top:19538;width:5418;height:18777;rotation:90;visibility:visible;mso-wrap-style:square" o:connectortype="elbow" o:gfxdata="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" strokecolor="#5b9bd5 [3204]" strokeweight=".5pt">
-                  <v:stroke endarrow="block"/>
-                </v:shape>
-                <v:shape id="Elbow Connector 50" o:spid="_x0000_s1048" type="#_x0000_t34" style="position:absolute;left:34984;top:19983;width:5418;height:17888;rotation:90;flip:x;visibility:visible;mso-wrap-style:square" o:connectortype="elbow" o:gfxdata="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" strokecolor="#5b9bd5 [3204]" strokeweight=".5pt">
-                  <v:stroke endarrow="block"/>
-                </v:shape>
-                <v:shape id="Straight Arrow Connector 51" o:spid="_x0000_s1049" type="#_x0000_t32" style="position:absolute;left:46634;top:35743;width:3;height:7932;flip:x;visibility:visible;mso-wrap-style:square" o:connectortype="straight" o:gfxdata="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" strokecolor="#5b9bd5 [3204]" strokeweight=".5pt">
-                  <v:stroke endarrow="block" joinstyle="miter"/>
-                </v:shape>
-                <v:shape id="Straight Arrow Connector 52" o:spid="_x0000_s1050" type="#_x0000_t32" style="position:absolute;left:14696;top:45500;width:9329;height:0;visibility:visible;mso-wrap-style:square" o:connectortype="straight" o:gfxdata="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" strokecolor="#5b9bd5 [3204]" strokeweight=".5pt">
-                  <v:stroke endarrow="block" joinstyle="miter"/>
-                </v:shape>
-                <v:rect id="Rectangle 53" o:spid="_x0000_s1051" style="position:absolute;left:24022;top:51711;width:9448;height:4102;visibility:visible;mso-wrap-style:square;v-text-anchor:middle" o:gfxdata="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" fillcolor="#91bce3 [2164]" strokecolor="#5b9bd5 [3204]" strokeweight=".5pt">
+                <v:rect id="Rectangle 53" o:spid="_x0000_s1049" style="position:absolute;left:24022;top:51711;width:9448;height:4102;visibility:visible;mso-wrap-style:square;v-text-anchor:middle" o:gfxdata="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" fillcolor="#91bce3 [2164]" strokecolor="#5b9bd5 [3204]" strokeweight=".5pt">
                   <v:fill color2="#7aaddd [2612]" rotate="t" colors="0 #b1cbe9;.5 #a3c1e5;1 #92b9e4" focus="100%" type="gradient">
                     <o:fill v:ext="view" type="gradientUnscaled"/>
                   </v:fill>
@@ -4029,17 +4143,17 @@
                     </w:txbxContent>
                   </v:textbox>
                 </v:rect>
-                <v:shape id="Straight Arrow Connector 54" o:spid="_x0000_s1052" type="#_x0000_t32" style="position:absolute;left:28746;top:47554;width:3;height:4157;flip:x;visibility:visible;mso-wrap-style:square" o:connectortype="straight" o:gfxdata="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" strokecolor="#5b9bd5 [3204]" strokeweight=".5pt">
+                <v:shape id="Straight Arrow Connector 54" o:spid="_x0000_s1050" type="#_x0000_t32" style="position:absolute;left:28746;top:47554;width:3;height:4157;flip:x;visibility:visible;mso-wrap-style:square" o:connectortype="straight" o:gfxdata="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" strokecolor="#5b9bd5 [3204]" strokeweight=".5pt">
                   <v:stroke endarrow="block" joinstyle="miter"/>
                 </v:shape>
-                <v:shape id="Elbow Connector 55" o:spid="_x0000_s1053" type="#_x0000_t33" style="position:absolute;left:37062;top:44190;width:5980;height:13164;rotation:90;visibility:visible;mso-wrap-style:square" o:connectortype="elbow" o:gfxdata="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" strokecolor="#5b9bd5 [3204]" strokeweight=".5pt">
+                <v:shape id="Elbow Connector 55" o:spid="_x0000_s1051" type="#_x0000_t33" style="position:absolute;left:37062;top:44190;width:5980;height:13164;rotation:90;visibility:visible;mso-wrap-style:square" o:connectortype="elbow" o:gfxdata="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" strokecolor="#5b9bd5 [3204]" strokeweight=".5pt">
                   <v:stroke endarrow="block"/>
                 </v:shape>
                 <v:shapetype id="_x0000_t202" coordsize="21600,21600" o:spt="202" path="m,l,21600r21600,l21600,xe">
                   <v:stroke joinstyle="miter"/>
                   <v:path gradientshapeok="t" o:connecttype="rect"/>
                 </v:shapetype>
-                <v:shape id="Text Box 56" o:spid="_x0000_s1054" type="#_x0000_t202" style="position:absolute;left:46024;top:4712;width:7760;height:4636;visibility:visible;mso-wrap-style:none;v-text-anchor:top" o:gfxdata="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" filled="f" stroked="f" strokeweight=".5pt">
+                <v:shape id="Text Box 56" o:spid="_x0000_s1052" type="#_x0000_t202" style="position:absolute;left:46024;top:4712;width:7760;height:4636;visibility:visible;mso-wrap-style:none;v-text-anchor:top" o:gfxdata="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" filled="f" stroked="f" strokeweight=".5pt">
                   <v:textbox>
                     <w:txbxContent>
                       <w:p>
@@ -4084,10 +4198,10 @@
                     </w:txbxContent>
                   </v:textbox>
                 </v:shape>
-                <v:shape id="Elbow Connector 57" o:spid="_x0000_s1055" type="#_x0000_t33" style="position:absolute;left:33470;top:4076;width:13167;height:11253;visibility:visible;mso-wrap-style:square" o:connectortype="elbow" o:gfxdata="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" strokecolor="#5b9bd5 [3204]" strokeweight=".5pt">
+                <v:shape id="Elbow Connector 57" o:spid="_x0000_s1053" type="#_x0000_t33" style="position:absolute;left:33470;top:4076;width:13233;height:5309;visibility:visible;mso-wrap-style:square" o:connectortype="elbow" o:gfxdata="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" strokecolor="#5b9bd5 [3204]" strokeweight=".5pt">
                   <v:stroke endarrow="block"/>
                 </v:shape>
-                <v:shape id="Text Box 56" o:spid="_x0000_s1056" type="#_x0000_t202" style="position:absolute;left:36379;top:21806;width:9125;height:4635;visibility:visible;mso-wrap-style:none;v-text-anchor:top" o:gfxdata="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" filled="f" stroked="f" strokeweight=".5pt">
+                <v:shape id="Text Box 56" o:spid="_x0000_s1054" type="#_x0000_t202" style="position:absolute;left:36001;top:13492;width:10985;height:4636;visibility:visible;mso-wrap-style:none;v-text-anchor:top" o:gfxdata="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" filled="f" stroked="f" strokeweight=".5pt">
                   <v:textbox>
                     <w:txbxContent>
                       <w:p>
@@ -4112,7 +4226,16 @@
                             <w:szCs w:val="22"/>
                             <w:lang w:val="en-US"/>
                           </w:rPr>
-                          <w:t>SYN + ACK</w:t>
+                          <w:t xml:space="preserve">SYN + </w:t>
+                        </w:r>
+                        <w:r>
+                          <w:rPr>
+                            <w:rFonts w:eastAsia="Calibri"/>
+                            <w:sz w:val="22"/>
+                            <w:szCs w:val="22"/>
+                            <w:lang w:val="en-US"/>
+                          </w:rPr>
+                          <w:t>NONCE</w:t>
                         </w:r>
                       </w:p>
                       <w:p>
@@ -4128,13 +4251,31 @@
                             <w:szCs w:val="22"/>
                             <w:lang w:val="en-US"/>
                           </w:rPr>
+                          <w:t>HASH</w:t>
+                        </w:r>
+                        <w:r>
+                          <w:rPr>
+                            <w:rFonts w:eastAsia="Calibri"/>
+                            <w:sz w:val="22"/>
+                            <w:szCs w:val="22"/>
+                            <w:lang w:val="en-US"/>
+                          </w:rPr>
+                          <w:t xml:space="preserve"> + </w:t>
+                        </w:r>
+                        <w:r>
+                          <w:rPr>
+                            <w:rFonts w:eastAsia="Calibri"/>
+                            <w:sz w:val="22"/>
+                            <w:szCs w:val="22"/>
+                            <w:lang w:val="en-US"/>
+                          </w:rPr>
                           <w:t>ACK</w:t>
                         </w:r>
                       </w:p>
                     </w:txbxContent>
                   </v:textbox>
                 </v:shape>
-                <v:shape id="Text Box 56" o:spid="_x0000_s1057" type="#_x0000_t202" style="position:absolute;left:11706;top:21840;width:4845;height:4636;visibility:visible;mso-wrap-style:none;v-text-anchor:top" o:gfxdata="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" filled="f" stroked="f" strokeweight=".5pt">
+                <v:shape id="Text Box 56" o:spid="_x0000_s1055" type="#_x0000_t202" style="position:absolute;left:11706;top:21840;width:10134;height:4636;visibility:visible;mso-wrap-style:none;v-text-anchor:top" o:gfxdata="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" filled="f" stroked="f" strokeweight=".5pt">
                   <v:textbox>
                     <w:txbxContent>
                       <w:p>
@@ -4159,7 +4300,16 @@
                             <w:szCs w:val="22"/>
                             <w:lang w:val="en-US"/>
                           </w:rPr>
-                          <w:t>ACK</w:t>
+                          <w:t>HASH</w:t>
+                        </w:r>
+                        <w:r>
+                          <w:rPr>
+                            <w:rFonts w:eastAsia="Calibri"/>
+                            <w:sz w:val="22"/>
+                            <w:szCs w:val="22"/>
+                            <w:lang w:val="en-US"/>
+                          </w:rPr>
+                          <w:t xml:space="preserve"> + ACK</w:t>
                         </w:r>
                       </w:p>
                       <w:p>
@@ -4169,13 +4319,7 @@
                           <w:jc w:val="center"/>
                         </w:pPr>
                         <w:r>
-                          <w:rPr>
-                            <w:rFonts w:eastAsia="Calibri"/>
-                            <w:sz w:val="22"/>
-                            <w:szCs w:val="22"/>
-                            <w:lang w:val="en-US"/>
-                          </w:rPr>
-                          <w:t>Ø</w:t>
+                          <w:t>ACK</w:t>
                         </w:r>
                       </w:p>
                       <w:p>
@@ -4188,7 +4332,7 @@
                     </w:txbxContent>
                   </v:textbox>
                 </v:shape>
-                <v:shape id="Text Box 56" o:spid="_x0000_s1058" type="#_x0000_t202" style="position:absolute;left:14897;top:12087;width:9125;height:4635;visibility:visible;mso-wrap-style:none;v-text-anchor:top" o:gfxdata="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" filled="f" stroked="f" strokeweight=".5pt">
+                <v:shape id="Text Box 56" o:spid="_x0000_s1056" type="#_x0000_t202" style="position:absolute;left:13163;top:12058;width:15424;height:4635;visibility:visible;mso-wrap-style:none;v-text-anchor:top" o:gfxdata="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" filled="f" stroked="f" strokeweight=".5pt">
                   <v:textbox>
                     <w:txbxContent>
                       <w:p>
@@ -4229,13 +4373,22 @@
                             <w:szCs w:val="22"/>
                             <w:lang w:val="en-US"/>
                           </w:rPr>
-                          <w:t>SYN + ACK</w:t>
+                          <w:t xml:space="preserve">SYN + </w:t>
+                        </w:r>
+                        <w:r>
+                          <w:rPr>
+                            <w:rFonts w:eastAsia="Calibri"/>
+                            <w:sz w:val="22"/>
+                            <w:szCs w:val="22"/>
+                            <w:lang w:val="en-US"/>
+                          </w:rPr>
+                          <w:t>ACK + NONCE</w:t>
                         </w:r>
                       </w:p>
                     </w:txbxContent>
                   </v:textbox>
                 </v:shape>
-                <v:shape id="Text Box 56" o:spid="_x0000_s1059" type="#_x0000_t202" style="position:absolute;left:13992;top:26619;width:6356;height:4636;visibility:visible;mso-wrap-style:none;v-text-anchor:top" o:gfxdata="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" filled="f" stroked="f" strokeweight=".5pt">
+                <v:shape id="Text Box 56" o:spid="_x0000_s1057" type="#_x0000_t202" style="position:absolute;left:13992;top:26619;width:6356;height:4636;visibility:visible;mso-wrap-style:none;v-text-anchor:top" o:gfxdata="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" filled="f" stroked="f" strokeweight=".5pt">
                   <v:textbox>
                     <w:txbxContent>
                       <w:p>
@@ -4291,7 +4444,7 @@
                     </w:txbxContent>
                   </v:textbox>
                 </v:shape>
-                <v:shape id="Text Box 56" o:spid="_x0000_s1060" type="#_x0000_t202" style="position:absolute;left:35175;top:26578;width:4845;height:4635;visibility:visible;mso-wrap-style:none;v-text-anchor:top" o:gfxdata="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" filled="f" stroked="f" strokeweight=".5pt">
+                <v:shape id="Text Box 56" o:spid="_x0000_s1058" type="#_x0000_t202" style="position:absolute;left:35175;top:26578;width:4845;height:4635;visibility:visible;mso-wrap-style:none;v-text-anchor:top" o:gfxdata="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" filled="f" stroked="f" strokeweight=".5pt">
                   <v:textbox>
                     <w:txbxContent>
                       <w:p>
@@ -4338,7 +4491,7 @@
                     </w:txbxContent>
                   </v:textbox>
                 </v:shape>
-                <v:shape id="Text Box 56" o:spid="_x0000_s1061" type="#_x0000_t202" style="position:absolute;left:15601;top:43147;width:4846;height:4635;visibility:visible;mso-wrap-style:none;v-text-anchor:top" o:gfxdata="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" filled="f" stroked="f" strokeweight=".5pt">
+                <v:shape id="Text Box 56" o:spid="_x0000_s1059" type="#_x0000_t202" style="position:absolute;left:15601;top:43147;width:4846;height:4635;visibility:visible;mso-wrap-style:none;v-text-anchor:top" o:gfxdata="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" filled="f" stroked="f" strokeweight=".5pt">
                   <v:textbox>
                     <w:txbxContent>
                       <w:p>
@@ -4385,7 +4538,7 @@
                     </w:txbxContent>
                   </v:textbox>
                 </v:shape>
-                <v:shape id="Text Box 56" o:spid="_x0000_s1062" type="#_x0000_t202" style="position:absolute;left:40630;top:37080;width:6356;height:4636;visibility:visible;mso-wrap-style:none;v-text-anchor:top" o:gfxdata="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" filled="f" stroked="f" strokeweight=".5pt">
+                <v:shape id="Text Box 56" o:spid="_x0000_s1060" type="#_x0000_t202" style="position:absolute;left:40630;top:37080;width:6356;height:4636;visibility:visible;mso-wrap-style:none;v-text-anchor:top" o:gfxdata="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" filled="f" stroked="f" strokeweight=".5pt">
                   <v:textbox>
                     <w:txbxContent>
                       <w:p>
@@ -4432,7 +4585,7 @@
                     </w:txbxContent>
                   </v:textbox>
                 </v:shape>
-                <v:shape id="Text Box 56" o:spid="_x0000_s1063" type="#_x0000_t202" style="position:absolute;left:17421;top:31331;width:4845;height:4635;visibility:visible;mso-wrap-style:none;v-text-anchor:top" o:gfxdata="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" filled="f" stroked="f" strokeweight=".5pt">
+                <v:shape id="Text Box 56" o:spid="_x0000_s1061" type="#_x0000_t202" style="position:absolute;left:17421;top:31331;width:4845;height:4635;visibility:visible;mso-wrap-style:none;v-text-anchor:top" o:gfxdata="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" filled="f" stroked="f" strokeweight=".5pt">
                   <v:textbox>
                     <w:txbxContent>
                       <w:p>
@@ -4479,7 +4632,7 @@
                     </w:txbxContent>
                   </v:textbox>
                 </v:shape>
-                <v:shape id="Text Box 56" o:spid="_x0000_s1064" type="#_x0000_t202" style="position:absolute;left:28358;top:48396;width:6630;height:4635;visibility:visible;mso-wrap-style:none;v-text-anchor:top" o:gfxdata="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" filled="f" stroked="f" strokeweight=".5pt">
+                <v:shape id="Text Box 56" o:spid="_x0000_s1062" type="#_x0000_t202" style="position:absolute;left:28358;top:48396;width:6630;height:4635;visibility:visible;mso-wrap-style:none;v-text-anchor:top" o:gfxdata="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" filled="f" stroked="f" strokeweight=".5pt">
                   <v:textbox>
                     <w:txbxContent>
                       <w:p>
@@ -4501,10 +4654,7 @@
                     </w:txbxContent>
                   </v:textbox>
                 </v:shape>
-                <v:shape id="Straight Arrow Connector 74" o:spid="_x0000_s1065" type="#_x0000_t32" style="position:absolute;left:14696;top:17382;width:27216;height:0;flip:x;visibility:visible;mso-wrap-style:square" o:connectortype="straight" o:gfxdata="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" strokecolor="#5b9bd5 [3204]" strokeweight=".5pt">
-                  <v:stroke endarrow="block" joinstyle="miter"/>
-                </v:shape>
-                <v:shape id="Text Box 56" o:spid="_x0000_s1066" type="#_x0000_t202" style="position:absolute;left:25193;top:15024;width:9125;height:4636;visibility:visible;mso-wrap-style:none;v-text-anchor:top" o:gfxdata="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" filled="f" stroked="f" strokeweight=".5pt">
+                <v:shape id="Text Box 56" o:spid="_x0000_s1063" type="#_x0000_t202" style="position:absolute;left:28508;top:5403;width:6667;height:4635;visibility:visible;mso-wrap-style:none;v-text-anchor:top" o:gfxdata="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" filled="f" stroked="f" strokeweight=".5pt">
                   <v:textbox>
                     <w:txbxContent>
                       <w:p>
@@ -4529,7 +4679,7 @@
                             <w:szCs w:val="22"/>
                             <w:lang w:val="en-US"/>
                           </w:rPr>
-                          <w:t>SYN</w:t>
+                          <w:t>Listen ()</w:t>
                         </w:r>
                       </w:p>
                       <w:p>
@@ -4545,13 +4695,13 @@
                             <w:szCs w:val="22"/>
                             <w:lang w:val="en-US"/>
                           </w:rPr>
-                          <w:t>SYN + ACK</w:t>
+                          <w:t>Ø</w:t>
                         </w:r>
                       </w:p>
                     </w:txbxContent>
                   </v:textbox>
                 </v:shape>
-                <v:shape id="Text Box 56" o:spid="_x0000_s1067" type="#_x0000_t202" style="position:absolute;left:28508;top:5403;width:6667;height:4635;visibility:visible;mso-wrap-style:none;v-text-anchor:top" o:gfxdata="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" filled="f" stroked="f" strokeweight=".5pt">
+                <v:shape id="Text Box 56" o:spid="_x0000_s1064" type="#_x0000_t202" style="position:absolute;left:28120;top:37080;width:4845;height:4636;visibility:visible;mso-wrap-style:none;v-text-anchor:top" o:gfxdata="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" filled="f" stroked="f" strokeweight=".5pt">
                   <v:textbox>
                     <w:txbxContent>
                       <w:p>
@@ -4576,7 +4726,7 @@
                             <w:szCs w:val="22"/>
                             <w:lang w:val="en-US"/>
                           </w:rPr>
-                          <w:t>Listen ()</w:t>
+                          <w:t>ACK</w:t>
                         </w:r>
                       </w:p>
                       <w:p>
@@ -4595,10 +4745,20 @@
                           <w:t>Ø</w:t>
                         </w:r>
                       </w:p>
+                      <w:p>
+                        <w:pPr>
+                          <w:pStyle w:val="NormalWeb"/>
+                          <w:spacing w:before="0" w:beforeAutospacing="0" w:after="0" w:afterAutospacing="0" w:line="252" w:lineRule="auto"/>
+                          <w:jc w:val="center"/>
+                        </w:pPr>
+                        <w:r>
+                          <w:t> </w:t>
+                        </w:r>
+                      </w:p>
                     </w:txbxContent>
                   </v:textbox>
                 </v:shape>
-                <v:shape id="Text Box 56" o:spid="_x0000_s1068" type="#_x0000_t202" style="position:absolute;left:28120;top:37080;width:4845;height:4636;visibility:visible;mso-wrap-style:none;v-text-anchor:top" o:gfxdata="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" filled="f" stroked="f" strokeweight=".5pt">
+                <v:shape id="Text Box 56" o:spid="_x0000_s1065" type="#_x0000_t202" style="position:absolute;left:9851;top:37226;width:4845;height:4635;visibility:visible;mso-wrap-style:none;v-text-anchor:top" o:gfxdata="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" filled="f" stroked="f" strokeweight=".5pt">
                   <v:textbox>
                     <w:txbxContent>
                       <w:p>
@@ -4655,7 +4815,7 @@
                     </w:txbxContent>
                   </v:textbox>
                 </v:shape>
-                <v:shape id="Text Box 56" o:spid="_x0000_s1069" type="#_x0000_t202" style="position:absolute;left:9851;top:37226;width:4845;height:4635;visibility:visible;mso-wrap-style:none;v-text-anchor:top" o:gfxdata="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" filled="f" stroked="f" strokeweight=".5pt">
+                <v:shape id="Text Box 56" o:spid="_x0000_s1066" type="#_x0000_t202" style="position:absolute;left:37134;top:51440;width:4845;height:4636;visibility:visible;mso-wrap-style:none;v-text-anchor:top" o:gfxdata="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" filled="f" stroked="f" strokeweight=".5pt">
                   <v:textbox>
                     <w:txbxContent>
                       <w:p>
@@ -4712,7 +4872,40 @@
                     </w:txbxContent>
                   </v:textbox>
                 </v:shape>
-                <v:shape id="Text Box 56" o:spid="_x0000_s1070" type="#_x0000_t202" style="position:absolute;left:37134;top:51440;width:4845;height:4636;visibility:visible;mso-wrap-style:none;v-text-anchor:top" o:gfxdata="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" filled="f" stroked="f" strokeweight=".5pt">
+                <v:rect id="Rectangle 64" o:spid="_x0000_s1067" style="position:absolute;left:41910;top:17704;width:9448;height:4102;visibility:visible;mso-wrap-style:square;v-text-anchor:middle" o:gfxdata="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" fillcolor="#91bce3 [2164]" strokecolor="#5b9bd5 [3204]" strokeweight=".5pt">
+                  <v:fill color2="#7aaddd [2612]" rotate="t" colors="0 #b1cbe9;.5 #a3c1e5;1 #92b9e4" focus="100%" type="gradient">
+                    <o:fill v:ext="view" type="gradientUnscaled"/>
+                  </v:fill>
+                  <v:textbox>
+                    <w:txbxContent>
+                      <w:p>
+                        <w:pPr>
+                          <w:pStyle w:val="NormalWeb"/>
+                          <w:spacing w:before="0" w:beforeAutospacing="0" w:after="0" w:afterAutospacing="0" w:line="254" w:lineRule="auto"/>
+                          <w:jc w:val="center"/>
+                        </w:pPr>
+                        <w:r>
+                          <w:rPr>
+                            <w:rFonts w:eastAsia="Calibri"/>
+                            <w:b/>
+                            <w:bCs/>
+                            <w:sz w:val="22"/>
+                            <w:szCs w:val="22"/>
+                            <w:lang w:val="en-US"/>
+                          </w:rPr>
+                          <w:t>MIC Received</w:t>
+                        </w:r>
+                      </w:p>
+                    </w:txbxContent>
+                  </v:textbox>
+                </v:rect>
+                <v:shape id="Straight Arrow Connector 5" o:spid="_x0000_s1068" type="#_x0000_t32" style="position:absolute;left:46634;top:13492;width:69;height:4212;flip:x;visibility:visible;mso-wrap-style:square" o:connectortype="straight" o:gfxdata="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" strokecolor="#5b9bd5 [3204]" strokeweight=".5pt">
+                  <v:stroke endarrow="block" joinstyle="miter"/>
+                </v:shape>
+                <v:shape id="Elbow Connector 7" o:spid="_x0000_s1069" type="#_x0000_t33" style="position:absolute;left:38875;top:16404;width:2358;height:13161;rotation:90;visibility:visible;mso-wrap-style:square" o:connectortype="elbow" o:gfxdata="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" strokecolor="#5b9bd5 [3204]" strokeweight=".5pt">
+                  <v:stroke endarrow="block"/>
+                </v:shape>
+                <v:shape id="Text Box 56" o:spid="_x0000_s1070" type="#_x0000_t202" style="position:absolute;left:36568;top:21840;width:4845;height:4636;visibility:visible;mso-wrap-style:none;v-text-anchor:top" o:gfxdata="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" filled="f" stroked="f" strokeweight=".5pt">
                   <v:textbox>
                     <w:txbxContent>
                       <w:p>
@@ -4756,16 +4949,6 @@
                           <w:t>Ø</w:t>
                         </w:r>
                       </w:p>
-                      <w:p>
-                        <w:pPr>
-                          <w:pStyle w:val="NormalWeb"/>
-                          <w:spacing w:before="0" w:beforeAutospacing="0" w:after="0" w:afterAutospacing="0" w:line="252" w:lineRule="auto"/>
-                          <w:jc w:val="center"/>
-                        </w:pPr>
-                        <w:r>
-                          <w:t> </w:t>
-                        </w:r>
-                      </w:p>
                     </w:txbxContent>
                   </v:textbox>
                 </v:shape>
@@ -4815,7 +4998,19 @@
         <w:rPr>
           <w:lang w:val="en-US"/>
         </w:rPr>
-        <w:t>. Furthermore, the diagram does not apply once a close command or a FIN packet is received.</w:t>
+        <w:t xml:space="preserve">. Furthermore, the diagram </w:t>
+      </w:r>
+      <w:r>
+        <w:rPr>
+          <w:lang w:val="en-US"/>
+        </w:rPr>
+        <w:t>is not relevant</w:t>
+      </w:r>
+      <w:r>
+        <w:rPr>
+          <w:lang w:val="en-US"/>
+        </w:rPr>
+        <w:t xml:space="preserve"> once a close command or a FIN packet is received.</w:t>
       </w:r>
     </w:p>
     <w:p>
@@ -5069,11 +5264,9 @@
                               <w:pPr>
                                 <w:jc w:val="center"/>
                               </w:pPr>
-                              <w:proofErr w:type="spellStart"/>
                               <w:r>
                                 <w:t>Established</w:t>
                               </w:r>
-                              <w:proofErr w:type="spellEnd"/>
                             </w:p>
                           </w:txbxContent>
                         </wps:txbx>
@@ -5128,24 +5321,13 @@
                                   <w:lang w:val="en-US"/>
                                 </w:rPr>
                               </w:pPr>
-                              <w:proofErr w:type="spellStart"/>
-                              <w:proofErr w:type="gramStart"/>
                               <w:r>
                                 <w:rPr>
                                   <w:sz w:val="20"/>
                                   <w:lang w:val="en-US"/>
                                 </w:rPr>
-                                <w:t>isThereDataToSend</w:t>
-                              </w:r>
-                              <w:proofErr w:type="spellEnd"/>
-                              <w:r>
-                                <w:rPr>
-                                  <w:sz w:val="20"/>
-                                  <w:lang w:val="en-US"/>
-                                </w:rPr>
-                                <w:t>()</w:t>
-                              </w:r>
-                              <w:proofErr w:type="gramEnd"/>
+                                <w:t>isThereDataToSend()</w:t>
+                              </w:r>
                             </w:p>
                             <w:p>
                               <w:pPr>
@@ -5155,44 +5337,26 @@
                                   <w:lang w:val="en-US"/>
                                 </w:rPr>
                               </w:pPr>
-                              <w:proofErr w:type="gramStart"/>
                               <w:r>
                                 <w:rPr>
                                   <w:sz w:val="20"/>
                                   <w:lang w:val="en-US"/>
                                 </w:rPr>
-                                <w:t>if</w:t>
-                              </w:r>
-                              <w:proofErr w:type="gramEnd"/>
+                                <w:t>if (</w:t>
+                              </w:r>
                               <w:r>
                                 <w:rPr>
                                   <w:sz w:val="20"/>
                                   <w:lang w:val="en-US"/>
                                 </w:rPr>
-                                <w:t xml:space="preserve"> (</w:t>
-                              </w:r>
-                              <w:proofErr w:type="spellStart"/>
+                                <w:t>slidingWindowNotFul</w:t>
+                              </w:r>
                               <w:r>
                                 <w:rPr>
                                   <w:sz w:val="20"/>
                                   <w:lang w:val="en-US"/>
                                 </w:rPr>
-                                <w:t>slidingWindowNotFul</w:t>
-                              </w:r>
-                              <w:r>
-                                <w:rPr>
-                                  <w:sz w:val="20"/>
-                                  <w:lang w:val="en-US"/>
-                                </w:rPr>
-                                <w:t>l</w:t>
-                              </w:r>
-                              <w:proofErr w:type="spellEnd"/>
-                              <w:r>
-                                <w:rPr>
-                                  <w:sz w:val="20"/>
-                                  <w:lang w:val="en-US"/>
-                                </w:rPr>
-                                <w:t xml:space="preserve"> &amp; receive window &gt; 0)</w:t>
+                                <w:t>l &amp; receive window &gt; 0)</w:t>
                               </w:r>
                             </w:p>
                             <w:p>
@@ -5208,39 +5372,21 @@
                                   <w:sz w:val="20"/>
                                   <w:lang w:val="en-US"/>
                                 </w:rPr>
-                                <w:t xml:space="preserve">     </w:t>
-                              </w:r>
-                              <w:proofErr w:type="spellStart"/>
-                              <w:proofErr w:type="gramStart"/>
+                                <w:t xml:space="preserve">     sendPacket</w:t>
+                              </w:r>
                               <w:r>
                                 <w:rPr>
                                   <w:sz w:val="20"/>
                                   <w:lang w:val="en-US"/>
                                 </w:rPr>
-                                <w:t>sendPacket</w:t>
+                                <w:t>s</w:t>
                               </w:r>
                               <w:r>
                                 <w:rPr>
                                   <w:sz w:val="20"/>
                                   <w:lang w:val="en-US"/>
                                 </w:rPr>
-                                <w:t>s</w:t>
-                              </w:r>
-                              <w:proofErr w:type="spellEnd"/>
-                              <w:r>
-                                <w:rPr>
-                                  <w:sz w:val="20"/>
-                                  <w:lang w:val="en-US"/>
-                                </w:rPr>
-                                <w:t>(</w:t>
-                              </w:r>
-                              <w:proofErr w:type="gramEnd"/>
-                              <w:r>
-                                <w:rPr>
-                                  <w:sz w:val="20"/>
-                                  <w:lang w:val="en-US"/>
-                                </w:rPr>
-                                <w:t>);</w:t>
+                                <w:t>();</w:t>
                               </w:r>
                             </w:p>
                             <w:p>
@@ -5258,39 +5404,12 @@
                                 </w:rPr>
                                 <w:t xml:space="preserve">     </w:t>
                               </w:r>
-                              <w:proofErr w:type="spellStart"/>
-                              <w:proofErr w:type="gramStart"/>
                               <w:r>
                                 <w:rPr>
                                   <w:sz w:val="20"/>
                                   <w:lang w:val="en-US"/>
                                 </w:rPr>
-                                <w:t>seq</w:t>
-                              </w:r>
-                              <w:proofErr w:type="spellEnd"/>
-                              <w:proofErr w:type="gramEnd"/>
-                              <w:r>
-                                <w:rPr>
-                                  <w:sz w:val="20"/>
-                                  <w:lang w:val="en-US"/>
-                                </w:rPr>
-                                <w:t xml:space="preserve"> += </w:t>
-                              </w:r>
-                              <w:proofErr w:type="spellStart"/>
-                              <w:r>
-                                <w:rPr>
-                                  <w:sz w:val="20"/>
-                                  <w:lang w:val="en-US"/>
-                                </w:rPr>
-                                <w:t>sizeOfPayload</w:t>
-                              </w:r>
-                              <w:proofErr w:type="spellEnd"/>
-                              <w:r>
-                                <w:rPr>
-                                  <w:sz w:val="20"/>
-                                  <w:lang w:val="en-US"/>
-                                </w:rPr>
-                                <w:t>;</w:t>
+                                <w:t>seq += sizeOfPayload;</w:t>
                               </w:r>
                             </w:p>
                             <w:p>
@@ -5306,39 +5425,7 @@
                                   <w:sz w:val="20"/>
                                   <w:lang w:val="en-US"/>
                                 </w:rPr>
-                                <w:t xml:space="preserve">     </w:t>
-                              </w:r>
-                              <w:proofErr w:type="gramStart"/>
-                              <w:r>
-                                <w:rPr>
-                                  <w:sz w:val="20"/>
-                                  <w:lang w:val="en-US"/>
-                                </w:rPr>
-                                <w:t>if</w:t>
-                              </w:r>
-                              <w:proofErr w:type="gramEnd"/>
-                              <w:r>
-                                <w:rPr>
-                                  <w:sz w:val="20"/>
-                                  <w:lang w:val="en-US"/>
-                                </w:rPr>
-                                <w:t xml:space="preserve"> (!</w:t>
-                              </w:r>
-                              <w:proofErr w:type="spellStart"/>
-                              <w:r>
-                                <w:rPr>
-                                  <w:sz w:val="20"/>
-                                  <w:lang w:val="en-US"/>
-                                </w:rPr>
-                                <w:t>isTimerRunning</w:t>
-                              </w:r>
-                              <w:proofErr w:type="spellEnd"/>
-                              <w:r>
-                                <w:rPr>
-                                  <w:sz w:val="20"/>
-                                  <w:lang w:val="en-US"/>
-                                </w:rPr>
-                                <w:t>)</w:t>
+                                <w:t xml:space="preserve">     if (!isTimerRunning)</w:t>
                               </w:r>
                             </w:p>
                             <w:p>
@@ -5354,32 +5441,7 @@
                                   <w:sz w:val="20"/>
                                   <w:lang w:val="en-US"/>
                                 </w:rPr>
-                                <w:t xml:space="preserve">          </w:t>
-                              </w:r>
-                              <w:proofErr w:type="spellStart"/>
-                              <w:proofErr w:type="gramStart"/>
-                              <w:r>
-                                <w:rPr>
-                                  <w:sz w:val="20"/>
-                                  <w:lang w:val="en-US"/>
-                                </w:rPr>
-                                <w:t>startTimer</w:t>
-                              </w:r>
-                              <w:proofErr w:type="spellEnd"/>
-                              <w:r>
-                                <w:rPr>
-                                  <w:sz w:val="20"/>
-                                  <w:lang w:val="en-US"/>
-                                </w:rPr>
-                                <w:t>(</w:t>
-                              </w:r>
-                              <w:proofErr w:type="gramEnd"/>
-                              <w:r>
-                                <w:rPr>
-                                  <w:sz w:val="20"/>
-                                  <w:lang w:val="en-US"/>
-                                </w:rPr>
-                                <w:t>);</w:t>
+                                <w:t xml:space="preserve">          startTimer();</w:t>
                               </w:r>
                             </w:p>
                             <w:p>
@@ -5467,30 +5529,12 @@
                                   <w:lang w:val="en-US"/>
                                 </w:rPr>
                               </w:pPr>
-                              <w:proofErr w:type="spellStart"/>
-                              <w:proofErr w:type="gramStart"/>
                               <w:r>
                                 <w:rPr>
                                   <w:sz w:val="20"/>
                                   <w:lang w:val="en-US"/>
                                 </w:rPr>
-                                <w:t>restartTimer</w:t>
-                              </w:r>
-                              <w:proofErr w:type="spellEnd"/>
-                              <w:r>
-                                <w:rPr>
-                                  <w:sz w:val="20"/>
-                                  <w:lang w:val="en-US"/>
-                                </w:rPr>
-                                <w:t>(</w:t>
-                              </w:r>
-                              <w:proofErr w:type="gramEnd"/>
-                              <w:r>
-                                <w:rPr>
-                                  <w:sz w:val="20"/>
-                                  <w:lang w:val="en-US"/>
-                                </w:rPr>
-                                <w:t>);</w:t>
+                                <w:t>restartTimer();</w:t>
                               </w:r>
                             </w:p>
                             <w:p>
@@ -5501,30 +5545,12 @@
                                   <w:lang w:val="en-US"/>
                                 </w:rPr>
                               </w:pPr>
-                              <w:proofErr w:type="spellStart"/>
-                              <w:proofErr w:type="gramStart"/>
                               <w:r>
                                 <w:rPr>
                                   <w:sz w:val="20"/>
                                   <w:lang w:val="en-US"/>
                                 </w:rPr>
-                                <w:t>sendUnacknowledgedPackets</w:t>
-                              </w:r>
-                              <w:proofErr w:type="spellEnd"/>
-                              <w:r>
-                                <w:rPr>
-                                  <w:sz w:val="20"/>
-                                  <w:lang w:val="en-US"/>
-                                </w:rPr>
-                                <w:t>(</w:t>
-                              </w:r>
-                              <w:proofErr w:type="gramEnd"/>
-                              <w:r>
-                                <w:rPr>
-                                  <w:sz w:val="20"/>
-                                  <w:lang w:val="en-US"/>
-                                </w:rPr>
-                                <w:t>);</w:t>
+                                <w:t>sendUnacknowledgedPackets();</w:t>
                               </w:r>
                             </w:p>
                           </w:txbxContent>
@@ -5651,23 +5677,12 @@
                                   <w:lang w:val="en-US"/>
                                 </w:rPr>
                               </w:pPr>
-                              <w:proofErr w:type="spellStart"/>
-                              <w:proofErr w:type="gramStart"/>
                               <w:r>
                                 <w:rPr>
                                   <w:sz w:val="20"/>
                                   <w:lang w:val="en-US"/>
                                 </w:rPr>
-                                <w:t>rdtRcv</w:t>
-                              </w:r>
-                              <w:proofErr w:type="spellEnd"/>
-                              <w:proofErr w:type="gramEnd"/>
-                              <w:r>
-                                <w:rPr>
-                                  <w:sz w:val="20"/>
-                                  <w:lang w:val="en-US"/>
-                                </w:rPr>
-                                <w:t xml:space="preserve"> &amp;</w:t>
+                                <w:t>rdtRcv &amp;</w:t>
                               </w:r>
                               <w:r>
                                 <w:rPr>
@@ -5685,30 +5700,12 @@
                                   <w:lang w:val="en-US"/>
                                 </w:rPr>
                               </w:pPr>
-                              <w:proofErr w:type="spellStart"/>
-                              <w:proofErr w:type="gramStart"/>
                               <w:r>
                                 <w:rPr>
                                   <w:sz w:val="20"/>
                                   <w:lang w:val="en-US"/>
                                 </w:rPr>
-                                <w:t>restartTimer</w:t>
-                              </w:r>
-                              <w:proofErr w:type="spellEnd"/>
-                              <w:r>
-                                <w:rPr>
-                                  <w:sz w:val="20"/>
-                                  <w:lang w:val="en-US"/>
-                                </w:rPr>
-                                <w:t>(</w:t>
-                              </w:r>
-                              <w:proofErr w:type="gramEnd"/>
-                              <w:r>
-                                <w:rPr>
-                                  <w:sz w:val="20"/>
-                                  <w:lang w:val="en-US"/>
-                                </w:rPr>
-                                <w:t>);</w:t>
+                                <w:t>restartTimer();</w:t>
                               </w:r>
                             </w:p>
                             <w:p>
@@ -5719,30 +5716,12 @@
                                   <w:lang w:val="en-US"/>
                                 </w:rPr>
                               </w:pPr>
-                              <w:proofErr w:type="spellStart"/>
-                              <w:proofErr w:type="gramStart"/>
                               <w:r>
                                 <w:rPr>
                                   <w:sz w:val="20"/>
                                   <w:lang w:val="en-US"/>
                                 </w:rPr>
-                                <w:t>sendNack</w:t>
-                              </w:r>
-                              <w:proofErr w:type="spellEnd"/>
-                              <w:r>
-                                <w:rPr>
-                                  <w:sz w:val="20"/>
-                                  <w:lang w:val="en-US"/>
-                                </w:rPr>
-                                <w:t>(</w:t>
-                              </w:r>
-                              <w:proofErr w:type="gramEnd"/>
-                              <w:r>
-                                <w:rPr>
-                                  <w:sz w:val="20"/>
-                                  <w:lang w:val="en-US"/>
-                                </w:rPr>
-                                <w:t>);</w:t>
+                                <w:t>sendNack();</w:t>
                               </w:r>
                             </w:p>
                           </w:txbxContent>
@@ -5835,49 +5814,20 @@
                                   <w:lang w:val="en-US"/>
                                 </w:rPr>
                               </w:pPr>
-                              <w:proofErr w:type="spellStart"/>
-                              <w:proofErr w:type="gramStart"/>
                               <w:r>
                                 <w:rPr>
                                   <w:sz w:val="20"/>
                                   <w:lang w:val="en-US"/>
                                 </w:rPr>
-                                <w:t>rdtRcv</w:t>
-                              </w:r>
-                              <w:proofErr w:type="spellEnd"/>
-                              <w:proofErr w:type="gramEnd"/>
+                                <w:t>rdtRcv &amp; notCorrupt</w:t>
+                              </w:r>
                               <w:r>
                                 <w:rPr>
                                   <w:sz w:val="20"/>
                                   <w:lang w:val="en-US"/>
                                 </w:rPr>
-                                <w:t xml:space="preserve"> &amp; </w:t>
-                              </w:r>
-                              <w:proofErr w:type="spellStart"/>
-                              <w:r>
-                                <w:rPr>
-                                  <w:sz w:val="20"/>
-                                  <w:lang w:val="en-US"/>
-                                </w:rPr>
-                                <w:t>notCorrupt</w:t>
-                              </w:r>
-                              <w:proofErr w:type="spellEnd"/>
-                              <w:r>
-                                <w:rPr>
-                                  <w:sz w:val="20"/>
-                                  <w:lang w:val="en-US"/>
-                                </w:rPr>
-                                <w:t xml:space="preserve"> &amp; </w:t>
-                              </w:r>
-                              <w:proofErr w:type="spellStart"/>
-                              <w:r>
-                                <w:rPr>
-                                  <w:sz w:val="20"/>
-                                  <w:lang w:val="en-US"/>
-                                </w:rPr>
-                                <w:t>isAck</w:t>
-                              </w:r>
-                              <w:proofErr w:type="spellEnd"/>
+                                <w:t xml:space="preserve"> &amp; isAck</w:t>
+                              </w:r>
                             </w:p>
                             <w:p>
                               <w:pPr>
@@ -5887,30 +5837,12 @@
                                   <w:lang w:val="en-US"/>
                                 </w:rPr>
                               </w:pPr>
-                              <w:proofErr w:type="spellStart"/>
-                              <w:proofErr w:type="gramStart"/>
                               <w:r>
                                 <w:rPr>
                                   <w:sz w:val="20"/>
                                   <w:lang w:val="en-US"/>
                                 </w:rPr>
-                                <w:t>moveWindow</w:t>
-                              </w:r>
-                              <w:proofErr w:type="spellEnd"/>
-                              <w:r>
-                                <w:rPr>
-                                  <w:sz w:val="20"/>
-                                  <w:lang w:val="en-US"/>
-                                </w:rPr>
-                                <w:t>(</w:t>
-                              </w:r>
-                              <w:proofErr w:type="gramEnd"/>
-                              <w:r>
-                                <w:rPr>
-                                  <w:sz w:val="20"/>
-                                  <w:lang w:val="en-US"/>
-                                </w:rPr>
-                                <w:t>);</w:t>
+                                <w:t>moveWindow();</w:t>
                               </w:r>
                             </w:p>
                             <w:p>
@@ -5921,37 +5853,12 @@
                                   <w:lang w:val="en-US"/>
                                 </w:rPr>
                               </w:pPr>
-                              <w:proofErr w:type="gramStart"/>
                               <w:r>
                                 <w:rPr>
                                   <w:sz w:val="20"/>
                                   <w:lang w:val="en-US"/>
                                 </w:rPr>
-                                <w:t>if</w:t>
-                              </w:r>
-                              <w:proofErr w:type="gramEnd"/>
-                              <w:r>
-                                <w:rPr>
-                                  <w:sz w:val="20"/>
-                                  <w:lang w:val="en-US"/>
-                                </w:rPr>
-                                <w:t xml:space="preserve"> (</w:t>
-                              </w:r>
-                              <w:proofErr w:type="spellStart"/>
-                              <w:r>
-                                <w:rPr>
-                                  <w:sz w:val="20"/>
-                                  <w:lang w:val="en-US"/>
-                                </w:rPr>
-                                <w:t>allPacketsAcknowledged</w:t>
-                              </w:r>
-                              <w:proofErr w:type="spellEnd"/>
-                              <w:r>
-                                <w:rPr>
-                                  <w:sz w:val="20"/>
-                                  <w:lang w:val="en-US"/>
-                                </w:rPr>
-                                <w:t>)</w:t>
+                                <w:t>if (allPacketsAcknowledged)</w:t>
                               </w:r>
                             </w:p>
                             <w:p>
@@ -5967,32 +5874,7 @@
                                   <w:sz w:val="20"/>
                                   <w:lang w:val="en-US"/>
                                 </w:rPr>
-                                <w:t xml:space="preserve">    </w:t>
-                              </w:r>
-                              <w:proofErr w:type="spellStart"/>
-                              <w:proofErr w:type="gramStart"/>
-                              <w:r>
-                                <w:rPr>
-                                  <w:sz w:val="20"/>
-                                  <w:lang w:val="en-US"/>
-                                </w:rPr>
-                                <w:t>stopTimer</w:t>
-                              </w:r>
-                              <w:proofErr w:type="spellEnd"/>
-                              <w:r>
-                                <w:rPr>
-                                  <w:sz w:val="20"/>
-                                  <w:lang w:val="en-US"/>
-                                </w:rPr>
-                                <w:t>(</w:t>
-                              </w:r>
-                              <w:proofErr w:type="gramEnd"/>
-                              <w:r>
-                                <w:rPr>
-                                  <w:sz w:val="20"/>
-                                  <w:lang w:val="en-US"/>
-                                </w:rPr>
-                                <w:t>);</w:t>
+                                <w:t xml:space="preserve">    stopTimer();</w:t>
                               </w:r>
                             </w:p>
                             <w:p>
@@ -6003,7 +5885,6 @@
                                   <w:lang w:val="en-US"/>
                                 </w:rPr>
                               </w:pPr>
-                              <w:proofErr w:type="gramStart"/>
                               <w:r>
                                 <w:rPr>
                                   <w:sz w:val="20"/>
@@ -6011,7 +5892,6 @@
                                 </w:rPr>
                                 <w:t>else</w:t>
                               </w:r>
-                              <w:proofErr w:type="gramEnd"/>
                             </w:p>
                             <w:p>
                               <w:pPr>
@@ -6026,32 +5906,7 @@
                                   <w:sz w:val="20"/>
                                   <w:lang w:val="en-US"/>
                                 </w:rPr>
-                                <w:t xml:space="preserve">    </w:t>
-                              </w:r>
-                              <w:proofErr w:type="spellStart"/>
-                              <w:proofErr w:type="gramStart"/>
-                              <w:r>
-                                <w:rPr>
-                                  <w:sz w:val="20"/>
-                                  <w:lang w:val="en-US"/>
-                                </w:rPr>
-                                <w:t>restartTimer</w:t>
-                              </w:r>
-                              <w:proofErr w:type="spellEnd"/>
-                              <w:r>
-                                <w:rPr>
-                                  <w:sz w:val="20"/>
-                                  <w:lang w:val="en-US"/>
-                                </w:rPr>
-                                <w:t>(</w:t>
-                              </w:r>
-                              <w:proofErr w:type="gramEnd"/>
-                              <w:r>
-                                <w:rPr>
-                                  <w:sz w:val="20"/>
-                                  <w:lang w:val="en-US"/>
-                                </w:rPr>
-                                <w:t>);</w:t>
+                                <w:t xml:space="preserve">    restartTimer();</w:t>
                               </w:r>
                             </w:p>
                           </w:txbxContent>
@@ -6180,39 +6035,12 @@
                                   <w:lang w:val="en-US"/>
                                 </w:rPr>
                               </w:pPr>
-                              <w:proofErr w:type="spellStart"/>
-                              <w:proofErr w:type="gramStart"/>
                               <w:r>
                                 <w:rPr>
                                   <w:sz w:val="20"/>
                                   <w:lang w:val="en-US"/>
                                 </w:rPr>
-                                <w:t>rdtRcv</w:t>
-                              </w:r>
-                              <w:proofErr w:type="spellEnd"/>
-                              <w:proofErr w:type="gramEnd"/>
-                              <w:r>
-                                <w:rPr>
-                                  <w:sz w:val="20"/>
-                                  <w:lang w:val="en-US"/>
-                                </w:rPr>
-                                <w:t xml:space="preserve"> &amp; </w:t>
-                              </w:r>
-                              <w:proofErr w:type="spellStart"/>
-                              <w:r>
-                                <w:rPr>
-                                  <w:sz w:val="20"/>
-                                  <w:lang w:val="en-US"/>
-                                </w:rPr>
-                                <w:t>notCorrupt</w:t>
-                              </w:r>
-                              <w:proofErr w:type="spellEnd"/>
-                              <w:r>
-                                <w:rPr>
-                                  <w:sz w:val="20"/>
-                                  <w:lang w:val="en-US"/>
-                                </w:rPr>
-                                <w:t xml:space="preserve"> &amp;</w:t>
+                                <w:t>rdtRcv &amp; notCorrupt &amp;</w:t>
                               </w:r>
                               <w:r>
                                 <w:rPr>
@@ -6230,30 +6058,12 @@
                                   <w:lang w:val="en-US"/>
                                 </w:rPr>
                               </w:pPr>
-                              <w:proofErr w:type="spellStart"/>
-                              <w:proofErr w:type="gramStart"/>
                               <w:r>
                                 <w:rPr>
                                   <w:sz w:val="20"/>
                                   <w:lang w:val="en-US"/>
                                 </w:rPr>
-                                <w:t>sendAck</w:t>
-                              </w:r>
-                              <w:proofErr w:type="spellEnd"/>
-                              <w:r>
-                                <w:rPr>
-                                  <w:sz w:val="20"/>
-                                  <w:lang w:val="en-US"/>
-                                </w:rPr>
-                                <w:t>(</w:t>
-                              </w:r>
-                              <w:proofErr w:type="gramEnd"/>
-                              <w:r>
-                                <w:rPr>
-                                  <w:sz w:val="20"/>
-                                  <w:lang w:val="en-US"/>
-                                </w:rPr>
-                                <w:t>);</w:t>
+                                <w:t>sendAck();</w:t>
                               </w:r>
                             </w:p>
                             <w:p>
@@ -6264,37 +6074,12 @@
                                   <w:lang w:val="en-US"/>
                                 </w:rPr>
                               </w:pPr>
-                              <w:proofErr w:type="gramStart"/>
                               <w:r>
                                 <w:rPr>
                                   <w:sz w:val="20"/>
                                   <w:lang w:val="en-US"/>
                                 </w:rPr>
-                                <w:t>if</w:t>
-                              </w:r>
-                              <w:proofErr w:type="gramEnd"/>
-                              <w:r>
-                                <w:rPr>
-                                  <w:sz w:val="20"/>
-                                  <w:lang w:val="en-US"/>
-                                </w:rPr>
-                                <w:t xml:space="preserve"> (</w:t>
-                              </w:r>
-                              <w:proofErr w:type="spellStart"/>
-                              <w:r>
-                                <w:rPr>
-                                  <w:sz w:val="20"/>
-                                  <w:lang w:val="en-US"/>
-                                </w:rPr>
-                                <w:t>expectedPackage</w:t>
-                              </w:r>
-                              <w:proofErr w:type="spellEnd"/>
-                              <w:r>
-                                <w:rPr>
-                                  <w:sz w:val="20"/>
-                                  <w:lang w:val="en-US"/>
-                                </w:rPr>
-                                <w:t>)</w:t>
+                                <w:t>if (expectedPackage)</w:t>
                               </w:r>
                             </w:p>
                             <w:p>
@@ -6312,30 +6097,12 @@
                                 </w:rPr>
                                 <w:t xml:space="preserve">     </w:t>
                               </w:r>
-                              <w:proofErr w:type="spellStart"/>
-                              <w:proofErr w:type="gramStart"/>
                               <w:r>
                                 <w:rPr>
                                   <w:sz w:val="20"/>
                                   <w:lang w:val="en-US"/>
                                 </w:rPr>
-                                <w:t>extractData</w:t>
-                              </w:r>
-                              <w:proofErr w:type="spellEnd"/>
-                              <w:r>
-                                <w:rPr>
-                                  <w:sz w:val="20"/>
-                                  <w:lang w:val="en-US"/>
-                                </w:rPr>
-                                <w:t>(</w:t>
-                              </w:r>
-                              <w:proofErr w:type="gramEnd"/>
-                              <w:r>
-                                <w:rPr>
-                                  <w:sz w:val="20"/>
-                                  <w:lang w:val="en-US"/>
-                                </w:rPr>
-                                <w:t>);</w:t>
+                                <w:t>extractData();</w:t>
                               </w:r>
                             </w:p>
                             <w:p>
@@ -6353,40 +6120,13 @@
                                 </w:rPr>
                                 <w:t xml:space="preserve">     </w:t>
                               </w:r>
-                              <w:proofErr w:type="spellStart"/>
-                              <w:proofErr w:type="gramStart"/>
                               <w:r>
                                 <w:rPr>
                                   <w:sz w:val="20"/>
                                   <w:lang w:val="en-US"/>
                                 </w:rPr>
-                                <w:t>expectedSeqNumber</w:t>
-                              </w:r>
-                              <w:proofErr w:type="spellEnd"/>
-                              <w:r>
-                                <w:rPr>
-                                  <w:sz w:val="20"/>
-                                  <w:lang w:val="en-US"/>
-                                </w:rPr>
-                                <w:t xml:space="preserve">  +</w:t>
-                              </w:r>
-                              <w:proofErr w:type="gramEnd"/>
-                              <w:r>
-                                <w:rPr>
-                                  <w:sz w:val="20"/>
-                                  <w:lang w:val="en-US"/>
-                                </w:rPr>
-                                <w:t xml:space="preserve">= </w:t>
-                              </w:r>
-                              <w:proofErr w:type="spellStart"/>
-                              <w:r>
-                                <w:rPr>
-                                  <w:sz w:val="20"/>
-                                  <w:lang w:val="en-US"/>
-                                </w:rPr>
-                                <w:t>sizeOfPayload</w:t>
-                              </w:r>
-                              <w:proofErr w:type="spellEnd"/>
+                                <w:t>expectedSeqNumber  += sizeOfPayload</w:t>
+                              </w:r>
                             </w:p>
                             <w:p>
                               <w:pPr>
@@ -6476,62 +6216,24 @@
                                   <w:sz w:val="18"/>
                                 </w:rPr>
                               </w:pPr>
-                              <w:proofErr w:type="spellStart"/>
                               <w:r>
                                 <w:rPr>
                                   <w:sz w:val="18"/>
                                 </w:rPr>
-                                <w:t>Close</w:t>
-                              </w:r>
-                              <w:proofErr w:type="spellEnd"/>
+                                <w:t xml:space="preserve">Close | </w:t>
+                              </w:r>
                               <w:r>
                                 <w:rPr>
                                   <w:sz w:val="18"/>
                                 </w:rPr>
-                                <w:t xml:space="preserve"> | </w:t>
+                                <w:t>(</w:t>
                               </w:r>
                               <w:r>
                                 <w:rPr>
                                   <w:sz w:val="18"/>
                                 </w:rPr>
-                                <w:t>(</w:t>
-                              </w:r>
-                              <w:proofErr w:type="spellStart"/>
-                              <w:r>
-                                <w:rPr>
-                                  <w:sz w:val="18"/>
-                                </w:rPr>
-                                <w:t>rdtRcv</w:t>
-                              </w:r>
-                              <w:proofErr w:type="spellEnd"/>
-                              <w:r>
-                                <w:rPr>
-                                  <w:sz w:val="18"/>
-                                </w:rPr>
-                                <w:t xml:space="preserve"> &amp; </w:t>
-                              </w:r>
-                              <w:proofErr w:type="spellStart"/>
-                              <w:r>
-                                <w:rPr>
-                                  <w:sz w:val="18"/>
-                                </w:rPr>
-                                <w:t>notCorrupt</w:t>
-                              </w:r>
-                              <w:proofErr w:type="spellEnd"/>
-                              <w:r>
-                                <w:rPr>
-                                  <w:sz w:val="18"/>
-                                </w:rPr>
-                                <w:t xml:space="preserve"> &amp; </w:t>
-                              </w:r>
-                              <w:proofErr w:type="spellStart"/>
-                              <w:r>
-                                <w:rPr>
-                                  <w:sz w:val="18"/>
-                                </w:rPr>
-                                <w:t>isFIN</w:t>
-                              </w:r>
-                              <w:proofErr w:type="spellEnd"/>
+                                <w:t>rdtRcv &amp; notCorrupt &amp; isFIN</w:t>
+                              </w:r>
                               <w:r>
                                 <w:rPr>
                                   <w:sz w:val="18"/>
@@ -7719,21 +7421,7 @@
         <w:rPr>
           <w:lang w:val="en-US"/>
         </w:rPr>
-        <w:t xml:space="preserve"> </w:t>
-      </w:r>
-      <w:proofErr w:type="spellStart"/>
-      <w:r>
-        <w:rPr>
-          <w:lang w:val="en-US"/>
-        </w:rPr>
-        <w:t>RxpSocket</w:t>
-      </w:r>
-      <w:proofErr w:type="spellEnd"/>
-      <w:r>
-        <w:rPr>
-          <w:lang w:val="en-US"/>
-        </w:rPr>
-        <w:t xml:space="preserve"> class</w:t>
+        <w:t xml:space="preserve"> RxpSocket class</w:t>
       </w:r>
       <w:r>
         <w:rPr>
@@ -7751,21 +7439,7 @@
         <w:rPr>
           <w:lang w:val="en-US"/>
         </w:rPr>
-        <w:t xml:space="preserve">A second class, </w:t>
-      </w:r>
-      <w:proofErr w:type="spellStart"/>
-      <w:r>
-        <w:rPr>
-          <w:lang w:val="en-US"/>
-        </w:rPr>
-        <w:t>RxpServerSocket</w:t>
-      </w:r>
-      <w:proofErr w:type="spellEnd"/>
-      <w:r>
-        <w:rPr>
-          <w:lang w:val="en-US"/>
-        </w:rPr>
-        <w:t xml:space="preserve">, provides the methods required to bind and listen to a specific port. </w:t>
+        <w:t xml:space="preserve">A second class, RxpServerSocket, provides the methods required to bind and listen to a specific port. </w:t>
       </w:r>
       <w:r>
         <w:rPr>
@@ -7781,14 +7455,12 @@
           <w:lang w:val="en-US"/>
         </w:rPr>
       </w:pPr>
-      <w:proofErr w:type="spellStart"/>
       <w:r>
         <w:rPr>
           <w:lang w:val="en-US"/>
         </w:rPr>
         <w:t>RxpSocket</w:t>
       </w:r>
-      <w:proofErr w:type="spellEnd"/>
     </w:p>
     <w:p>
       <w:pPr>
@@ -7796,22 +7468,12 @@
           <w:lang w:val="en-US"/>
         </w:rPr>
       </w:pPr>
-      <w:proofErr w:type="spellStart"/>
-      <w:proofErr w:type="gramStart"/>
-      <w:r>
-        <w:rPr>
-          <w:lang w:val="en-US"/>
-        </w:rPr>
-        <w:t>RxpSocket</w:t>
-      </w:r>
-      <w:proofErr w:type="spellEnd"/>
-      <w:r>
-        <w:rPr>
-          <w:lang w:val="en-US"/>
-        </w:rPr>
-        <w:t>()</w:t>
-      </w:r>
-      <w:proofErr w:type="gramEnd"/>
+      <w:r>
+        <w:rPr>
+          <w:lang w:val="en-US"/>
+        </w:rPr>
+        <w:t>RxpSocket()</w:t>
+      </w:r>
     </w:p>
     <w:p>
       <w:pPr>
@@ -7833,47 +7495,11 @@
           <w:lang w:val="en-US"/>
         </w:rPr>
       </w:pPr>
-      <w:proofErr w:type="gramStart"/>
-      <w:r>
-        <w:rPr>
-          <w:lang w:val="en-US"/>
-        </w:rPr>
-        <w:t>void</w:t>
-      </w:r>
-      <w:proofErr w:type="gramEnd"/>
-      <w:r>
-        <w:rPr>
-          <w:lang w:val="en-US"/>
-        </w:rPr>
-        <w:t xml:space="preserve"> connect (</w:t>
-      </w:r>
-      <w:proofErr w:type="spellStart"/>
-      <w:r>
-        <w:rPr>
-          <w:lang w:val="en-US"/>
-        </w:rPr>
-        <w:t>SocketAddress</w:t>
-      </w:r>
-      <w:proofErr w:type="spellEnd"/>
-      <w:r>
-        <w:rPr>
-          <w:lang w:val="en-US"/>
-        </w:rPr>
-        <w:t xml:space="preserve"> endpoint, </w:t>
-      </w:r>
-      <w:proofErr w:type="spellStart"/>
-      <w:r>
-        <w:rPr>
-          <w:lang w:val="en-US"/>
-        </w:rPr>
-        <w:t>int</w:t>
-      </w:r>
-      <w:proofErr w:type="spellEnd"/>
-      <w:r>
-        <w:rPr>
-          <w:lang w:val="en-US"/>
-        </w:rPr>
-        <w:t xml:space="preserve"> port)</w:t>
+      <w:r>
+        <w:rPr>
+          <w:lang w:val="en-US"/>
+        </w:rPr>
+        <w:t>void connect (SocketAddress endpoint, int port)</w:t>
       </w:r>
     </w:p>
     <w:p>
@@ -7902,21 +7528,7 @@
         <w:rPr>
           <w:lang w:val="en-US"/>
         </w:rPr>
-        <w:t>@</w:t>
-      </w:r>
-      <w:proofErr w:type="spellStart"/>
-      <w:r>
-        <w:rPr>
-          <w:lang w:val="en-US"/>
-        </w:rPr>
-        <w:t>param</w:t>
-      </w:r>
-      <w:proofErr w:type="spellEnd"/>
-      <w:r>
-        <w:rPr>
-          <w:lang w:val="en-US"/>
-        </w:rPr>
-        <w:t xml:space="preserve"> endpoint: the target UDP address and UDP port of the server</w:t>
+        <w:t>@param endpoint: the target UDP address and UDP port of the server</w:t>
       </w:r>
     </w:p>
     <w:p>
@@ -7931,35 +7543,7 @@
         <w:rPr>
           <w:lang w:val="en-US"/>
         </w:rPr>
-        <w:t>@</w:t>
-      </w:r>
-      <w:proofErr w:type="spellStart"/>
-      <w:r>
-        <w:rPr>
-          <w:lang w:val="en-US"/>
-        </w:rPr>
-        <w:t>param</w:t>
-      </w:r>
-      <w:proofErr w:type="spellEnd"/>
-      <w:r>
-        <w:rPr>
-          <w:lang w:val="en-US"/>
-        </w:rPr>
-        <w:t xml:space="preserve"> port: the target </w:t>
-      </w:r>
-      <w:proofErr w:type="spellStart"/>
-      <w:r>
-        <w:rPr>
-          <w:lang w:val="en-US"/>
-        </w:rPr>
-        <w:t>Rxp</w:t>
-      </w:r>
-      <w:proofErr w:type="spellEnd"/>
-      <w:r>
-        <w:rPr>
-          <w:lang w:val="en-US"/>
-        </w:rPr>
-        <w:t xml:space="preserve"> port of the server</w:t>
+        <w:t>@param port: the target Rxp port of the server</w:t>
       </w:r>
     </w:p>
     <w:p>
@@ -7974,21 +7558,7 @@
         <w:rPr>
           <w:lang w:val="en-US"/>
         </w:rPr>
-        <w:t xml:space="preserve">@throws </w:t>
-      </w:r>
-      <w:proofErr w:type="spellStart"/>
-      <w:r>
-        <w:rPr>
-          <w:lang w:val="en-US"/>
-        </w:rPr>
-        <w:t>IOException</w:t>
-      </w:r>
-      <w:proofErr w:type="spellEnd"/>
-      <w:r>
-        <w:rPr>
-          <w:lang w:val="en-US"/>
-        </w:rPr>
-        <w:t xml:space="preserve"> if the server cannot be reached.</w:t>
+        <w:t>@throws IOException if the server cannot be reached.</w:t>
       </w:r>
     </w:p>
     <w:p>
@@ -8002,37 +7572,7 @@
         <w:rPr>
           <w:lang w:val="en-US"/>
         </w:rPr>
-        <w:t xml:space="preserve">Void </w:t>
-      </w:r>
-      <w:proofErr w:type="spellStart"/>
-      <w:proofErr w:type="gramStart"/>
-      <w:r>
-        <w:rPr>
-          <w:lang w:val="en-US"/>
-        </w:rPr>
-        <w:t>setWindowSize</w:t>
-      </w:r>
-      <w:proofErr w:type="spellEnd"/>
-      <w:r>
-        <w:rPr>
-          <w:lang w:val="en-US"/>
-        </w:rPr>
-        <w:t>(</w:t>
-      </w:r>
-      <w:proofErr w:type="spellStart"/>
-      <w:proofErr w:type="gramEnd"/>
-      <w:r>
-        <w:rPr>
-          <w:lang w:val="en-US"/>
-        </w:rPr>
-        <w:t>int</w:t>
-      </w:r>
-      <w:proofErr w:type="spellEnd"/>
-      <w:r>
-        <w:rPr>
-          <w:lang w:val="en-US"/>
-        </w:rPr>
-        <w:t xml:space="preserve"> segments)</w:t>
+        <w:t>Void setWindowSize(int segments)</w:t>
       </w:r>
     </w:p>
     <w:p>
@@ -8060,35 +7600,7 @@
         <w:rPr>
           <w:lang w:val="en-US"/>
         </w:rPr>
-        <w:t>@</w:t>
-      </w:r>
-      <w:proofErr w:type="spellStart"/>
-      <w:r>
-        <w:rPr>
-          <w:lang w:val="en-US"/>
-        </w:rPr>
-        <w:t>param</w:t>
-      </w:r>
-      <w:proofErr w:type="spellEnd"/>
-      <w:r>
-        <w:rPr>
-          <w:lang w:val="en-US"/>
-        </w:rPr>
-        <w:t xml:space="preserve"> segments </w:t>
-      </w:r>
-      <w:proofErr w:type="gramStart"/>
-      <w:r>
-        <w:rPr>
-          <w:lang w:val="en-US"/>
-        </w:rPr>
-        <w:t>The</w:t>
-      </w:r>
-      <w:proofErr w:type="gramEnd"/>
-      <w:r>
-        <w:rPr>
-          <w:lang w:val="en-US"/>
-        </w:rPr>
-        <w:t xml:space="preserve"> number of segments in the sliding window.</w:t>
+        <w:t>@param segments The number of segments in the sliding window.</w:t>
       </w:r>
     </w:p>
     <w:p>
@@ -8102,15 +7614,7 @@
         <w:rPr>
           <w:lang w:val="en-US"/>
         </w:rPr>
-        <w:t xml:space="preserve">Void </w:t>
-      </w:r>
-      <w:proofErr w:type="spellStart"/>
-      <w:proofErr w:type="gramStart"/>
-      <w:r>
-        <w:rPr>
-          <w:lang w:val="en-US"/>
-        </w:rPr>
-        <w:t>set</w:t>
+        <w:t>Void set</w:t>
       </w:r>
       <w:r>
         <w:rPr>
@@ -8122,29 +7626,7 @@
         <w:rPr>
           <w:lang w:val="en-US"/>
         </w:rPr>
-        <w:t>Size</w:t>
-      </w:r>
-      <w:proofErr w:type="spellEnd"/>
-      <w:r>
-        <w:rPr>
-          <w:lang w:val="en-US"/>
-        </w:rPr>
-        <w:t>(</w:t>
-      </w:r>
-      <w:proofErr w:type="spellStart"/>
-      <w:proofErr w:type="gramEnd"/>
-      <w:r>
-        <w:rPr>
-          <w:lang w:val="en-US"/>
-        </w:rPr>
-        <w:t>int</w:t>
-      </w:r>
-      <w:proofErr w:type="spellEnd"/>
-      <w:r>
-        <w:rPr>
-          <w:lang w:val="en-US"/>
-        </w:rPr>
-        <w:t xml:space="preserve"> size)</w:t>
+        <w:t>Size(int size)</w:t>
       </w:r>
     </w:p>
     <w:p>
@@ -8172,35 +7654,7 @@
         <w:rPr>
           <w:lang w:val="en-US"/>
         </w:rPr>
-        <w:t>@</w:t>
-      </w:r>
-      <w:proofErr w:type="spellStart"/>
-      <w:r>
-        <w:rPr>
-          <w:lang w:val="en-US"/>
-        </w:rPr>
-        <w:t>param</w:t>
-      </w:r>
-      <w:proofErr w:type="spellEnd"/>
-      <w:r>
-        <w:rPr>
-          <w:lang w:val="en-US"/>
-        </w:rPr>
-        <w:t xml:space="preserve"> size </w:t>
-      </w:r>
-      <w:proofErr w:type="gramStart"/>
-      <w:r>
-        <w:rPr>
-          <w:lang w:val="en-US"/>
-        </w:rPr>
-        <w:t>The</w:t>
-      </w:r>
-      <w:proofErr w:type="gramEnd"/>
-      <w:r>
-        <w:rPr>
-          <w:lang w:val="en-US"/>
-        </w:rPr>
-        <w:t xml:space="preserve"> size of the receive buffer, in bytes.</w:t>
+        <w:t>@param size The size of the receive buffer, in bytes.</w:t>
       </w:r>
     </w:p>
     <w:p>
@@ -8210,36 +7664,12 @@
           <w:lang w:val="en-US"/>
         </w:rPr>
       </w:pPr>
-      <w:proofErr w:type="spellStart"/>
-      <w:r>
-        <w:rPr>
-          <w:lang w:val="en-US"/>
-        </w:rPr>
-        <w:t>InputStream</w:t>
-      </w:r>
-      <w:proofErr w:type="spellEnd"/>
-      <w:r>
-        <w:rPr>
-          <w:lang w:val="en-US"/>
-        </w:rPr>
-        <w:t xml:space="preserve"> </w:t>
-      </w:r>
-      <w:proofErr w:type="spellStart"/>
-      <w:proofErr w:type="gramStart"/>
-      <w:r>
-        <w:rPr>
-          <w:lang w:val="en-US"/>
-        </w:rPr>
-        <w:t>getInputStream</w:t>
-      </w:r>
-      <w:proofErr w:type="spellEnd"/>
-      <w:r>
-        <w:rPr>
-          <w:lang w:val="en-US"/>
-        </w:rPr>
-        <w:t>()</w:t>
-      </w:r>
-      <w:proofErr w:type="gramEnd"/>
+      <w:r>
+        <w:rPr>
+          <w:lang w:val="en-US"/>
+        </w:rPr>
+        <w:t>InputStream getInputStream()</w:t>
+      </w:r>
     </w:p>
     <w:p>
       <w:pPr>
@@ -8263,36 +7693,12 @@
           <w:lang w:val="en-US"/>
         </w:rPr>
       </w:pPr>
-      <w:proofErr w:type="spellStart"/>
-      <w:r>
-        <w:rPr>
-          <w:lang w:val="en-US"/>
-        </w:rPr>
-        <w:t>OutputStream</w:t>
-      </w:r>
-      <w:proofErr w:type="spellEnd"/>
-      <w:r>
-        <w:rPr>
-          <w:lang w:val="en-US"/>
-        </w:rPr>
-        <w:t xml:space="preserve"> </w:t>
-      </w:r>
-      <w:proofErr w:type="spellStart"/>
-      <w:proofErr w:type="gramStart"/>
-      <w:r>
-        <w:rPr>
-          <w:lang w:val="en-US"/>
-        </w:rPr>
-        <w:t>getOutputStream</w:t>
-      </w:r>
-      <w:proofErr w:type="spellEnd"/>
-      <w:r>
-        <w:rPr>
-          <w:lang w:val="en-US"/>
-        </w:rPr>
-        <w:t>()</w:t>
-      </w:r>
-      <w:proofErr w:type="gramEnd"/>
+      <w:r>
+        <w:rPr>
+          <w:lang w:val="en-US"/>
+        </w:rPr>
+        <w:t>OutputStream getOutputStream()</w:t>
+      </w:r>
     </w:p>
     <w:p>
       <w:pPr>
@@ -8320,16 +7726,8 @@
         <w:rPr>
           <w:lang w:val="en-US"/>
         </w:rPr>
-        <w:t xml:space="preserve">Void </w:t>
-      </w:r>
-      <w:proofErr w:type="gramStart"/>
-      <w:r>
-        <w:rPr>
-          <w:lang w:val="en-US"/>
-        </w:rPr>
-        <w:t>Close()</w:t>
-      </w:r>
-      <w:proofErr w:type="gramEnd"/>
+        <w:t>Void Close()</w:t>
+      </w:r>
     </w:p>
     <w:p>
       <w:pPr>
@@ -8371,7 +7769,6 @@
           <w:lang w:val="en-US"/>
         </w:rPr>
       </w:pPr>
-      <w:proofErr w:type="spellStart"/>
       <w:r>
         <w:rPr>
           <w:lang w:val="en-US"/>
@@ -8379,7 +7776,6 @@
         <w:lastRenderedPageBreak/>
         <w:t>RxpServerSocket</w:t>
       </w:r>
-      <w:proofErr w:type="spellEnd"/>
     </w:p>
     <w:p>
       <w:pPr>
@@ -8388,22 +7784,12 @@
           <w:lang w:val="en-US"/>
         </w:rPr>
       </w:pPr>
-      <w:proofErr w:type="spellStart"/>
-      <w:proofErr w:type="gramStart"/>
-      <w:r>
-        <w:rPr>
-          <w:lang w:val="en-US"/>
-        </w:rPr>
-        <w:t>RxpServerSocket</w:t>
-      </w:r>
-      <w:proofErr w:type="spellEnd"/>
-      <w:r>
-        <w:rPr>
-          <w:lang w:val="en-US"/>
-        </w:rPr>
-        <w:t>()</w:t>
-      </w:r>
-      <w:proofErr w:type="gramEnd"/>
+      <w:r>
+        <w:rPr>
+          <w:lang w:val="en-US"/>
+        </w:rPr>
+        <w:t>RxpServerSocket()</w:t>
+      </w:r>
     </w:p>
     <w:p>
       <w:pPr>
@@ -8417,16 +7803,8 @@
           <w:lang w:val="en-US"/>
         </w:rPr>
         <w:tab/>
-        <w:t xml:space="preserve">Creates a new, unbounded server </w:t>
-      </w:r>
-      <w:proofErr w:type="spellStart"/>
-      <w:r>
-        <w:rPr>
-          <w:lang w:val="en-US"/>
-        </w:rPr>
-        <w:t>socker</w:t>
-      </w:r>
-      <w:proofErr w:type="spellEnd"/>
+        <w:t>Creates a new, unbounded server socker</w:t>
+      </w:r>
     </w:p>
     <w:p>
       <w:pPr>
@@ -8439,71 +7817,7 @@
         <w:rPr>
           <w:lang w:val="en-US"/>
         </w:rPr>
-        <w:t xml:space="preserve">Void </w:t>
-      </w:r>
-      <w:proofErr w:type="gramStart"/>
-      <w:r>
-        <w:rPr>
-          <w:lang w:val="en-US"/>
-        </w:rPr>
-        <w:t>listen(</w:t>
-      </w:r>
-      <w:proofErr w:type="spellStart"/>
-      <w:proofErr w:type="gramEnd"/>
-      <w:r>
-        <w:rPr>
-          <w:lang w:val="en-US"/>
-        </w:rPr>
-        <w:t>int</w:t>
-      </w:r>
-      <w:proofErr w:type="spellEnd"/>
-      <w:r>
-        <w:rPr>
-          <w:lang w:val="en-US"/>
-        </w:rPr>
-        <w:t xml:space="preserve"> </w:t>
-      </w:r>
-      <w:proofErr w:type="spellStart"/>
-      <w:r>
-        <w:rPr>
-          <w:lang w:val="en-US"/>
-        </w:rPr>
-        <w:t>udpPort</w:t>
-      </w:r>
-      <w:proofErr w:type="spellEnd"/>
-      <w:r>
-        <w:rPr>
-          <w:lang w:val="en-US"/>
-        </w:rPr>
-        <w:t xml:space="preserve">, </w:t>
-      </w:r>
-      <w:proofErr w:type="spellStart"/>
-      <w:r>
-        <w:rPr>
-          <w:lang w:val="en-US"/>
-        </w:rPr>
-        <w:t>int</w:t>
-      </w:r>
-      <w:proofErr w:type="spellEnd"/>
-      <w:r>
-        <w:rPr>
-          <w:lang w:val="en-US"/>
-        </w:rPr>
-        <w:t xml:space="preserve"> </w:t>
-      </w:r>
-      <w:proofErr w:type="spellStart"/>
-      <w:r>
-        <w:rPr>
-          <w:lang w:val="en-US"/>
-        </w:rPr>
-        <w:t>rxpPort</w:t>
-      </w:r>
-      <w:proofErr w:type="spellEnd"/>
-      <w:r>
-        <w:rPr>
-          <w:lang w:val="en-US"/>
-        </w:rPr>
-        <w:t>)</w:t>
+        <w:t>Void listen(int udpPort, int rxpPort)</w:t>
       </w:r>
     </w:p>
     <w:p>
@@ -8533,63 +7847,7 @@
         <w:rPr>
           <w:lang w:val="en-US"/>
         </w:rPr>
-        <w:t>@</w:t>
-      </w:r>
-      <w:proofErr w:type="spellStart"/>
-      <w:r>
-        <w:rPr>
-          <w:lang w:val="en-US"/>
-        </w:rPr>
-        <w:t>param</w:t>
-      </w:r>
-      <w:proofErr w:type="spellEnd"/>
-      <w:r>
-        <w:rPr>
-          <w:lang w:val="en-US"/>
-        </w:rPr>
-        <w:t xml:space="preserve"> </w:t>
-      </w:r>
-      <w:proofErr w:type="spellStart"/>
-      <w:r>
-        <w:rPr>
-          <w:lang w:val="en-US"/>
-        </w:rPr>
-        <w:t>udpPort</w:t>
-      </w:r>
-      <w:proofErr w:type="spellEnd"/>
-      <w:r>
-        <w:rPr>
-          <w:lang w:val="en-US"/>
-        </w:rPr>
-        <w:t xml:space="preserve"> </w:t>
-      </w:r>
-      <w:proofErr w:type="gramStart"/>
-      <w:r>
-        <w:rPr>
-          <w:lang w:val="en-US"/>
-        </w:rPr>
-        <w:t>The</w:t>
-      </w:r>
-      <w:proofErr w:type="gramEnd"/>
-      <w:r>
-        <w:rPr>
-          <w:lang w:val="en-US"/>
-        </w:rPr>
-        <w:t xml:space="preserve"> </w:t>
-      </w:r>
-      <w:proofErr w:type="spellStart"/>
-      <w:r>
-        <w:rPr>
-          <w:lang w:val="en-US"/>
-        </w:rPr>
-        <w:t>udp</w:t>
-      </w:r>
-      <w:proofErr w:type="spellEnd"/>
-      <w:r>
-        <w:rPr>
-          <w:lang w:val="en-US"/>
-        </w:rPr>
-        <w:t xml:space="preserve"> port this instance should be bound to.</w:t>
+        <w:t>@param udpPort The udp port this instance should be bound to.</w:t>
       </w:r>
     </w:p>
     <w:p>
@@ -8604,63 +7862,7 @@
         <w:rPr>
           <w:lang w:val="en-US"/>
         </w:rPr>
-        <w:t>@</w:t>
-      </w:r>
-      <w:proofErr w:type="spellStart"/>
-      <w:r>
-        <w:rPr>
-          <w:lang w:val="en-US"/>
-        </w:rPr>
-        <w:t>param</w:t>
-      </w:r>
-      <w:proofErr w:type="spellEnd"/>
-      <w:r>
-        <w:rPr>
-          <w:lang w:val="en-US"/>
-        </w:rPr>
-        <w:t xml:space="preserve"> </w:t>
-      </w:r>
-      <w:proofErr w:type="spellStart"/>
-      <w:r>
-        <w:rPr>
-          <w:lang w:val="en-US"/>
-        </w:rPr>
-        <w:t>rxpPort</w:t>
-      </w:r>
-      <w:proofErr w:type="spellEnd"/>
-      <w:r>
-        <w:rPr>
-          <w:lang w:val="en-US"/>
-        </w:rPr>
-        <w:t xml:space="preserve"> </w:t>
-      </w:r>
-      <w:proofErr w:type="gramStart"/>
-      <w:r>
-        <w:rPr>
-          <w:lang w:val="en-US"/>
-        </w:rPr>
-        <w:t>The</w:t>
-      </w:r>
-      <w:proofErr w:type="gramEnd"/>
-      <w:r>
-        <w:rPr>
-          <w:lang w:val="en-US"/>
-        </w:rPr>
-        <w:t xml:space="preserve"> target </w:t>
-      </w:r>
-      <w:proofErr w:type="spellStart"/>
-      <w:r>
-        <w:rPr>
-          <w:lang w:val="en-US"/>
-        </w:rPr>
-        <w:t>rxp</w:t>
-      </w:r>
-      <w:proofErr w:type="spellEnd"/>
-      <w:r>
-        <w:rPr>
-          <w:lang w:val="en-US"/>
-        </w:rPr>
-        <w:t xml:space="preserve"> port this instance should be bound to.</w:t>
+        <w:t>@param rxpPort The target rxp port this instance should be bound to.</w:t>
       </w:r>
     </w:p>
     <w:p>
@@ -8669,28 +7871,12 @@
           <w:lang w:val="en-US"/>
         </w:rPr>
       </w:pPr>
-      <w:proofErr w:type="spellStart"/>
-      <w:r>
-        <w:rPr>
-          <w:lang w:val="en-US"/>
-        </w:rPr>
-        <w:t>RxpSocket</w:t>
-      </w:r>
-      <w:proofErr w:type="spellEnd"/>
-      <w:r>
-        <w:rPr>
-          <w:lang w:val="en-US"/>
-        </w:rPr>
-        <w:t xml:space="preserve"> </w:t>
-      </w:r>
-      <w:proofErr w:type="gramStart"/>
-      <w:r>
-        <w:rPr>
-          <w:lang w:val="en-US"/>
-        </w:rPr>
-        <w:t>accept()</w:t>
-      </w:r>
-      <w:proofErr w:type="gramEnd"/>
+      <w:r>
+        <w:rPr>
+          <w:lang w:val="en-US"/>
+        </w:rPr>
+        <w:t>RxpSocket accept()</w:t>
+      </w:r>
     </w:p>
     <w:p>
       <w:pPr>
@@ -8704,35 +7890,7 @@
         <w:rPr>
           <w:lang w:val="en-US"/>
         </w:rPr>
-        <w:t xml:space="preserve">Blocks the current thread until a new connection is available. Once the connection has been established, an </w:t>
-      </w:r>
-      <w:proofErr w:type="spellStart"/>
-      <w:r>
-        <w:rPr>
-          <w:lang w:val="en-US"/>
-        </w:rPr>
-        <w:t>RxpSocket</w:t>
-      </w:r>
-      <w:proofErr w:type="spellEnd"/>
-      <w:r>
-        <w:rPr>
-          <w:lang w:val="en-US"/>
-        </w:rPr>
-        <w:t xml:space="preserve"> is returned. This </w:t>
-      </w:r>
-      <w:proofErr w:type="spellStart"/>
-      <w:r>
-        <w:rPr>
-          <w:lang w:val="en-US"/>
-        </w:rPr>
-        <w:t>RxpSocket</w:t>
-      </w:r>
-      <w:proofErr w:type="spellEnd"/>
-      <w:r>
-        <w:rPr>
-          <w:lang w:val="en-US"/>
-        </w:rPr>
-        <w:t xml:space="preserve"> should be used to send and receive data to and from the client.</w:t>
+        <w:t>Blocks the current thread until a new connection is available. Once the connection has been established, an RxpSocket is returned. This RxpSocket should be used to send and receive data to and from the client.</w:t>
       </w:r>
     </w:p>
     <w:p>
@@ -8746,16 +7904,8 @@
         <w:rPr>
           <w:lang w:val="en-US"/>
         </w:rPr>
-        <w:t xml:space="preserve">Void </w:t>
-      </w:r>
-      <w:proofErr w:type="gramStart"/>
-      <w:r>
-        <w:rPr>
-          <w:lang w:val="en-US"/>
-        </w:rPr>
-        <w:t>close()</w:t>
-      </w:r>
-      <w:proofErr w:type="gramEnd"/>
+        <w:t>Void close()</w:t>
+      </w:r>
     </w:p>
     <w:p>
       <w:pPr>
@@ -8769,21 +7919,7 @@
         <w:rPr>
           <w:lang w:val="en-US"/>
         </w:rPr>
-        <w:t xml:space="preserve">Closes the current server socket and all associated </w:t>
-      </w:r>
-      <w:proofErr w:type="spellStart"/>
-      <w:r>
-        <w:rPr>
-          <w:lang w:val="en-US"/>
-        </w:rPr>
-        <w:t>RxpSockets</w:t>
-      </w:r>
-      <w:proofErr w:type="spellEnd"/>
-      <w:r>
-        <w:rPr>
-          <w:lang w:val="en-US"/>
-        </w:rPr>
-        <w:t xml:space="preserve"> associated with this port.</w:t>
+        <w:t>Closes the current server socket and all associated RxpSockets associated with this port.</w:t>
       </w:r>
     </w:p>
     <w:sectPr>
@@ -10038,7 +9174,7 @@
 </file>
 
 <file path=customXml/itemProps1.xml><?xml version="1.0" encoding="utf-8"?>
-<ds:datastoreItem xmlns:ds="http://schemas.openxmlformats.org/officeDocument/2006/customXml" ds:itemID="{E8AFDABE-DD80-4688-B918-52E0EED17160}">
+<ds:datastoreItem xmlns:ds="http://schemas.openxmlformats.org/officeDocument/2006/customXml" ds:itemID="{845B10BF-8F9D-4E7D-A88A-9BC76C9B09D8}">
   <ds:schemaRefs>
     <ds:schemaRef ds:uri="http://schemas.openxmlformats.org/officeDocument/2006/bibliography"/>
   </ds:schemaRefs>

</xml_diff>